<commit_message>
added page breaks to make the flow better
</commit_message>
<xml_diff>
--- a/milestone.docx
+++ b/milestone.docx
@@ -1,6 +1,6 @@
 
 <file path=word/document.xml><?xml version="1.0" encoding="utf-8"?>
-<w:document xmlns:wpc="http://schemas.microsoft.com/office/word/2010/wordprocessingCanvas" xmlns:mc="http://schemas.openxmlformats.org/markup-compatibility/2006" xmlns:o="urn:schemas-microsoft-com:office:office" xmlns:r="http://schemas.openxmlformats.org/officeDocument/2006/relationships" xmlns:m="http://schemas.openxmlformats.org/officeDocument/2006/math" xmlns:v="urn:schemas-microsoft-com:vml" xmlns:wp14="http://schemas.microsoft.com/office/word/2010/wordprocessingDrawing" xmlns:wp="http://schemas.openxmlformats.org/drawingml/2006/wordprocessingDrawing" xmlns:w10="urn:schemas-microsoft-com:office:word" xmlns:w="http://schemas.openxmlformats.org/wordprocessingml/2006/main" xmlns:w14="http://schemas.microsoft.com/office/word/2010/wordml" xmlns:wpg="http://schemas.microsoft.com/office/word/2010/wordprocessingGroup" xmlns:wpi="http://schemas.microsoft.com/office/word/2010/wordprocessingInk" xmlns:wne="http://schemas.microsoft.com/office/word/2006/wordml" xmlns:wps="http://schemas.microsoft.com/office/word/2010/wordprocessingShape" mc:Ignorable="w14 wp14">
+<w:document xmlns:wpc="http://schemas.microsoft.com/office/word/2010/wordprocessingCanvas" xmlns:mo="http://schemas.microsoft.com/office/mac/office/2008/main" xmlns:mc="http://schemas.openxmlformats.org/markup-compatibility/2006" xmlns:mv="urn:schemas-microsoft-com:mac:vml" xmlns:o="urn:schemas-microsoft-com:office:office" xmlns:r="http://schemas.openxmlformats.org/officeDocument/2006/relationships" xmlns:m="http://schemas.openxmlformats.org/officeDocument/2006/math" xmlns:v="urn:schemas-microsoft-com:vml" xmlns:wp14="http://schemas.microsoft.com/office/word/2010/wordprocessingDrawing" xmlns:wp="http://schemas.openxmlformats.org/drawingml/2006/wordprocessingDrawing" xmlns:w10="urn:schemas-microsoft-com:office:word" xmlns:w="http://schemas.openxmlformats.org/wordprocessingml/2006/main" xmlns:w14="http://schemas.microsoft.com/office/word/2010/wordml" xmlns:wpg="http://schemas.microsoft.com/office/word/2010/wordprocessingGroup" xmlns:wpi="http://schemas.microsoft.com/office/word/2010/wordprocessingInk" xmlns:wne="http://schemas.microsoft.com/office/word/2006/wordml" xmlns:wps="http://schemas.microsoft.com/office/word/2010/wordprocessingShape" mc:Ignorable="w14 wp14">
   <w:background w:color="FFFFFF"/>
   <w:body>
     <w:p>
@@ -22,6 +22,17 @@
         </w:rPr>
         <w:t>CS3216 Assignment Report</w:t>
       </w:r>
+      <w:r>
+        <w:rPr>
+          <w:rFonts w:ascii="Georgia" w:hAnsi="Georgia"/>
+          <w:b/>
+          <w:color w:val="auto"/>
+          <w:sz w:val="24"/>
+        </w:rPr>
+        <w:t xml:space="preserve"> – Group 5</w:t>
+      </w:r>
+      <w:bookmarkStart w:id="0" w:name="_GoBack"/>
+      <w:bookmarkEnd w:id="0"/>
     </w:p>
     <w:p>
       <w:pPr>
@@ -489,23 +500,13 @@
         </w:rPr>
         <w:t xml:space="preserve">We have named our app as </w:t>
       </w:r>
-      <w:proofErr w:type="spellStart"/>
-      <w:r>
-        <w:rPr>
-          <w:rFonts w:ascii="Georgia" w:hAnsi="Georgia"/>
-          <w:color w:val="auto"/>
-          <w:sz w:val="24"/>
-        </w:rPr>
-        <w:t>Taak</w:t>
-      </w:r>
-      <w:proofErr w:type="spellEnd"/>
-      <w:r>
-        <w:rPr>
-          <w:rFonts w:ascii="Georgia" w:hAnsi="Georgia"/>
-          <w:color w:val="auto"/>
-          <w:sz w:val="24"/>
-        </w:rPr>
-        <w:t xml:space="preserve"> (“Task” in Dutch)</w:t>
+      <w:r>
+        <w:rPr>
+          <w:rFonts w:ascii="Georgia" w:hAnsi="Georgia"/>
+          <w:color w:val="auto"/>
+          <w:sz w:val="24"/>
+        </w:rPr>
+        <w:t>Taak (“Task” in Dutch)</w:t>
       </w:r>
       <w:r>
         <w:rPr>
@@ -679,25 +680,7 @@
           <w:color w:val="auto"/>
           <w:sz w:val="24"/>
         </w:rPr>
-        <w:t xml:space="preserve">The entries table stores entries corresponding to a sticky note. The users table is used for verifying the authenticity of the user (specifically Facebook users). The tables are not directly related to each other since anonymous users are not stored in the users table. However, the </w:t>
-      </w:r>
-      <w:proofErr w:type="spellStart"/>
-      <w:r>
-        <w:rPr>
-          <w:rFonts w:ascii="Georgia" w:hAnsi="Georgia"/>
-          <w:color w:val="auto"/>
-          <w:sz w:val="24"/>
-        </w:rPr>
-        <w:t>realid</w:t>
-      </w:r>
-      <w:proofErr w:type="spellEnd"/>
-      <w:r>
-        <w:rPr>
-          <w:rFonts w:ascii="Georgia" w:hAnsi="Georgia"/>
-          <w:color w:val="auto"/>
-          <w:sz w:val="24"/>
-        </w:rPr>
-        <w:t xml:space="preserve"> field in the Users table corresponds to the user field in the Entries table if the user is a Facebook user.</w:t>
+        <w:t>The entries table stores entries corresponding to a sticky note. The users table is used for verifying the authenticity of the user (specifically Facebook users). The tables are not directly related to each other since anonymous users are not stored in the users table. However, the realid field in the Users table corresponds to the user field in the Entries table if the user is a Facebook user.</w:t>
       </w:r>
     </w:p>
     <w:p>
@@ -801,89 +784,49 @@
           <w:sz w:val="24"/>
         </w:rPr>
       </w:pPr>
-      <w:proofErr w:type="spellStart"/>
-      <w:proofErr w:type="gramStart"/>
       <w:r>
         <w:rPr>
           <w:rFonts w:ascii="Courier New" w:hAnsi="Courier New" w:cs="Courier New"/>
           <w:color w:val="auto"/>
           <w:sz w:val="24"/>
         </w:rPr>
-        <w:t>api</w:t>
-      </w:r>
-      <w:proofErr w:type="spellEnd"/>
-      <w:r>
+        <w:t>api/entry/[user-id]/</w:t>
+      </w:r>
+    </w:p>
+    <w:p>
+      <w:pPr>
+        <w:pStyle w:val="Normal1"/>
+        <w:rPr>
+          <w:rFonts w:ascii="Georgia" w:hAnsi="Georgia"/>
+          <w:color w:val="auto"/>
+          <w:sz w:val="24"/>
+        </w:rPr>
+      </w:pPr>
+      <w:r>
+        <w:rPr>
+          <w:rFonts w:ascii="Georgia" w:hAnsi="Georgia"/>
+          <w:color w:val="auto"/>
+          <w:sz w:val="24"/>
+        </w:rPr>
+        <w:t>This represents a single entry.</w:t>
+      </w:r>
+    </w:p>
+    <w:p>
+      <w:pPr>
+        <w:pStyle w:val="Normal1"/>
         <w:rPr>
           <w:rFonts w:ascii="Courier New" w:hAnsi="Courier New" w:cs="Courier New"/>
           <w:color w:val="auto"/>
           <w:sz w:val="24"/>
         </w:rPr>
-        <w:t>/entry</w:t>
-      </w:r>
-      <w:proofErr w:type="gramEnd"/>
+      </w:pPr>
       <w:r>
         <w:rPr>
           <w:rFonts w:ascii="Courier New" w:hAnsi="Courier New" w:cs="Courier New"/>
           <w:color w:val="auto"/>
           <w:sz w:val="24"/>
         </w:rPr>
-        <w:t>/[user-id]/</w:t>
-      </w:r>
-    </w:p>
-    <w:p>
-      <w:pPr>
-        <w:pStyle w:val="Normal1"/>
-        <w:rPr>
-          <w:rFonts w:ascii="Georgia" w:hAnsi="Georgia"/>
-          <w:color w:val="auto"/>
-          <w:sz w:val="24"/>
-        </w:rPr>
-      </w:pPr>
-      <w:r>
-        <w:rPr>
-          <w:rFonts w:ascii="Georgia" w:hAnsi="Georgia"/>
-          <w:color w:val="auto"/>
-          <w:sz w:val="24"/>
-        </w:rPr>
-        <w:t>This represents a single entry.</w:t>
-      </w:r>
-    </w:p>
-    <w:p>
-      <w:pPr>
-        <w:pStyle w:val="Normal1"/>
-        <w:rPr>
-          <w:rFonts w:ascii="Courier New" w:hAnsi="Courier New" w:cs="Courier New"/>
-          <w:color w:val="auto"/>
-          <w:sz w:val="24"/>
-        </w:rPr>
-      </w:pPr>
-      <w:proofErr w:type="spellStart"/>
-      <w:proofErr w:type="gramStart"/>
-      <w:r>
-        <w:rPr>
-          <w:rFonts w:ascii="Courier New" w:hAnsi="Courier New" w:cs="Courier New"/>
-          <w:color w:val="auto"/>
-          <w:sz w:val="24"/>
-        </w:rPr>
-        <w:t>api</w:t>
-      </w:r>
-      <w:proofErr w:type="spellEnd"/>
-      <w:r>
-        <w:rPr>
-          <w:rFonts w:ascii="Courier New" w:hAnsi="Courier New" w:cs="Courier New"/>
-          <w:color w:val="auto"/>
-          <w:sz w:val="24"/>
-        </w:rPr>
-        <w:t>/entry</w:t>
-      </w:r>
-      <w:proofErr w:type="gramEnd"/>
-      <w:r>
-        <w:rPr>
-          <w:rFonts w:ascii="Courier New" w:hAnsi="Courier New" w:cs="Courier New"/>
-          <w:color w:val="auto"/>
-          <w:sz w:val="24"/>
-        </w:rPr>
-        <w:t>/[user-id]/[entry-id]</w:t>
+        <w:t>api/entry/[user-id]/[entry-id]</w:t>
       </w:r>
     </w:p>
     <w:p>
@@ -2269,25 +2212,7 @@
           <w:color w:val="auto"/>
           <w:sz w:val="24"/>
         </w:rPr>
-        <w:t xml:space="preserve">Manipulation of resources: Our REST API supports the manipulation of the stored resources via the PUT and </w:t>
-      </w:r>
-      <w:proofErr w:type="gramStart"/>
-      <w:r>
-        <w:rPr>
-          <w:rFonts w:ascii="Georgia" w:hAnsi="Georgia"/>
-          <w:color w:val="auto"/>
-          <w:sz w:val="24"/>
-        </w:rPr>
-        <w:t>DELETE</w:t>
-      </w:r>
-      <w:proofErr w:type="gramEnd"/>
-      <w:r>
-        <w:rPr>
-          <w:rFonts w:ascii="Georgia" w:hAnsi="Georgia"/>
-          <w:color w:val="auto"/>
-          <w:sz w:val="24"/>
-        </w:rPr>
-        <w:t xml:space="preserve"> requests. The API uses the standard GET, PUT, DELETE requests. POST is not used in this context because each user only has access to one collection (POST in REST is usually used for creating a new collection).</w:t>
+        <w:t>Manipulation of resources: Our REST API supports the manipulation of the stored resources via the PUT and DELETE requests. The API uses the standard GET, PUT, DELETE requests. POST is not used in this context because each user only has access to one collection (POST in REST is usually used for creating a new collection).</w:t>
       </w:r>
     </w:p>
     <w:p>
@@ -2347,27 +2272,7 @@
           <w:color w:val="auto"/>
           <w:sz w:val="24"/>
         </w:rPr>
-        <w:t xml:space="preserve">Hypermedia: Our REST </w:t>
-      </w:r>
-      <w:proofErr w:type="spellStart"/>
-      <w:proofErr w:type="gramStart"/>
-      <w:r>
-        <w:rPr>
-          <w:rFonts w:ascii="Georgia" w:hAnsi="Georgia"/>
-          <w:color w:val="auto"/>
-          <w:sz w:val="24"/>
-        </w:rPr>
-        <w:t>api</w:t>
-      </w:r>
-      <w:proofErr w:type="spellEnd"/>
-      <w:proofErr w:type="gramEnd"/>
-      <w:r>
-        <w:rPr>
-          <w:rFonts w:ascii="Georgia" w:hAnsi="Georgia"/>
-          <w:color w:val="auto"/>
-          <w:sz w:val="24"/>
-        </w:rPr>
-        <w:t xml:space="preserve"> does not use hypermedia (i.e. collections having “pointers” to entries, entries having “pointers” to other metadata). This is because the API is designed for synchronization rather than general purpose </w:t>
+        <w:t xml:space="preserve">Hypermedia: Our REST api does not use hypermedia (i.e. collections having “pointers” to entries, entries having “pointers” to other metadata). This is because the API is designed for synchronization rather than general purpose </w:t>
       </w:r>
       <w:r>
         <w:rPr>
@@ -2385,23 +2290,13 @@
         </w:rPr>
         <w:t xml:space="preserve"> hence generally entries are handled in bulk via 1-3 main transactions rather than through multiple transactions (saving bandwidth for the client, </w:t>
       </w:r>
-      <w:proofErr w:type="gramStart"/>
-      <w:r>
-        <w:rPr>
-          <w:rFonts w:ascii="Georgia" w:hAnsi="Georgia"/>
-          <w:color w:val="auto"/>
-          <w:sz w:val="24"/>
-        </w:rPr>
-        <w:t>which</w:t>
-      </w:r>
-      <w:proofErr w:type="gramEnd"/>
-      <w:r>
-        <w:rPr>
-          <w:rFonts w:ascii="Georgia" w:hAnsi="Georgia"/>
-          <w:color w:val="auto"/>
-          <w:sz w:val="24"/>
-        </w:rPr>
-        <w:t xml:space="preserve"> is </w:t>
+      <w:r>
+        <w:rPr>
+          <w:rFonts w:ascii="Georgia" w:hAnsi="Georgia"/>
+          <w:color w:val="auto"/>
+          <w:sz w:val="24"/>
+        </w:rPr>
+        <w:t xml:space="preserve">which is </w:t>
       </w:r>
       <w:r>
         <w:rPr>
@@ -2452,13 +2347,16 @@
     </w:p>
     <w:p>
       <w:pPr>
-        <w:pStyle w:val="Normal1"/>
-        <w:rPr>
-          <w:rFonts w:ascii="Georgia" w:hAnsi="Georgia"/>
-          <w:color w:val="auto"/>
-          <w:sz w:val="24"/>
-        </w:rPr>
-      </w:pPr>
+        <w:rPr>
+          <w:rFonts w:ascii="Georgia" w:eastAsia="Arial" w:hAnsi="Georgia" w:cs="Arial"/>
+        </w:rPr>
+      </w:pPr>
+      <w:r>
+        <w:rPr>
+          <w:rFonts w:ascii="Georgia" w:hAnsi="Georgia"/>
+        </w:rPr>
+        <w:br w:type="page"/>
+      </w:r>
     </w:p>
     <w:p>
       <w:pPr>
@@ -2476,6 +2374,7 @@
           <w:color w:val="auto"/>
           <w:sz w:val="24"/>
         </w:rPr>
+        <w:lastRenderedPageBreak/>
         <w:t>Milestone 6: Tell us some of the more interesting queries (at least 3) in your application that requires database access. Provide the actual SQL queries you used.</w:t>
       </w:r>
     </w:p>
@@ -2524,52 +2423,463 @@
           <w:color w:val="auto"/>
           <w:sz w:val="24"/>
         </w:rPr>
-        <w:t xml:space="preserve">INSERT INTO </w:t>
-      </w:r>
-      <w:proofErr w:type="gramStart"/>
+        <w:t xml:space="preserve">INSERT INTO entries(id, user, value) VALUES($id, $user, $value) ON DUPLICATE KEY UPDATE </w:t>
+      </w:r>
       <w:r>
         <w:rPr>
           <w:rFonts w:ascii="Courier New" w:hAnsi="Courier New" w:cs="Courier New"/>
           <w:color w:val="auto"/>
           <w:sz w:val="24"/>
         </w:rPr>
-        <w:t>entries(</w:t>
-      </w:r>
-      <w:proofErr w:type="gramEnd"/>
+        <w:t xml:space="preserve">id=$id, user=$user, </w:t>
+      </w:r>
       <w:r>
         <w:rPr>
           <w:rFonts w:ascii="Courier New" w:hAnsi="Courier New" w:cs="Courier New"/>
           <w:color w:val="auto"/>
           <w:sz w:val="24"/>
         </w:rPr>
-        <w:t xml:space="preserve">id, user, value) VALUES($id, $user, $value) ON DUPLICATE KEY UPDATE </w:t>
-      </w:r>
-      <w:r>
+        <w:t>value=$value</w:t>
+      </w:r>
+    </w:p>
+    <w:p>
+      <w:pPr>
+        <w:pStyle w:val="Normal1"/>
+        <w:rPr>
+          <w:rFonts w:ascii="Georgia" w:hAnsi="Georgia"/>
+          <w:color w:val="auto"/>
+          <w:sz w:val="24"/>
+        </w:rPr>
+      </w:pPr>
+      <w:r>
+        <w:rPr>
+          <w:rFonts w:ascii="Georgia" w:hAnsi="Georgia"/>
+          <w:color w:val="auto"/>
+          <w:sz w:val="24"/>
+        </w:rPr>
+        <w:t>This query updates an existing value or adds the entry if it does not exist. It is more efficient than deletion followed by insertion, or checking if the entry exists then choosing update or insertion.</w:t>
+      </w:r>
+    </w:p>
+    <w:p>
+      <w:pPr>
+        <w:pStyle w:val="Normal1"/>
+        <w:rPr>
+          <w:rFonts w:ascii="Georgia" w:hAnsi="Georgia"/>
+          <w:color w:val="auto"/>
+          <w:sz w:val="24"/>
+        </w:rPr>
+      </w:pPr>
+    </w:p>
+    <w:p>
+      <w:pPr>
+        <w:pStyle w:val="Normal1"/>
+        <w:rPr>
+          <w:rFonts w:ascii="Georgia" w:hAnsi="Georgia"/>
+          <w:color w:val="auto"/>
+          <w:sz w:val="24"/>
+          <w:u w:val="single"/>
+        </w:rPr>
+      </w:pPr>
+      <w:r>
+        <w:rPr>
+          <w:rFonts w:ascii="Georgia" w:hAnsi="Georgia"/>
+          <w:color w:val="auto"/>
+          <w:sz w:val="24"/>
+          <w:u w:val="single"/>
+        </w:rPr>
+        <w:t>2. “Deletion” of entries</w:t>
+      </w:r>
+    </w:p>
+    <w:p>
+      <w:pPr>
+        <w:pStyle w:val="Normal1"/>
         <w:rPr>
           <w:rFonts w:ascii="Courier New" w:hAnsi="Courier New" w:cs="Courier New"/>
           <w:color w:val="auto"/>
           <w:sz w:val="24"/>
         </w:rPr>
-        <w:t xml:space="preserve">id=$id, user=$user, </w:t>
-      </w:r>
+      </w:pPr>
       <w:r>
         <w:rPr>
           <w:rFonts w:ascii="Courier New" w:hAnsi="Courier New" w:cs="Courier New"/>
           <w:color w:val="auto"/>
           <w:sz w:val="24"/>
         </w:rPr>
-        <w:t>value=$value</w:t>
-      </w:r>
-    </w:p>
-    <w:p>
-      <w:pPr>
-        <w:pStyle w:val="Normal1"/>
-        <w:rPr>
-          <w:rFonts w:ascii="Georgia" w:hAnsi="Georgia"/>
-          <w:color w:val="auto"/>
-          <w:sz w:val="24"/>
-        </w:rPr>
-      </w:pPr>
+        <w:t>UPDATE entries SET value='' WHERE id=$id</w:t>
+      </w:r>
+    </w:p>
+    <w:p>
+      <w:pPr>
+        <w:pStyle w:val="Normal1"/>
+        <w:rPr>
+          <w:rFonts w:ascii="Georgia" w:hAnsi="Georgia"/>
+          <w:color w:val="auto"/>
+          <w:sz w:val="24"/>
+        </w:rPr>
+      </w:pPr>
+      <w:r>
+        <w:rPr>
+          <w:rFonts w:ascii="Georgia" w:hAnsi="Georgia"/>
+          <w:color w:val="auto"/>
+          <w:sz w:val="24"/>
+        </w:rPr>
+        <w:t>This query sets the value of an entry to an empty string. The value is typically a JSON string</w:t>
+      </w:r>
+      <w:r>
+        <w:rPr>
+          <w:rFonts w:ascii="Georgia" w:hAnsi="Georgia"/>
+          <w:color w:val="auto"/>
+          <w:sz w:val="24"/>
+        </w:rPr>
+        <w:t>.</w:t>
+      </w:r>
+      <w:r>
+        <w:rPr>
+          <w:rFonts w:ascii="Georgia" w:hAnsi="Georgia"/>
+          <w:color w:val="auto"/>
+          <w:sz w:val="24"/>
+        </w:rPr>
+        <w:t xml:space="preserve"> </w:t>
+      </w:r>
+      <w:r>
+        <w:rPr>
+          <w:rFonts w:ascii="Georgia" w:hAnsi="Georgia"/>
+          <w:color w:val="auto"/>
+          <w:sz w:val="24"/>
+        </w:rPr>
+        <w:t>B</w:t>
+      </w:r>
+      <w:r>
+        <w:rPr>
+          <w:rFonts w:ascii="Georgia" w:hAnsi="Georgia"/>
+          <w:color w:val="auto"/>
+          <w:sz w:val="24"/>
+        </w:rPr>
+        <w:t xml:space="preserve">y setting it to an empty </w:t>
+      </w:r>
+      <w:r>
+        <w:rPr>
+          <w:rFonts w:ascii="Georgia" w:hAnsi="Georgia"/>
+          <w:color w:val="auto"/>
+          <w:sz w:val="24"/>
+        </w:rPr>
+        <w:t>string</w:t>
+      </w:r>
+      <w:r>
+        <w:rPr>
+          <w:rFonts w:ascii="Georgia" w:hAnsi="Georgia"/>
+          <w:color w:val="auto"/>
+          <w:sz w:val="24"/>
+        </w:rPr>
+        <w:t>,</w:t>
+      </w:r>
+      <w:r>
+        <w:rPr>
+          <w:rFonts w:ascii="Georgia" w:hAnsi="Georgia"/>
+          <w:color w:val="auto"/>
+          <w:sz w:val="24"/>
+        </w:rPr>
+        <w:t xml:space="preserve"> we know that the entry is “deleted” by the user.</w:t>
+      </w:r>
+    </w:p>
+    <w:p>
+      <w:pPr>
+        <w:pStyle w:val="Normal1"/>
+        <w:rPr>
+          <w:rFonts w:ascii="Georgia" w:hAnsi="Georgia"/>
+          <w:color w:val="auto"/>
+          <w:sz w:val="24"/>
+        </w:rPr>
+      </w:pPr>
+      <w:r>
+        <w:rPr>
+          <w:rFonts w:ascii="Georgia" w:hAnsi="Georgia"/>
+          <w:color w:val="auto"/>
+          <w:sz w:val="24"/>
+        </w:rPr>
+        <w:t xml:space="preserve">The reason why we are doing </w:t>
+      </w:r>
+      <w:r>
+        <w:rPr>
+          <w:rFonts w:ascii="Georgia" w:hAnsi="Georgia"/>
+          <w:color w:val="auto"/>
+          <w:sz w:val="24"/>
+        </w:rPr>
+        <w:t>this form of “deletion”</w:t>
+      </w:r>
+      <w:r>
+        <w:rPr>
+          <w:rFonts w:ascii="Georgia" w:hAnsi="Georgia"/>
+          <w:color w:val="auto"/>
+          <w:sz w:val="24"/>
+        </w:rPr>
+        <w:t xml:space="preserve"> instead of actual deletion is because we need to perform synchronization of entries that were deleted online, but not purged on devices where the app is used but not yet synchronized.</w:t>
+      </w:r>
+    </w:p>
+    <w:p>
+      <w:pPr>
+        <w:pStyle w:val="Normal1"/>
+        <w:rPr>
+          <w:rFonts w:ascii="Georgia" w:hAnsi="Georgia"/>
+          <w:color w:val="auto"/>
+          <w:sz w:val="24"/>
+        </w:rPr>
+      </w:pPr>
+    </w:p>
+    <w:p>
+      <w:pPr>
+        <w:pStyle w:val="Normal1"/>
+        <w:rPr>
+          <w:rFonts w:ascii="Georgia" w:hAnsi="Georgia"/>
+          <w:color w:val="auto"/>
+          <w:sz w:val="24"/>
+          <w:u w:val="single"/>
+        </w:rPr>
+      </w:pPr>
+      <w:r>
+        <w:rPr>
+          <w:rFonts w:ascii="Georgia" w:hAnsi="Georgia"/>
+          <w:color w:val="auto"/>
+          <w:sz w:val="24"/>
+          <w:u w:val="single"/>
+        </w:rPr>
+        <w:t>3. Selecting all entries belonging to a user</w:t>
+      </w:r>
+    </w:p>
+    <w:p>
+      <w:pPr>
+        <w:pStyle w:val="Normal1"/>
+        <w:rPr>
+          <w:rFonts w:ascii="Courier New" w:hAnsi="Courier New" w:cs="Courier New"/>
+          <w:color w:val="auto"/>
+          <w:sz w:val="24"/>
+        </w:rPr>
+      </w:pPr>
+      <w:r>
+        <w:rPr>
+          <w:rFonts w:ascii="Courier New" w:hAnsi="Courier New" w:cs="Courier New"/>
+          <w:color w:val="auto"/>
+          <w:sz w:val="24"/>
+        </w:rPr>
+        <w:t>SELECT * FROM entries WHERE user=$user</w:t>
+      </w:r>
+    </w:p>
+    <w:p>
+      <w:pPr>
+        <w:pStyle w:val="Normal1"/>
+        <w:rPr>
+          <w:rFonts w:ascii="Georgia" w:hAnsi="Georgia"/>
+          <w:color w:val="auto"/>
+          <w:sz w:val="24"/>
+        </w:rPr>
+      </w:pPr>
+      <w:r>
+        <w:rPr>
+          <w:rFonts w:ascii="Georgia" w:hAnsi="Georgia"/>
+          <w:color w:val="auto"/>
+          <w:sz w:val="24"/>
+        </w:rPr>
+        <w:t>This query returns all information about all entries belonging to a user.</w:t>
+      </w:r>
+    </w:p>
+    <w:p>
+      <w:pPr>
+        <w:rPr>
+          <w:rFonts w:ascii="Georgia" w:hAnsi="Georgia"/>
+        </w:rPr>
+      </w:pPr>
+    </w:p>
+    <w:p>
+      <w:pPr>
+        <w:rPr>
+          <w:rFonts w:ascii="Georgia" w:eastAsia="Arial" w:hAnsi="Georgia" w:cs="Arial"/>
+        </w:rPr>
+      </w:pPr>
+      <w:r>
+        <w:rPr>
+          <w:rFonts w:ascii="Georgia" w:hAnsi="Georgia"/>
+          <w:b/>
+        </w:rPr>
+        <w:t>Milestone 7: Find out and explain what [QSA,L] means. Tell us about your most interesting rewrite rule.</w:t>
+      </w:r>
+    </w:p>
+    <w:p>
+      <w:pPr>
+        <w:pStyle w:val="Normal1"/>
+        <w:rPr>
+          <w:rFonts w:ascii="Georgia" w:hAnsi="Georgia"/>
+          <w:color w:val="auto"/>
+          <w:sz w:val="24"/>
+        </w:rPr>
+      </w:pPr>
+    </w:p>
+    <w:p>
+      <w:pPr>
+        <w:pStyle w:val="Normal1"/>
+        <w:rPr>
+          <w:rFonts w:ascii="Georgia" w:hAnsi="Georgia"/>
+          <w:color w:val="auto"/>
+          <w:sz w:val="24"/>
+        </w:rPr>
+      </w:pPr>
+      <w:r>
+        <w:rPr>
+          <w:rFonts w:ascii="Georgia" w:hAnsi="Georgia"/>
+          <w:color w:val="auto"/>
+          <w:sz w:val="24"/>
+        </w:rPr>
+        <w:t>QSA means “Query Statement Append”. Any GET parameters behind the URL will be transferred to the rewritten URL if the rewrite rule has this flag.</w:t>
+      </w:r>
+    </w:p>
+    <w:p>
+      <w:pPr>
+        <w:pStyle w:val="Normal1"/>
+        <w:rPr>
+          <w:rFonts w:ascii="Georgia" w:hAnsi="Georgia"/>
+          <w:color w:val="auto"/>
+          <w:sz w:val="24"/>
+        </w:rPr>
+      </w:pPr>
+      <w:r>
+        <w:rPr>
+          <w:rFonts w:ascii="Georgia" w:hAnsi="Georgia"/>
+          <w:color w:val="auto"/>
+          <w:sz w:val="24"/>
+        </w:rPr>
+        <w:t>L means “Last”. If this rewrite rule with this flag is matched, the rewrite rule mechanism will stop at this rule and no longer check for other rules.</w:t>
+      </w:r>
+    </w:p>
+    <w:p>
+      <w:pPr>
+        <w:pStyle w:val="Normal1"/>
+        <w:rPr>
+          <w:rFonts w:ascii="Georgia" w:hAnsi="Georgia"/>
+          <w:color w:val="auto"/>
+          <w:sz w:val="24"/>
+        </w:rPr>
+      </w:pPr>
+      <w:r>
+        <w:rPr>
+          <w:rFonts w:ascii="Georgia" w:hAnsi="Georgia"/>
+          <w:color w:val="auto"/>
+          <w:sz w:val="24"/>
+        </w:rPr>
+        <w:t>[QSA,L] means both the “QSA” and “L” flags are set for this rule.</w:t>
+      </w:r>
+    </w:p>
+    <w:p>
+      <w:pPr>
+        <w:pStyle w:val="Normal1"/>
+        <w:rPr>
+          <w:rFonts w:ascii="Georgia" w:hAnsi="Georgia"/>
+          <w:color w:val="auto"/>
+          <w:sz w:val="24"/>
+        </w:rPr>
+      </w:pPr>
+    </w:p>
+    <w:p>
+      <w:pPr>
+        <w:pStyle w:val="Normal1"/>
+        <w:rPr>
+          <w:rFonts w:ascii="Georgia" w:hAnsi="Georgia"/>
+          <w:color w:val="auto"/>
+          <w:sz w:val="24"/>
+        </w:rPr>
+      </w:pPr>
+      <w:r>
+        <w:rPr>
+          <w:rFonts w:ascii="Georgia" w:hAnsi="Georgia"/>
+          <w:color w:val="auto"/>
+          <w:sz w:val="24"/>
+        </w:rPr>
+        <w:t xml:space="preserve">RewriteRule </w:t>
+      </w:r>
+      <w:r>
+        <w:rPr>
+          <w:rFonts w:ascii="Courier New" w:hAnsi="Courier New" w:cs="Courier New"/>
+          <w:color w:val="auto"/>
+          <w:sz w:val="24"/>
+        </w:rPr>
+        <w:t>^api/entry(?:/([^/]+))?(?:/([^/]+))?/?$ api.php?action=entry&amp;id=$1&amp;entryid=$2 [QSA,L]</w:t>
+      </w:r>
+    </w:p>
+    <w:p>
+      <w:pPr>
+        <w:pStyle w:val="Normal1"/>
+        <w:rPr>
+          <w:rFonts w:ascii="Georgia" w:hAnsi="Georgia"/>
+          <w:color w:val="auto"/>
+          <w:sz w:val="24"/>
+        </w:rPr>
+      </w:pPr>
+      <w:r>
+        <w:rPr>
+          <w:rFonts w:ascii="Georgia" w:hAnsi="Georgia"/>
+          <w:color w:val="auto"/>
+          <w:sz w:val="24"/>
+        </w:rPr>
+        <w:t>This rule rewrites all requests to “[APPURL]/api/entry/[PARAMETER]/[PARAMETER2]” to “[APPURL]/api.php?action=entry&amp;id=[PARAMETER1]&amp;entryid=[PARAMETER2]”. [PARAMETER1] is the ID of the user, while [PARAMETER2] is an optional parameter used for modifying a single entry.</w:t>
+      </w:r>
+    </w:p>
+    <w:p>
+      <w:pPr>
+        <w:pStyle w:val="Normal1"/>
+        <w:rPr>
+          <w:rFonts w:ascii="Georgia" w:hAnsi="Georgia"/>
+          <w:color w:val="auto"/>
+          <w:sz w:val="24"/>
+        </w:rPr>
+      </w:pPr>
+    </w:p>
+    <w:p>
+      <w:pPr>
+        <w:pStyle w:val="Normal1"/>
+        <w:rPr>
+          <w:rFonts w:ascii="Georgia" w:hAnsi="Georgia"/>
+          <w:color w:val="auto"/>
+          <w:sz w:val="24"/>
+        </w:rPr>
+      </w:pPr>
+      <w:r>
+        <w:rPr>
+          <w:rFonts w:ascii="Georgia" w:hAnsi="Georgia"/>
+          <w:color w:val="auto"/>
+          <w:sz w:val="24"/>
+        </w:rPr>
+        <w:t>Since the “QSA” flag is used, we can append additional parameters to the pre-rewritten URL and it’ll be passed to the API. The L flag is used for stopping the</w:t>
+      </w:r>
+      <w:r>
+        <w:rPr>
+          <w:rFonts w:ascii="Georgia" w:hAnsi="Georgia"/>
+          <w:color w:val="auto"/>
+          <w:sz w:val="24"/>
+        </w:rPr>
+        <w:t xml:space="preserve"> rewrite</w:t>
+      </w:r>
+      <w:r>
+        <w:rPr>
+          <w:rFonts w:ascii="Georgia" w:hAnsi="Georgia"/>
+          <w:color w:val="auto"/>
+          <w:sz w:val="24"/>
+        </w:rPr>
+        <w:t xml:space="preserve"> match</w:t>
+      </w:r>
+      <w:r>
+        <w:rPr>
+          <w:rFonts w:ascii="Georgia" w:hAnsi="Georgia"/>
+          <w:color w:val="auto"/>
+          <w:sz w:val="24"/>
+        </w:rPr>
+        <w:t>ing</w:t>
+      </w:r>
+      <w:r>
+        <w:rPr>
+          <w:rFonts w:ascii="Georgia" w:hAnsi="Georgia"/>
+          <w:color w:val="auto"/>
+          <w:sz w:val="24"/>
+        </w:rPr>
+        <w:t xml:space="preserve">, </w:t>
+      </w:r>
       <w:r>
         <w:rPr>
           <w:rFonts w:ascii="Georgia" w:hAnsi="Georgia"/>
@@ -2577,623 +2887,32 @@
           <w:sz w:val="24"/>
         </w:rPr>
         <w:lastRenderedPageBreak/>
-        <w:t>This query updates an existing value or adds the entry if it does not exist. It is more efficient than deletion followed by insertion, or checking if the entry exists then choosing update or insertion.</w:t>
-      </w:r>
-    </w:p>
-    <w:p>
-      <w:pPr>
-        <w:pStyle w:val="Normal1"/>
-        <w:rPr>
-          <w:rFonts w:ascii="Georgia" w:hAnsi="Georgia"/>
-          <w:color w:val="auto"/>
-          <w:sz w:val="24"/>
-        </w:rPr>
-      </w:pPr>
-    </w:p>
-    <w:p>
-      <w:pPr>
-        <w:pStyle w:val="Normal1"/>
-        <w:rPr>
-          <w:rFonts w:ascii="Georgia" w:hAnsi="Georgia"/>
-          <w:color w:val="auto"/>
-          <w:sz w:val="24"/>
-          <w:u w:val="single"/>
-        </w:rPr>
-      </w:pPr>
-      <w:r>
-        <w:rPr>
-          <w:rFonts w:ascii="Georgia" w:hAnsi="Georgia"/>
-          <w:color w:val="auto"/>
-          <w:sz w:val="24"/>
-          <w:u w:val="single"/>
-        </w:rPr>
-        <w:t>2. “Deletion” of entries</w:t>
-      </w:r>
-    </w:p>
-    <w:p>
-      <w:pPr>
-        <w:pStyle w:val="Normal1"/>
-        <w:rPr>
-          <w:rFonts w:ascii="Courier New" w:hAnsi="Courier New" w:cs="Courier New"/>
-          <w:color w:val="auto"/>
-          <w:sz w:val="24"/>
-        </w:rPr>
-      </w:pPr>
-      <w:r>
-        <w:rPr>
-          <w:rFonts w:ascii="Courier New" w:hAnsi="Courier New" w:cs="Courier New"/>
-          <w:color w:val="auto"/>
-          <w:sz w:val="24"/>
-        </w:rPr>
-        <w:t>UPDATE entries SET value='' WHERE id=$id</w:t>
-      </w:r>
-    </w:p>
-    <w:p>
-      <w:pPr>
-        <w:pStyle w:val="Normal1"/>
-        <w:rPr>
-          <w:rFonts w:ascii="Georgia" w:hAnsi="Georgia"/>
-          <w:color w:val="auto"/>
-          <w:sz w:val="24"/>
-        </w:rPr>
-      </w:pPr>
-      <w:r>
-        <w:rPr>
-          <w:rFonts w:ascii="Georgia" w:hAnsi="Georgia"/>
-          <w:color w:val="auto"/>
-          <w:sz w:val="24"/>
-        </w:rPr>
-        <w:t>This query sets the value of an entry to an empty string. The value is typically a JSON string</w:t>
-      </w:r>
-      <w:r>
-        <w:rPr>
-          <w:rFonts w:ascii="Georgia" w:hAnsi="Georgia"/>
-          <w:color w:val="auto"/>
-          <w:sz w:val="24"/>
-        </w:rPr>
-        <w:t>.</w:t>
-      </w:r>
-      <w:r>
-        <w:rPr>
-          <w:rFonts w:ascii="Georgia" w:hAnsi="Georgia"/>
-          <w:color w:val="auto"/>
-          <w:sz w:val="24"/>
-        </w:rPr>
-        <w:t xml:space="preserve"> </w:t>
-      </w:r>
-      <w:r>
-        <w:rPr>
-          <w:rFonts w:ascii="Georgia" w:hAnsi="Georgia"/>
-          <w:color w:val="auto"/>
-          <w:sz w:val="24"/>
-        </w:rPr>
-        <w:t>B</w:t>
-      </w:r>
-      <w:r>
-        <w:rPr>
-          <w:rFonts w:ascii="Georgia" w:hAnsi="Georgia"/>
-          <w:color w:val="auto"/>
-          <w:sz w:val="24"/>
-        </w:rPr>
-        <w:t xml:space="preserve">y setting it to an empty </w:t>
-      </w:r>
-      <w:r>
-        <w:rPr>
-          <w:rFonts w:ascii="Georgia" w:hAnsi="Georgia"/>
-          <w:color w:val="auto"/>
-          <w:sz w:val="24"/>
-        </w:rPr>
-        <w:t>string</w:t>
-      </w:r>
-      <w:r>
-        <w:rPr>
-          <w:rFonts w:ascii="Georgia" w:hAnsi="Georgia"/>
-          <w:color w:val="auto"/>
-          <w:sz w:val="24"/>
-        </w:rPr>
-        <w:t>,</w:t>
-      </w:r>
-      <w:r>
-        <w:rPr>
-          <w:rFonts w:ascii="Georgia" w:hAnsi="Georgia"/>
-          <w:color w:val="auto"/>
-          <w:sz w:val="24"/>
-        </w:rPr>
-        <w:t xml:space="preserve"> we know that the entry is “deleted” by the user.</w:t>
-      </w:r>
-    </w:p>
-    <w:p>
-      <w:pPr>
-        <w:pStyle w:val="Normal1"/>
-        <w:rPr>
-          <w:rFonts w:ascii="Georgia" w:hAnsi="Georgia"/>
-          <w:color w:val="auto"/>
-          <w:sz w:val="24"/>
-        </w:rPr>
-      </w:pPr>
-      <w:r>
-        <w:rPr>
-          <w:rFonts w:ascii="Georgia" w:hAnsi="Georgia"/>
-          <w:color w:val="auto"/>
-          <w:sz w:val="24"/>
-        </w:rPr>
-        <w:t xml:space="preserve">The reason why we are doing </w:t>
-      </w:r>
-      <w:r>
-        <w:rPr>
-          <w:rFonts w:ascii="Georgia" w:hAnsi="Georgia"/>
-          <w:color w:val="auto"/>
-          <w:sz w:val="24"/>
-        </w:rPr>
-        <w:t>this form of “deletion”</w:t>
-      </w:r>
-      <w:r>
-        <w:rPr>
-          <w:rFonts w:ascii="Georgia" w:hAnsi="Georgia"/>
-          <w:color w:val="auto"/>
-          <w:sz w:val="24"/>
-        </w:rPr>
-        <w:t xml:space="preserve"> instead of actual deletion is because we need to perform synchronization of entries that were deleted online, but not purged on devices where the app is used but not yet synchronized.</w:t>
-      </w:r>
-    </w:p>
-    <w:p>
-      <w:pPr>
-        <w:pStyle w:val="Normal1"/>
-        <w:rPr>
-          <w:rFonts w:ascii="Georgia" w:hAnsi="Georgia"/>
-          <w:color w:val="auto"/>
-          <w:sz w:val="24"/>
-        </w:rPr>
-      </w:pPr>
-    </w:p>
-    <w:p>
-      <w:pPr>
-        <w:pStyle w:val="Normal1"/>
-        <w:rPr>
-          <w:rFonts w:ascii="Georgia" w:hAnsi="Georgia"/>
-          <w:color w:val="auto"/>
-          <w:sz w:val="24"/>
-          <w:u w:val="single"/>
-        </w:rPr>
-      </w:pPr>
-      <w:r>
-        <w:rPr>
-          <w:rFonts w:ascii="Georgia" w:hAnsi="Georgia"/>
-          <w:color w:val="auto"/>
-          <w:sz w:val="24"/>
-          <w:u w:val="single"/>
-        </w:rPr>
-        <w:t>3. Selecting all entries belonging to a user</w:t>
-      </w:r>
-    </w:p>
-    <w:p>
-      <w:pPr>
-        <w:pStyle w:val="Normal1"/>
-        <w:rPr>
-          <w:rFonts w:ascii="Courier New" w:hAnsi="Courier New" w:cs="Courier New"/>
-          <w:color w:val="auto"/>
-          <w:sz w:val="24"/>
-        </w:rPr>
-      </w:pPr>
-      <w:r>
-        <w:rPr>
-          <w:rFonts w:ascii="Courier New" w:hAnsi="Courier New" w:cs="Courier New"/>
-          <w:color w:val="auto"/>
-          <w:sz w:val="24"/>
-        </w:rPr>
-        <w:t>SELECT * FROM entries WHERE user=$user</w:t>
-      </w:r>
-    </w:p>
-    <w:p>
-      <w:pPr>
-        <w:pStyle w:val="Normal1"/>
-        <w:rPr>
-          <w:rFonts w:ascii="Georgia" w:hAnsi="Georgia"/>
-          <w:color w:val="auto"/>
-          <w:sz w:val="24"/>
-        </w:rPr>
-      </w:pPr>
-      <w:r>
-        <w:rPr>
-          <w:rFonts w:ascii="Georgia" w:hAnsi="Georgia"/>
-          <w:color w:val="auto"/>
-          <w:sz w:val="24"/>
-        </w:rPr>
-        <w:t>This query returns all information about all entries belonging to a user.</w:t>
-      </w:r>
-    </w:p>
-    <w:p>
-      <w:pPr>
-        <w:rPr>
-          <w:rFonts w:ascii="Georgia" w:hAnsi="Georgia"/>
-        </w:rPr>
-      </w:pPr>
-    </w:p>
-    <w:p>
-      <w:pPr>
-        <w:rPr>
-          <w:rFonts w:ascii="Georgia" w:eastAsia="Arial" w:hAnsi="Georgia" w:cs="Arial"/>
+        <w:t>otherwise the other rewrite rules that occur after this rule may interfere with this particular rule.</w:t>
+      </w:r>
+    </w:p>
+    <w:p>
+      <w:pPr>
+        <w:pStyle w:val="Normal1"/>
+        <w:rPr>
+          <w:rFonts w:ascii="Georgia" w:hAnsi="Georgia"/>
+          <w:color w:val="auto"/>
+          <w:sz w:val="24"/>
+        </w:rPr>
+      </w:pPr>
+    </w:p>
+    <w:p>
+      <w:pPr>
+        <w:pStyle w:val="Normal1"/>
+        <w:rPr>
+          <w:rFonts w:ascii="Georgia" w:hAnsi="Georgia"/>
+          <w:color w:val="auto"/>
+          <w:sz w:val="24"/>
         </w:rPr>
       </w:pPr>
       <w:r>
         <w:rPr>
           <w:rFonts w:ascii="Georgia" w:hAnsi="Georgia"/>
           <w:b/>
-        </w:rPr>
-        <w:t>Milestone 7: Find out and explain what [QSA</w:t>
-      </w:r>
-      <w:proofErr w:type="gramStart"/>
-      <w:r>
-        <w:rPr>
-          <w:rFonts w:ascii="Georgia" w:hAnsi="Georgia"/>
-          <w:b/>
-        </w:rPr>
-        <w:t>,L</w:t>
-      </w:r>
-      <w:proofErr w:type="gramEnd"/>
-      <w:r>
-        <w:rPr>
-          <w:rFonts w:ascii="Georgia" w:hAnsi="Georgia"/>
-          <w:b/>
-        </w:rPr>
-        <w:t>] means. Tell us about your most interesting rewrite rule.</w:t>
-      </w:r>
-    </w:p>
-    <w:p>
-      <w:pPr>
-        <w:pStyle w:val="Normal1"/>
-        <w:rPr>
-          <w:rFonts w:ascii="Georgia" w:hAnsi="Georgia"/>
-          <w:color w:val="auto"/>
-          <w:sz w:val="24"/>
-        </w:rPr>
-      </w:pPr>
-    </w:p>
-    <w:p>
-      <w:pPr>
-        <w:pStyle w:val="Normal1"/>
-        <w:rPr>
-          <w:rFonts w:ascii="Georgia" w:hAnsi="Georgia"/>
-          <w:color w:val="auto"/>
-          <w:sz w:val="24"/>
-        </w:rPr>
-      </w:pPr>
-      <w:r>
-        <w:rPr>
-          <w:rFonts w:ascii="Georgia" w:hAnsi="Georgia"/>
-          <w:color w:val="auto"/>
-          <w:sz w:val="24"/>
-        </w:rPr>
-        <w:t>QSA means “Query Statement Append”. Any GET parameters behind the URL will be transferred to the rewritten URL if the rewrite rule has this flag.</w:t>
-      </w:r>
-    </w:p>
-    <w:p>
-      <w:pPr>
-        <w:pStyle w:val="Normal1"/>
-        <w:rPr>
-          <w:rFonts w:ascii="Georgia" w:hAnsi="Georgia"/>
-          <w:color w:val="auto"/>
-          <w:sz w:val="24"/>
-        </w:rPr>
-      </w:pPr>
-      <w:r>
-        <w:rPr>
-          <w:rFonts w:ascii="Georgia" w:hAnsi="Georgia"/>
-          <w:color w:val="auto"/>
-          <w:sz w:val="24"/>
-        </w:rPr>
-        <w:t>L means “Last”. If this rewrite rule with this flag is matched, the rewrite rule mechanism will stop at this rule and no longer check for other rules.</w:t>
-      </w:r>
-    </w:p>
-    <w:p>
-      <w:pPr>
-        <w:pStyle w:val="Normal1"/>
-        <w:rPr>
-          <w:rFonts w:ascii="Georgia" w:hAnsi="Georgia"/>
-          <w:color w:val="auto"/>
-          <w:sz w:val="24"/>
-        </w:rPr>
-      </w:pPr>
-      <w:r>
-        <w:rPr>
-          <w:rFonts w:ascii="Georgia" w:hAnsi="Georgia"/>
-          <w:color w:val="auto"/>
-          <w:sz w:val="24"/>
-        </w:rPr>
-        <w:t>[QSA</w:t>
-      </w:r>
-      <w:proofErr w:type="gramStart"/>
-      <w:r>
-        <w:rPr>
-          <w:rFonts w:ascii="Georgia" w:hAnsi="Georgia"/>
-          <w:color w:val="auto"/>
-          <w:sz w:val="24"/>
-        </w:rPr>
-        <w:t>,L</w:t>
-      </w:r>
-      <w:proofErr w:type="gramEnd"/>
-      <w:r>
-        <w:rPr>
-          <w:rFonts w:ascii="Georgia" w:hAnsi="Georgia"/>
-          <w:color w:val="auto"/>
-          <w:sz w:val="24"/>
-        </w:rPr>
-        <w:t>] means both the “QSA” and “L” flags are set for this rule.</w:t>
-      </w:r>
-    </w:p>
-    <w:p>
-      <w:pPr>
-        <w:pStyle w:val="Normal1"/>
-        <w:rPr>
-          <w:rFonts w:ascii="Georgia" w:hAnsi="Georgia"/>
-          <w:color w:val="auto"/>
-          <w:sz w:val="24"/>
-        </w:rPr>
-      </w:pPr>
-    </w:p>
-    <w:p>
-      <w:pPr>
-        <w:pStyle w:val="Normal1"/>
-        <w:rPr>
-          <w:rFonts w:ascii="Georgia" w:hAnsi="Georgia"/>
-          <w:color w:val="auto"/>
-          <w:sz w:val="24"/>
-        </w:rPr>
-      </w:pPr>
-      <w:proofErr w:type="spellStart"/>
-      <w:r>
-        <w:rPr>
-          <w:rFonts w:ascii="Georgia" w:hAnsi="Georgia"/>
-          <w:color w:val="auto"/>
-          <w:sz w:val="24"/>
-        </w:rPr>
-        <w:t>RewriteRule</w:t>
-      </w:r>
-      <w:proofErr w:type="spellEnd"/>
-      <w:r>
-        <w:rPr>
-          <w:rFonts w:ascii="Georgia" w:hAnsi="Georgia"/>
-          <w:color w:val="auto"/>
-          <w:sz w:val="24"/>
-        </w:rPr>
-        <w:t xml:space="preserve"> </w:t>
-      </w:r>
-      <w:r>
-        <w:rPr>
-          <w:rFonts w:ascii="Courier New" w:hAnsi="Courier New" w:cs="Courier New"/>
-          <w:color w:val="auto"/>
-          <w:sz w:val="24"/>
-        </w:rPr>
-        <w:t>^</w:t>
-      </w:r>
-      <w:proofErr w:type="spellStart"/>
-      <w:r>
-        <w:rPr>
-          <w:rFonts w:ascii="Courier New" w:hAnsi="Courier New" w:cs="Courier New"/>
-          <w:color w:val="auto"/>
-          <w:sz w:val="24"/>
-        </w:rPr>
-        <w:t>api</w:t>
-      </w:r>
-      <w:proofErr w:type="spellEnd"/>
-      <w:r>
-        <w:rPr>
-          <w:rFonts w:ascii="Courier New" w:hAnsi="Courier New" w:cs="Courier New"/>
-          <w:color w:val="auto"/>
-          <w:sz w:val="24"/>
-        </w:rPr>
-        <w:t>/</w:t>
-      </w:r>
-      <w:proofErr w:type="gramStart"/>
-      <w:r>
-        <w:rPr>
-          <w:rFonts w:ascii="Courier New" w:hAnsi="Courier New" w:cs="Courier New"/>
-          <w:color w:val="auto"/>
-          <w:sz w:val="24"/>
-        </w:rPr>
-        <w:t>entry(</w:t>
-      </w:r>
-      <w:proofErr w:type="gramEnd"/>
-      <w:r>
-        <w:rPr>
-          <w:rFonts w:ascii="Courier New" w:hAnsi="Courier New" w:cs="Courier New"/>
-          <w:color w:val="auto"/>
-          <w:sz w:val="24"/>
-        </w:rPr>
-        <w:t>?:/([^/]+))?(?:/([^/]+))?</w:t>
-      </w:r>
-      <w:proofErr w:type="gramStart"/>
-      <w:r>
-        <w:rPr>
-          <w:rFonts w:ascii="Courier New" w:hAnsi="Courier New" w:cs="Courier New"/>
-          <w:color w:val="auto"/>
-          <w:sz w:val="24"/>
-        </w:rPr>
-        <w:t>/?$</w:t>
-      </w:r>
-      <w:proofErr w:type="gramEnd"/>
-      <w:r>
-        <w:rPr>
-          <w:rFonts w:ascii="Courier New" w:hAnsi="Courier New" w:cs="Courier New"/>
-          <w:color w:val="auto"/>
-          <w:sz w:val="24"/>
-        </w:rPr>
-        <w:t xml:space="preserve"> </w:t>
-      </w:r>
-      <w:proofErr w:type="spellStart"/>
-      <w:r>
-        <w:rPr>
-          <w:rFonts w:ascii="Courier New" w:hAnsi="Courier New" w:cs="Courier New"/>
-          <w:color w:val="auto"/>
-          <w:sz w:val="24"/>
-        </w:rPr>
-        <w:t>api.php?action</w:t>
-      </w:r>
-      <w:proofErr w:type="spellEnd"/>
-      <w:r>
-        <w:rPr>
-          <w:rFonts w:ascii="Courier New" w:hAnsi="Courier New" w:cs="Courier New"/>
-          <w:color w:val="auto"/>
-          <w:sz w:val="24"/>
-        </w:rPr>
-        <w:t>=</w:t>
-      </w:r>
-      <w:proofErr w:type="spellStart"/>
-      <w:r>
-        <w:rPr>
-          <w:rFonts w:ascii="Courier New" w:hAnsi="Courier New" w:cs="Courier New"/>
-          <w:color w:val="auto"/>
-          <w:sz w:val="24"/>
-        </w:rPr>
-        <w:t>entry&amp;id</w:t>
-      </w:r>
-      <w:proofErr w:type="spellEnd"/>
-      <w:r>
-        <w:rPr>
-          <w:rFonts w:ascii="Courier New" w:hAnsi="Courier New" w:cs="Courier New"/>
-          <w:color w:val="auto"/>
-          <w:sz w:val="24"/>
-        </w:rPr>
-        <w:t>=$1&amp;entryid=$2 [QSA,L]</w:t>
-      </w:r>
-    </w:p>
-    <w:p>
-      <w:pPr>
-        <w:pStyle w:val="Normal1"/>
-        <w:rPr>
-          <w:rFonts w:ascii="Georgia" w:hAnsi="Georgia"/>
-          <w:color w:val="auto"/>
-          <w:sz w:val="24"/>
-        </w:rPr>
-      </w:pPr>
-      <w:r>
-        <w:rPr>
-          <w:rFonts w:ascii="Georgia" w:hAnsi="Georgia"/>
-          <w:color w:val="auto"/>
-          <w:sz w:val="24"/>
-        </w:rPr>
-        <w:t>This rule rewrites all requests to “[APPURL]/</w:t>
-      </w:r>
-      <w:proofErr w:type="spellStart"/>
-      <w:r>
-        <w:rPr>
-          <w:rFonts w:ascii="Georgia" w:hAnsi="Georgia"/>
-          <w:color w:val="auto"/>
-          <w:sz w:val="24"/>
-        </w:rPr>
-        <w:t>api</w:t>
-      </w:r>
-      <w:proofErr w:type="spellEnd"/>
-      <w:r>
-        <w:rPr>
-          <w:rFonts w:ascii="Georgia" w:hAnsi="Georgia"/>
-          <w:color w:val="auto"/>
-          <w:sz w:val="24"/>
-        </w:rPr>
-        <w:t>/entry</w:t>
-      </w:r>
-      <w:proofErr w:type="gramStart"/>
-      <w:r>
-        <w:rPr>
-          <w:rFonts w:ascii="Georgia" w:hAnsi="Georgia"/>
-          <w:color w:val="auto"/>
-          <w:sz w:val="24"/>
-        </w:rPr>
-        <w:t>/[</w:t>
-      </w:r>
-      <w:proofErr w:type="gramEnd"/>
-      <w:r>
-        <w:rPr>
-          <w:rFonts w:ascii="Georgia" w:hAnsi="Georgia"/>
-          <w:color w:val="auto"/>
-          <w:sz w:val="24"/>
-        </w:rPr>
-        <w:t>PARAMETER]/[PARAMETER2]” to “[APPURL]/api.php?action=entry&amp;id=[PARAMETER1]&amp;entryid=[PARAMETER2]”. [PARAMETER1] is the ID of the user, while [PARAMETER2] is an optional parameter used for modifying a single entry.</w:t>
-      </w:r>
-    </w:p>
-    <w:p>
-      <w:pPr>
-        <w:pStyle w:val="Normal1"/>
-        <w:rPr>
-          <w:rFonts w:ascii="Georgia" w:hAnsi="Georgia"/>
-          <w:color w:val="auto"/>
-          <w:sz w:val="24"/>
-        </w:rPr>
-      </w:pPr>
-    </w:p>
-    <w:p>
-      <w:pPr>
-        <w:pStyle w:val="Normal1"/>
-        <w:rPr>
-          <w:rFonts w:ascii="Georgia" w:hAnsi="Georgia"/>
-          <w:color w:val="auto"/>
-          <w:sz w:val="24"/>
-        </w:rPr>
-      </w:pPr>
-      <w:r>
-        <w:rPr>
-          <w:rFonts w:ascii="Georgia" w:hAnsi="Georgia"/>
-          <w:color w:val="auto"/>
-          <w:sz w:val="24"/>
-        </w:rPr>
-        <w:t>Since the “QSA” flag is used, we can append additional parameters to the pre-rewritten URL and it’ll be passed to the API. The L flag is used for stopping the</w:t>
-      </w:r>
-      <w:r>
-        <w:rPr>
-          <w:rFonts w:ascii="Georgia" w:hAnsi="Georgia"/>
-          <w:color w:val="auto"/>
-          <w:sz w:val="24"/>
-        </w:rPr>
-        <w:t xml:space="preserve"> rewrite</w:t>
-      </w:r>
-      <w:r>
-        <w:rPr>
-          <w:rFonts w:ascii="Georgia" w:hAnsi="Georgia"/>
-          <w:color w:val="auto"/>
-          <w:sz w:val="24"/>
-        </w:rPr>
-        <w:t xml:space="preserve"> match</w:t>
-      </w:r>
-      <w:r>
-        <w:rPr>
-          <w:rFonts w:ascii="Georgia" w:hAnsi="Georgia"/>
-          <w:color w:val="auto"/>
-          <w:sz w:val="24"/>
-        </w:rPr>
-        <w:t>ing</w:t>
-      </w:r>
-      <w:r>
-        <w:rPr>
-          <w:rFonts w:ascii="Georgia" w:hAnsi="Georgia"/>
-          <w:color w:val="auto"/>
-          <w:sz w:val="24"/>
-        </w:rPr>
-        <w:t>, otherwise the other rewrite rules that occur after this rule may interfere with this particular rule.</w:t>
-      </w:r>
-    </w:p>
-    <w:p>
-      <w:pPr>
-        <w:pStyle w:val="Normal1"/>
-        <w:rPr>
-          <w:rFonts w:ascii="Georgia" w:hAnsi="Georgia"/>
-          <w:color w:val="auto"/>
-          <w:sz w:val="24"/>
-        </w:rPr>
-      </w:pPr>
-    </w:p>
-    <w:p>
-      <w:pPr>
-        <w:pStyle w:val="Normal1"/>
-        <w:rPr>
-          <w:rFonts w:ascii="Georgia" w:hAnsi="Georgia"/>
-          <w:color w:val="auto"/>
-          <w:sz w:val="24"/>
-        </w:rPr>
-      </w:pPr>
-      <w:r>
-        <w:rPr>
-          <w:rFonts w:ascii="Georgia" w:hAnsi="Georgia"/>
-          <w:b/>
           <w:color w:val="auto"/>
           <w:sz w:val="24"/>
         </w:rPr>
@@ -3225,7 +2944,6 @@
           <w:color w:val="auto"/>
           <w:sz w:val="24"/>
         </w:rPr>
-        <w:lastRenderedPageBreak/>
         <w:t>The icon</w:t>
       </w:r>
       <w:r>
@@ -3378,18 +3096,8 @@
           <w:color w:val="auto"/>
           <w:sz w:val="24"/>
         </w:rPr>
-        <w:t xml:space="preserve"> used as the </w:t>
-      </w:r>
-      <w:proofErr w:type="spellStart"/>
-      <w:r>
-        <w:rPr>
-          <w:rFonts w:ascii="Georgia" w:hAnsi="Georgia"/>
-          <w:color w:val="auto"/>
-          <w:sz w:val="24"/>
-        </w:rPr>
-        <w:t>FavIcon</w:t>
-      </w:r>
-      <w:proofErr w:type="spellEnd"/>
+        <w:t xml:space="preserve"> used as the FavIcon</w:t>
+      </w:r>
       <w:r>
         <w:rPr>
           <w:rFonts w:ascii="Georgia" w:hAnsi="Georgia"/>
@@ -3404,18 +3112,8 @@
           <w:color w:val="auto"/>
           <w:sz w:val="24"/>
         </w:rPr>
-        <w:t xml:space="preserve"> on iPhones and </w:t>
-      </w:r>
-      <w:proofErr w:type="spellStart"/>
-      <w:r>
-        <w:rPr>
-          <w:rFonts w:ascii="Georgia" w:hAnsi="Georgia"/>
-          <w:color w:val="auto"/>
-          <w:sz w:val="24"/>
-        </w:rPr>
-        <w:t>iPads</w:t>
-      </w:r>
-      <w:proofErr w:type="spellEnd"/>
+        <w:t xml:space="preserve"> on iPhones and iPads</w:t>
+      </w:r>
       <w:r>
         <w:rPr>
           <w:rFonts w:ascii="Georgia" w:hAnsi="Georgia"/>
@@ -3583,17 +3281,16 @@
           <w:color w:val="auto"/>
           <w:sz w:val="24"/>
         </w:rPr>
-        <w:t>For the background of the sticky n</w:t>
-      </w:r>
-      <w:bookmarkStart w:id="0" w:name="_GoBack"/>
-      <w:bookmarkEnd w:id="0"/>
-      <w:r>
-        <w:rPr>
-          <w:rFonts w:ascii="Georgia" w:hAnsi="Georgia"/>
-          <w:color w:val="auto"/>
-          <w:sz w:val="24"/>
-        </w:rPr>
-        <w:t>otes, we chose colors that are lower in saturation and higher in lightness, to once again give familiarity through resembling the colors of real sticky notes and to also make it easier for users to see the text written on their sticky notes.</w:t>
+        <w:t xml:space="preserve">For the background of the sticky notes, we chose colors that are lower in saturation and higher in lightness, to once again give familiarity through resembling the colors of real </w:t>
+      </w:r>
+      <w:r>
+        <w:rPr>
+          <w:rFonts w:ascii="Georgia" w:hAnsi="Georgia"/>
+          <w:color w:val="auto"/>
+          <w:sz w:val="24"/>
+        </w:rPr>
+        <w:lastRenderedPageBreak/>
+        <w:t>sticky notes and to also make it easier for users to see the text written on their sticky notes.</w:t>
       </w:r>
     </w:p>
     <w:p>
@@ -3685,18 +3382,8 @@
           <w:color w:val="auto"/>
           <w:sz w:val="24"/>
         </w:rPr>
-        <w:t xml:space="preserve"> such as the iPhone and </w:t>
-      </w:r>
-      <w:proofErr w:type="spellStart"/>
-      <w:r>
-        <w:rPr>
-          <w:rFonts w:ascii="Georgia" w:hAnsi="Georgia"/>
-          <w:color w:val="auto"/>
-          <w:sz w:val="24"/>
-        </w:rPr>
-        <w:t>iPad</w:t>
-      </w:r>
-      <w:proofErr w:type="spellEnd"/>
+        <w:t xml:space="preserve"> such as the iPhone and iPad</w:t>
+      </w:r>
       <w:r>
         <w:rPr>
           <w:rFonts w:ascii="Georgia" w:hAnsi="Georgia"/>
@@ -3933,25 +3620,7 @@
           <w:color w:val="auto"/>
           <w:sz w:val="24"/>
         </w:rPr>
-        <w:t xml:space="preserve">We are using Web Storage because it is widely supported across many browsers compared to other alternatives like </w:t>
-      </w:r>
-      <w:proofErr w:type="spellStart"/>
-      <w:r>
-        <w:rPr>
-          <w:rFonts w:ascii="Georgia" w:hAnsi="Georgia"/>
-          <w:color w:val="auto"/>
-          <w:sz w:val="24"/>
-        </w:rPr>
-        <w:t>WebSQL</w:t>
-      </w:r>
-      <w:proofErr w:type="spellEnd"/>
-      <w:r>
-        <w:rPr>
-          <w:rFonts w:ascii="Georgia" w:hAnsi="Georgia"/>
-          <w:color w:val="auto"/>
-          <w:sz w:val="24"/>
-        </w:rPr>
-        <w:t>.</w:t>
+        <w:t>We are using Web Storage because it is widely supported across many browsers compared to other alternatives like WebSQL.</w:t>
       </w:r>
     </w:p>
     <w:p>
@@ -4060,7 +3729,16 @@
           <w:color w:val="auto"/>
           <w:sz w:val="24"/>
         </w:rPr>
-        <w:t xml:space="preserve"> compare the entries from the server and the ones from its local copy, and attempts to merge them. All entries will have a “last modified” parameter that is used to determine which entry is to be kept. The merged copy is then compared with the server copy to determine which entries should be updated or deleted on the server. The client will then follow up with the PUT and DELETE requests to modify the state on the server so that both the client and server are now synchronized.</w:t>
+        <w:t xml:space="preserve"> compare the entries from the server and the ones from its local copy, and attempts to merge them. All entries will have a “last modified” parameter that is used to determine which entry is to be kept. The merged copy is then compared with the server copy to determine which entries should be updated or deleted on the server. The </w:t>
+      </w:r>
+      <w:r>
+        <w:rPr>
+          <w:rFonts w:ascii="Georgia" w:hAnsi="Georgia"/>
+          <w:color w:val="auto"/>
+          <w:sz w:val="24"/>
+        </w:rPr>
+        <w:lastRenderedPageBreak/>
+        <w:t>client will then follow up with the PUT and DELETE requests to modify the state on the server so that both the client and server are now synchronized.</w:t>
       </w:r>
     </w:p>
     <w:p>
@@ -4114,57 +3792,34 @@
           <w:color w:val="auto"/>
           <w:sz w:val="24"/>
         </w:rPr>
-        <w:lastRenderedPageBreak/>
-        <w:t xml:space="preserve">Milestone 12: Compare the pros and cons of basic access authentication to other schemes such as using cookies, digest access authentication or even </w:t>
-      </w:r>
-      <w:proofErr w:type="spellStart"/>
-      <w:r>
-        <w:rPr>
-          <w:rFonts w:ascii="Georgia" w:hAnsi="Georgia"/>
-          <w:b/>
+        <w:t>Milestone 12: Compare the pros and cons of basic access authentication to other schemes such as using cookies, digest access authentication or even OAuth. Justify your choice of authentication scheme.</w:t>
+      </w:r>
+    </w:p>
+    <w:p>
+      <w:pPr>
+        <w:pStyle w:val="Normal1"/>
+        <w:rPr>
+          <w:rFonts w:ascii="Georgia" w:hAnsi="Georgia"/>
+          <w:color w:val="auto"/>
+          <w:sz w:val="24"/>
+        </w:rPr>
+      </w:pPr>
+      <w:r>
+        <w:rPr>
+          <w:rFonts w:ascii="Georgia" w:hAnsi="Georgia"/>
+          <w:color w:val="auto"/>
+          <w:sz w:val="24"/>
+        </w:rPr>
+        <w:t xml:space="preserve">Among the possible authentication schemes, we evaluated the pros and cons of each and decided on </w:t>
+      </w:r>
+      <w:r>
+        <w:rPr>
+          <w:rFonts w:ascii="Georgia" w:hAnsi="Georgia"/>
           <w:color w:val="auto"/>
           <w:sz w:val="24"/>
         </w:rPr>
         <w:t>OAuth</w:t>
       </w:r>
-      <w:proofErr w:type="spellEnd"/>
-      <w:r>
-        <w:rPr>
-          <w:rFonts w:ascii="Georgia" w:hAnsi="Georgia"/>
-          <w:b/>
-          <w:color w:val="auto"/>
-          <w:sz w:val="24"/>
-        </w:rPr>
-        <w:t>. Justify your choice of authentication scheme.</w:t>
-      </w:r>
-    </w:p>
-    <w:p>
-      <w:pPr>
-        <w:pStyle w:val="Normal1"/>
-        <w:rPr>
-          <w:rFonts w:ascii="Georgia" w:hAnsi="Georgia"/>
-          <w:color w:val="auto"/>
-          <w:sz w:val="24"/>
-        </w:rPr>
-      </w:pPr>
-      <w:r>
-        <w:rPr>
-          <w:rFonts w:ascii="Georgia" w:hAnsi="Georgia"/>
-          <w:color w:val="auto"/>
-          <w:sz w:val="24"/>
-        </w:rPr>
-        <w:t xml:space="preserve">Among the possible authentication schemes, we evaluated the pros and cons of each and decided on </w:t>
-      </w:r>
-      <w:proofErr w:type="spellStart"/>
-      <w:r>
-        <w:rPr>
-          <w:rFonts w:ascii="Georgia" w:hAnsi="Georgia"/>
-          <w:color w:val="auto"/>
-          <w:sz w:val="24"/>
-        </w:rPr>
-        <w:t>OAuth</w:t>
-      </w:r>
-      <w:proofErr w:type="spellEnd"/>
       <w:r>
         <w:rPr>
           <w:rFonts w:ascii="Georgia" w:hAnsi="Georgia"/>
@@ -4435,7 +4090,6 @@
                 <w:sz w:val="24"/>
               </w:rPr>
             </w:pPr>
-            <w:proofErr w:type="spellStart"/>
             <w:r>
               <w:rPr>
                 <w:rFonts w:ascii="Georgia" w:hAnsi="Georgia"/>
@@ -4445,7 +4099,6 @@
               </w:rPr>
               <w:t>OAuth</w:t>
             </w:r>
-            <w:proofErr w:type="spellEnd"/>
           </w:p>
         </w:tc>
       </w:tr>
@@ -4494,25 +4147,7 @@
                 <w:color w:val="auto"/>
                 <w:sz w:val="24"/>
               </w:rPr>
-              <w:t xml:space="preserve">Cons: Much harder to implement. User must leave the app to visit the login page on the actual site to authenticate (otherwise it’ll violate the “not share credentials” part). In </w:t>
-            </w:r>
-            <w:proofErr w:type="spellStart"/>
-            <w:r>
-              <w:rPr>
-                <w:rFonts w:ascii="Georgia" w:hAnsi="Georgia"/>
-                <w:color w:val="auto"/>
-                <w:sz w:val="24"/>
-              </w:rPr>
-              <w:t>OAuth</w:t>
-            </w:r>
-            <w:proofErr w:type="spellEnd"/>
-            <w:r>
-              <w:rPr>
-                <w:rFonts w:ascii="Georgia" w:hAnsi="Georgia"/>
-                <w:color w:val="auto"/>
-                <w:sz w:val="24"/>
-              </w:rPr>
-              <w:t xml:space="preserve"> 2.0 authentication cannot be done via AJAX because the user must visit the site in the intermediate step.</w:t>
+              <w:t>Cons: Much harder to implement. User must leave the app to visit the login page on the actual site to authenticate (otherwise it’ll violate the “not share credentials” part). In OAuth 2.0 authentication cannot be done via AJAX because the user must visit the site in the intermediate step.</w:t>
             </w:r>
           </w:p>
         </w:tc>
@@ -4543,25 +4178,7 @@
           <w:color w:val="auto"/>
           <w:sz w:val="24"/>
         </w:rPr>
-        <w:t xml:space="preserve">We are using Facebook </w:t>
-      </w:r>
-      <w:proofErr w:type="spellStart"/>
-      <w:r>
-        <w:rPr>
-          <w:rFonts w:ascii="Georgia" w:hAnsi="Georgia"/>
-          <w:color w:val="auto"/>
-          <w:sz w:val="24"/>
-        </w:rPr>
-        <w:t>OAuth</w:t>
-      </w:r>
-      <w:proofErr w:type="spellEnd"/>
-      <w:r>
-        <w:rPr>
-          <w:rFonts w:ascii="Georgia" w:hAnsi="Georgia"/>
-          <w:color w:val="auto"/>
-          <w:sz w:val="24"/>
-        </w:rPr>
-        <w:t xml:space="preserve"> b</w:t>
+        <w:t>We are using Facebook OAuth b</w:t>
       </w:r>
       <w:r>
         <w:rPr>
@@ -4611,79 +4228,7 @@
           <w:color w:val="auto"/>
           <w:sz w:val="24"/>
         </w:rPr>
-        <w:t xml:space="preserve">1. </w:t>
-      </w:r>
-      <w:proofErr w:type="spellStart"/>
-      <w:r>
-        <w:rPr>
-          <w:rFonts w:ascii="Georgia" w:hAnsi="Georgia"/>
-          <w:color w:val="auto"/>
-          <w:sz w:val="24"/>
-        </w:rPr>
-        <w:t>OAuth</w:t>
-      </w:r>
-      <w:proofErr w:type="spellEnd"/>
-      <w:r>
-        <w:rPr>
-          <w:rFonts w:ascii="Georgia" w:hAnsi="Georgia"/>
-          <w:color w:val="auto"/>
-          <w:sz w:val="24"/>
-        </w:rPr>
-        <w:t xml:space="preserve"> is generally considered secure by the experts and practitioners. </w:t>
-      </w:r>
-      <w:proofErr w:type="spellStart"/>
-      <w:r>
-        <w:rPr>
-          <w:rFonts w:ascii="Georgia" w:hAnsi="Georgia"/>
-          <w:color w:val="auto"/>
-          <w:sz w:val="24"/>
-        </w:rPr>
-        <w:t>OAuth</w:t>
-      </w:r>
-      <w:proofErr w:type="spellEnd"/>
-      <w:r>
-        <w:rPr>
-          <w:rFonts w:ascii="Georgia" w:hAnsi="Georgia"/>
-          <w:color w:val="auto"/>
-          <w:sz w:val="24"/>
-        </w:rPr>
-        <w:t xml:space="preserve"> outsources authentication to </w:t>
-      </w:r>
-      <w:proofErr w:type="gramStart"/>
-      <w:r>
-        <w:rPr>
-          <w:rFonts w:ascii="Georgia" w:hAnsi="Georgia"/>
-          <w:color w:val="auto"/>
-          <w:sz w:val="24"/>
-        </w:rPr>
-        <w:t>a</w:t>
-      </w:r>
-      <w:proofErr w:type="gramEnd"/>
-      <w:r>
-        <w:rPr>
-          <w:rFonts w:ascii="Georgia" w:hAnsi="Georgia"/>
-          <w:color w:val="auto"/>
-          <w:sz w:val="24"/>
-        </w:rPr>
-        <w:t xml:space="preserve"> authorized third-party such as Google, Facebook etc., thus leverages established authentication process of those organizations. It does not involving storing user credential or password in our database, but only an authentication token provided by the third-party of choice.</w:t>
-      </w:r>
-    </w:p>
-    <w:p>
-      <w:pPr>
-        <w:pStyle w:val="Normal1"/>
-        <w:rPr>
-          <w:rFonts w:ascii="Georgia" w:hAnsi="Georgia"/>
-          <w:color w:val="auto"/>
-          <w:sz w:val="24"/>
-        </w:rPr>
-      </w:pPr>
-      <w:r>
-        <w:rPr>
-          <w:rFonts w:ascii="Georgia" w:hAnsi="Georgia"/>
-          <w:color w:val="auto"/>
-          <w:sz w:val="24"/>
-        </w:rPr>
-        <w:t xml:space="preserve">For the initial login, one-time code provided by Facebook is used for instead of token, which has an expiry time of several thousand minutes. Also, we are storing both the user id and the code into database and local storage. In subsequent authentications, we compare the user id and token inside local storage with the pair inside database to ensure authenticity and consistency. These methods improve the security. They also </w:t>
+        <w:t xml:space="preserve">1. OAuth is generally considered secure by the experts and practitioners. OAuth outsources authentication to a authorized third-party such as Google, Facebook etc., thus leverages established authentication process of those organizations. It does not </w:t>
       </w:r>
       <w:r>
         <w:rPr>
@@ -4692,71 +4237,53 @@
           <w:sz w:val="24"/>
         </w:rPr>
         <w:lastRenderedPageBreak/>
-        <w:t>provide cross-device usability since the third-party we are using, Facebook, is accessible in many devices and provides the same methods.</w:t>
-      </w:r>
-    </w:p>
-    <w:p>
-      <w:pPr>
-        <w:pStyle w:val="Normal1"/>
-        <w:rPr>
-          <w:rFonts w:ascii="Georgia" w:hAnsi="Georgia"/>
-          <w:color w:val="auto"/>
-          <w:sz w:val="24"/>
-        </w:rPr>
-      </w:pPr>
-    </w:p>
-    <w:p>
-      <w:pPr>
-        <w:pStyle w:val="Normal1"/>
-        <w:rPr>
-          <w:rFonts w:ascii="Georgia" w:hAnsi="Georgia"/>
-          <w:color w:val="auto"/>
-          <w:sz w:val="24"/>
-        </w:rPr>
-      </w:pPr>
-      <w:r>
-        <w:rPr>
-          <w:rFonts w:ascii="Georgia" w:hAnsi="Georgia"/>
-          <w:color w:val="auto"/>
-          <w:sz w:val="24"/>
-        </w:rPr>
-        <w:t xml:space="preserve">2. </w:t>
-      </w:r>
-      <w:proofErr w:type="spellStart"/>
-      <w:r>
-        <w:rPr>
-          <w:rFonts w:ascii="Georgia" w:hAnsi="Georgia"/>
-          <w:color w:val="auto"/>
-          <w:sz w:val="24"/>
-        </w:rPr>
-        <w:t>OAuth</w:t>
-      </w:r>
-      <w:proofErr w:type="spellEnd"/>
-      <w:r>
-        <w:rPr>
-          <w:rFonts w:ascii="Georgia" w:hAnsi="Georgia"/>
-          <w:color w:val="auto"/>
-          <w:sz w:val="24"/>
-        </w:rPr>
-        <w:t xml:space="preserve"> is convenient for the user. If the user has logged into the third-party website already (in the case of Facebook, the chance is high), the authentication process will be as easy as a single click and a few automatic redirection for the user. This is the case even for the initial login. As such, </w:t>
-      </w:r>
-      <w:proofErr w:type="spellStart"/>
-      <w:r>
-        <w:rPr>
-          <w:rFonts w:ascii="Georgia" w:hAnsi="Georgia"/>
-          <w:color w:val="auto"/>
-          <w:sz w:val="24"/>
-        </w:rPr>
-        <w:t>OAuth</w:t>
-      </w:r>
-      <w:proofErr w:type="spellEnd"/>
-      <w:r>
-        <w:rPr>
-          <w:rFonts w:ascii="Georgia" w:hAnsi="Georgia"/>
-          <w:color w:val="auto"/>
-          <w:sz w:val="24"/>
-        </w:rPr>
-        <w:t xml:space="preserve"> ensures a smooth authentication process for the user and saves the hassle of typing username and password.</w:t>
+        <w:t>involving storing user credential or password in our database, but only an authentication token provided by the third-party of choice.</w:t>
+      </w:r>
+    </w:p>
+    <w:p>
+      <w:pPr>
+        <w:pStyle w:val="Normal1"/>
+        <w:rPr>
+          <w:rFonts w:ascii="Georgia" w:hAnsi="Georgia"/>
+          <w:color w:val="auto"/>
+          <w:sz w:val="24"/>
+        </w:rPr>
+      </w:pPr>
+      <w:r>
+        <w:rPr>
+          <w:rFonts w:ascii="Georgia" w:hAnsi="Georgia"/>
+          <w:color w:val="auto"/>
+          <w:sz w:val="24"/>
+        </w:rPr>
+        <w:t>For the initial login, one-time code provided by Facebook is used for instead of token, which has an expiry time of several thousand minutes. Also, we are storing both the user id and the code into database and local storage. In subsequent authentications, we compare the user id and token inside local storage with the pair inside database to ensure authenticity and consistency. These methods improve the security. They also provide cross-device usability since the third-party we are using, Facebook, is accessible in many devices and provides the same methods.</w:t>
+      </w:r>
+    </w:p>
+    <w:p>
+      <w:pPr>
+        <w:pStyle w:val="Normal1"/>
+        <w:rPr>
+          <w:rFonts w:ascii="Georgia" w:hAnsi="Georgia"/>
+          <w:color w:val="auto"/>
+          <w:sz w:val="24"/>
+        </w:rPr>
+      </w:pPr>
+    </w:p>
+    <w:p>
+      <w:pPr>
+        <w:pStyle w:val="Normal1"/>
+        <w:rPr>
+          <w:rFonts w:ascii="Georgia" w:hAnsi="Georgia"/>
+          <w:color w:val="auto"/>
+          <w:sz w:val="24"/>
+        </w:rPr>
+      </w:pPr>
+      <w:r>
+        <w:rPr>
+          <w:rFonts w:ascii="Georgia" w:hAnsi="Georgia"/>
+          <w:color w:val="auto"/>
+          <w:sz w:val="24"/>
+        </w:rPr>
+        <w:t>2. OAuth is convenient for the user. If the user has logged into the third-party website already (in the case of Facebook, the chance is high), the authentication process will be as easy as a single click and a few automatic redirection for the user. This is the case even for the initial login. As such, OAuth ensures a smooth authentication process for the user and saves the hassle of typing username and password.</w:t>
       </w:r>
     </w:p>
     <w:p>
@@ -4804,25 +4331,7 @@
           <w:sz w:val="24"/>
         </w:rPr>
         <w:br/>
-        <w:t xml:space="preserve">For the </w:t>
-      </w:r>
-      <w:proofErr w:type="spellStart"/>
-      <w:r>
-        <w:rPr>
-          <w:rFonts w:ascii="Georgia" w:hAnsi="Georgia"/>
-          <w:color w:val="auto"/>
-          <w:sz w:val="24"/>
-        </w:rPr>
-        <w:t>Taak</w:t>
-      </w:r>
-      <w:proofErr w:type="spellEnd"/>
-      <w:r>
-        <w:rPr>
-          <w:rFonts w:ascii="Georgia" w:hAnsi="Georgia"/>
-          <w:color w:val="auto"/>
-          <w:sz w:val="24"/>
-        </w:rPr>
-        <w:t xml:space="preserve"> app, we have made our UI feel right as if you were managing real sticky notes.</w:t>
+        <w:t>For the Taak app, we have made our UI feel right as if you were managing real sticky notes.</w:t>
       </w:r>
     </w:p>
     <w:p>
@@ -4962,36 +4471,8 @@
           <w:color w:val="auto"/>
           <w:sz w:val="24"/>
         </w:rPr>
-        <w:t xml:space="preserve">On that same selection, a bar also appears to allow you to change the color of the sticky note, so that you can change </w:t>
-      </w:r>
-      <w:proofErr w:type="gramStart"/>
-      <w:r>
-        <w:rPr>
-          <w:rFonts w:ascii="Georgia" w:hAnsi="Georgia"/>
-          <w:color w:val="auto"/>
-          <w:sz w:val="24"/>
-        </w:rPr>
-        <w:t>it's</w:t>
-      </w:r>
-      <w:proofErr w:type="gramEnd"/>
-      <w:r>
-        <w:rPr>
-          <w:rFonts w:ascii="Georgia" w:hAnsi="Georgia"/>
-          <w:color w:val="auto"/>
-          <w:sz w:val="24"/>
-        </w:rPr>
-        <w:t xml:space="preserve"> color scheme and "affiliation", without having to rewrite everything on it. Something that you can't do in real life.</w:t>
-      </w:r>
-    </w:p>
-    <w:p>
-      <w:pPr>
-        <w:pStyle w:val="Normal1"/>
-        <w:rPr>
-          <w:rFonts w:ascii="Georgia" w:hAnsi="Georgia"/>
-          <w:color w:val="auto"/>
-          <w:sz w:val="24"/>
-        </w:rPr>
-      </w:pPr>
+        <w:t>On that same selection, a bar also appears to allow you to change the color of the sticky note, so that you can change it's color scheme and "affiliation", without having to rewrite everything on it. Something that you can't do in real life.</w:t>
+      </w:r>
     </w:p>
     <w:p>
       <w:pPr>
@@ -5002,8 +4483,22 @@
       <w:r>
         <w:rPr>
           <w:rFonts w:ascii="Georgia" w:hAnsi="Georgia"/>
+        </w:rPr>
+        <w:br w:type="page"/>
+      </w:r>
+    </w:p>
+    <w:p>
+      <w:pPr>
+        <w:rPr>
+          <w:rFonts w:ascii="Georgia" w:eastAsia="Arial" w:hAnsi="Georgia" w:cs="Arial"/>
+        </w:rPr>
+      </w:pPr>
+      <w:r>
+        <w:rPr>
+          <w:rFonts w:ascii="Georgia" w:hAnsi="Georgia"/>
           <w:b/>
         </w:rPr>
+        <w:lastRenderedPageBreak/>
         <w:t>Milestone 14: Embed Google Analytics in your application and give us a screenshot of the report. Make sure you embed the tracker at least 48 hours before submission deadline as updates are reported once per day.</w:t>
       </w:r>
     </w:p>
@@ -5067,7 +4562,6 @@
           <w:noProof/>
           <w:lang w:eastAsia="en-US"/>
         </w:rPr>
-        <w:lastRenderedPageBreak/>
         <w:drawing>
           <wp:inline distT="0" distB="0" distL="0" distR="0" wp14:anchorId="3064C94B" wp14:editId="2D99BCD7">
             <wp:extent cx="5943600" cy="3704806"/>
@@ -5172,43 +4666,7 @@
           <w:color w:val="auto"/>
           <w:sz w:val="24"/>
         </w:rPr>
-        <w:t xml:space="preserve">While </w:t>
-      </w:r>
-      <w:proofErr w:type="spellStart"/>
-      <w:r>
-        <w:rPr>
-          <w:rFonts w:ascii="Georgia" w:hAnsi="Georgia"/>
-          <w:color w:val="auto"/>
-          <w:sz w:val="24"/>
-        </w:rPr>
-        <w:t>Taak</w:t>
-      </w:r>
-      <w:proofErr w:type="spellEnd"/>
-      <w:r>
-        <w:rPr>
-          <w:rFonts w:ascii="Georgia" w:hAnsi="Georgia"/>
-          <w:color w:val="auto"/>
-          <w:sz w:val="24"/>
-        </w:rPr>
-        <w:t xml:space="preserve"> doesn't use social plugins or even the Facebook SDK, we did actually have a login system that uses the Facebook platform. We chose Facebook because it is a well-established </w:t>
-      </w:r>
-      <w:proofErr w:type="spellStart"/>
-      <w:r>
-        <w:rPr>
-          <w:rFonts w:ascii="Georgia" w:hAnsi="Georgia"/>
-          <w:color w:val="auto"/>
-          <w:sz w:val="24"/>
-        </w:rPr>
-        <w:t>OAuth</w:t>
-      </w:r>
-      <w:proofErr w:type="spellEnd"/>
-      <w:r>
-        <w:rPr>
-          <w:rFonts w:ascii="Georgia" w:hAnsi="Georgia"/>
-          <w:color w:val="auto"/>
-          <w:sz w:val="24"/>
-        </w:rPr>
-        <w:t xml:space="preserve"> authentication provider. </w:t>
+        <w:t xml:space="preserve">While Taak doesn't use social plugins or even the Facebook SDK, we did actually have a login system that uses the Facebook platform. We chose Facebook because it is a well-established OAuth authentication provider. </w:t>
       </w:r>
       <w:r>
         <w:rPr>
@@ -5261,19 +4719,57 @@
           <w:color w:val="auto"/>
           <w:sz w:val="24"/>
         </w:rPr>
-        <w:t xml:space="preserve">Milestone 16: Make use of the </w:t>
-      </w:r>
-      <w:proofErr w:type="spellStart"/>
-      <w:r>
+        <w:t>Milestone 16: Make use of the Geolocation API in your application. Plot it with Bing or Google Maps or even draw out possible routes for the convenience of your user. (Optional)</w:t>
+      </w:r>
+    </w:p>
+    <w:p>
+      <w:pPr>
+        <w:pStyle w:val="Normal1"/>
+        <w:rPr>
+          <w:rFonts w:ascii="Georgia" w:hAnsi="Georgia"/>
+          <w:color w:val="auto"/>
+          <w:sz w:val="24"/>
+        </w:rPr>
+      </w:pPr>
+    </w:p>
+    <w:p>
+      <w:pPr>
+        <w:pStyle w:val="Normal1"/>
+        <w:rPr>
+          <w:rFonts w:ascii="Georgia" w:hAnsi="Georgia"/>
+          <w:color w:val="auto"/>
+          <w:sz w:val="24"/>
+        </w:rPr>
+      </w:pPr>
+      <w:r>
+        <w:rPr>
+          <w:rFonts w:ascii="Georgia" w:hAnsi="Georgia"/>
+          <w:color w:val="auto"/>
+          <w:sz w:val="24"/>
+        </w:rPr>
+        <w:t>The use cases of our app do not depend on location. Hence this milestone is unsuitable for our app. It would be redundant to add geolocation in, so we left it out.</w:t>
+      </w:r>
+    </w:p>
+    <w:p>
+      <w:pPr>
+        <w:pStyle w:val="Normal1"/>
+        <w:rPr>
+          <w:rFonts w:ascii="Georgia" w:hAnsi="Georgia"/>
+          <w:color w:val="auto"/>
+          <w:sz w:val="24"/>
+        </w:rPr>
+      </w:pPr>
+    </w:p>
+    <w:p>
+      <w:pPr>
+        <w:pStyle w:val="Normal1"/>
         <w:rPr>
           <w:rFonts w:ascii="Georgia" w:hAnsi="Georgia"/>
           <w:b/>
           <w:color w:val="auto"/>
           <w:sz w:val="24"/>
         </w:rPr>
-        <w:t>Geolocation</w:t>
-      </w:r>
-      <w:proofErr w:type="spellEnd"/>
+      </w:pPr>
       <w:r>
         <w:rPr>
           <w:rFonts w:ascii="Georgia" w:hAnsi="Georgia"/>
@@ -5281,288 +4777,54 @@
           <w:color w:val="auto"/>
           <w:sz w:val="24"/>
         </w:rPr>
-        <w:t xml:space="preserve"> API in your application. Plot it with Bing or Google Maps or even draw out possible routes for the convenience of your user. (Optional)</w:t>
-      </w:r>
-    </w:p>
-    <w:p>
-      <w:pPr>
-        <w:pStyle w:val="Normal1"/>
-        <w:rPr>
-          <w:rFonts w:ascii="Georgia" w:hAnsi="Georgia"/>
-          <w:color w:val="auto"/>
-          <w:sz w:val="24"/>
-        </w:rPr>
-      </w:pPr>
-    </w:p>
-    <w:p>
-      <w:pPr>
-        <w:pStyle w:val="Normal1"/>
-        <w:rPr>
-          <w:rFonts w:ascii="Georgia" w:hAnsi="Georgia"/>
-          <w:color w:val="auto"/>
-          <w:sz w:val="24"/>
-        </w:rPr>
-      </w:pPr>
-      <w:r>
-        <w:rPr>
-          <w:rFonts w:ascii="Georgia" w:hAnsi="Georgia"/>
-          <w:color w:val="auto"/>
-          <w:sz w:val="24"/>
-        </w:rPr>
-        <w:t xml:space="preserve">The use cases of our app do not depend on location. Hence this milestone is unsuitable for our app. It would be redundant to add </w:t>
-      </w:r>
-      <w:proofErr w:type="spellStart"/>
-      <w:r>
-        <w:rPr>
-          <w:rFonts w:ascii="Georgia" w:hAnsi="Georgia"/>
-          <w:color w:val="auto"/>
-          <w:sz w:val="24"/>
-        </w:rPr>
-        <w:t>geolocation</w:t>
-      </w:r>
-      <w:proofErr w:type="spellEnd"/>
-      <w:r>
-        <w:rPr>
-          <w:rFonts w:ascii="Georgia" w:hAnsi="Georgia"/>
-          <w:color w:val="auto"/>
-          <w:sz w:val="24"/>
-        </w:rPr>
-        <w:t xml:space="preserve"> in, so we left it out.</w:t>
-      </w:r>
-    </w:p>
-    <w:p>
-      <w:pPr>
-        <w:pStyle w:val="Normal1"/>
-        <w:rPr>
-          <w:rFonts w:ascii="Georgia" w:hAnsi="Georgia"/>
-          <w:color w:val="auto"/>
-          <w:sz w:val="24"/>
-        </w:rPr>
-      </w:pPr>
-    </w:p>
-    <w:p>
-      <w:pPr>
-        <w:pStyle w:val="Normal1"/>
-        <w:rPr>
-          <w:rFonts w:ascii="Georgia" w:hAnsi="Georgia"/>
-          <w:b/>
-          <w:color w:val="auto"/>
-          <w:sz w:val="24"/>
-        </w:rPr>
-      </w:pPr>
-      <w:r>
-        <w:rPr>
-          <w:rFonts w:ascii="Georgia" w:hAnsi="Georgia"/>
-          <w:b/>
-          <w:color w:val="auto"/>
-          <w:sz w:val="24"/>
-        </w:rPr>
-        <w:t xml:space="preserve">Milestone 17: Justify your choice of framework/library by comparing it against others. Explain why the one you have chosen best </w:t>
-      </w:r>
-      <w:proofErr w:type="spellStart"/>
-      <w:r>
-        <w:rPr>
-          <w:rFonts w:ascii="Georgia" w:hAnsi="Georgia"/>
-          <w:b/>
-          <w:color w:val="auto"/>
-          <w:sz w:val="24"/>
-        </w:rPr>
-        <w:t>fulfils</w:t>
-      </w:r>
-      <w:proofErr w:type="spellEnd"/>
-      <w:r>
-        <w:rPr>
-          <w:rFonts w:ascii="Georgia" w:hAnsi="Georgia"/>
-          <w:b/>
-          <w:color w:val="auto"/>
-          <w:sz w:val="24"/>
-        </w:rPr>
-        <w:t xml:space="preserve"> your needs. (Optional)</w:t>
-      </w:r>
-    </w:p>
-    <w:p>
-      <w:pPr>
-        <w:pStyle w:val="Normal1"/>
-        <w:rPr>
-          <w:rFonts w:ascii="Georgia" w:hAnsi="Georgia"/>
-          <w:color w:val="auto"/>
-          <w:sz w:val="24"/>
-        </w:rPr>
-      </w:pPr>
-    </w:p>
-    <w:p>
-      <w:pPr>
-        <w:pStyle w:val="Normal1"/>
-        <w:rPr>
-          <w:rFonts w:ascii="Georgia" w:hAnsi="Georgia"/>
-          <w:color w:val="auto"/>
-          <w:sz w:val="24"/>
-        </w:rPr>
-      </w:pPr>
-      <w:r>
-        <w:rPr>
-          <w:rFonts w:ascii="Georgia" w:hAnsi="Georgia"/>
-          <w:color w:val="auto"/>
-          <w:sz w:val="24"/>
-        </w:rPr>
-        <w:t xml:space="preserve">We have used </w:t>
-      </w:r>
-      <w:proofErr w:type="spellStart"/>
-      <w:r>
-        <w:rPr>
-          <w:rFonts w:ascii="Georgia" w:hAnsi="Georgia"/>
-          <w:color w:val="auto"/>
-          <w:sz w:val="24"/>
-        </w:rPr>
-        <w:t>jQuery</w:t>
-      </w:r>
-      <w:proofErr w:type="spellEnd"/>
-      <w:r>
-        <w:rPr>
-          <w:rFonts w:ascii="Georgia" w:hAnsi="Georgia"/>
-          <w:color w:val="auto"/>
-          <w:sz w:val="24"/>
-        </w:rPr>
-        <w:t xml:space="preserve"> </w:t>
-      </w:r>
-      <w:proofErr w:type="spellStart"/>
-      <w:r>
-        <w:rPr>
-          <w:rFonts w:ascii="Georgia" w:hAnsi="Georgia"/>
-          <w:color w:val="auto"/>
-          <w:sz w:val="24"/>
-        </w:rPr>
-        <w:t>TouchPunch</w:t>
-      </w:r>
-      <w:proofErr w:type="spellEnd"/>
-      <w:r>
-        <w:rPr>
-          <w:rFonts w:ascii="Georgia" w:hAnsi="Georgia"/>
-          <w:color w:val="auto"/>
-          <w:sz w:val="24"/>
-        </w:rPr>
-        <w:t xml:space="preserve"> and </w:t>
-      </w:r>
-      <w:proofErr w:type="spellStart"/>
-      <w:r>
-        <w:rPr>
-          <w:rFonts w:ascii="Georgia" w:hAnsi="Georgia"/>
-          <w:color w:val="auto"/>
-          <w:sz w:val="24"/>
-        </w:rPr>
-        <w:t>jQuery</w:t>
-      </w:r>
-      <w:proofErr w:type="spellEnd"/>
-      <w:r>
-        <w:rPr>
-          <w:rFonts w:ascii="Georgia" w:hAnsi="Georgia"/>
-          <w:color w:val="auto"/>
-          <w:sz w:val="24"/>
-        </w:rPr>
-        <w:t xml:space="preserve"> UI to allow us to support drag-and-drop operations on touch devices.</w:t>
-      </w:r>
-    </w:p>
-    <w:p>
-      <w:pPr>
-        <w:pStyle w:val="Normal1"/>
-        <w:rPr>
-          <w:rFonts w:ascii="Georgia" w:hAnsi="Georgia"/>
-          <w:color w:val="auto"/>
-          <w:sz w:val="24"/>
-        </w:rPr>
-      </w:pPr>
-      <w:proofErr w:type="spellStart"/>
-      <w:proofErr w:type="gramStart"/>
-      <w:r>
-        <w:rPr>
-          <w:rFonts w:ascii="Georgia" w:hAnsi="Georgia"/>
-          <w:color w:val="auto"/>
-          <w:sz w:val="24"/>
-        </w:rPr>
         <w:lastRenderedPageBreak/>
-        <w:t>jQuery</w:t>
-      </w:r>
-      <w:proofErr w:type="spellEnd"/>
-      <w:proofErr w:type="gramEnd"/>
-      <w:r>
-        <w:rPr>
-          <w:rFonts w:ascii="Georgia" w:hAnsi="Georgia"/>
-          <w:color w:val="auto"/>
-          <w:sz w:val="24"/>
-        </w:rPr>
-        <w:t xml:space="preserve"> UI is a curated set of user interface interactions, effects, widgets, and themes built on top of the </w:t>
-      </w:r>
-      <w:proofErr w:type="spellStart"/>
-      <w:r>
-        <w:rPr>
-          <w:rFonts w:ascii="Georgia" w:hAnsi="Georgia"/>
-          <w:color w:val="auto"/>
-          <w:sz w:val="24"/>
-        </w:rPr>
-        <w:t>jQuery</w:t>
-      </w:r>
-      <w:proofErr w:type="spellEnd"/>
-      <w:r>
-        <w:rPr>
-          <w:rFonts w:ascii="Georgia" w:hAnsi="Georgia"/>
-          <w:color w:val="auto"/>
-          <w:sz w:val="24"/>
-        </w:rPr>
-        <w:t xml:space="preserve"> JavaScript Library. It provides features that are much needed in highly interactive web applications. Specifically, we make use of its </w:t>
-      </w:r>
-      <w:proofErr w:type="spellStart"/>
-      <w:r>
-        <w:rPr>
-          <w:rFonts w:ascii="Georgia" w:hAnsi="Georgia"/>
-          <w:color w:val="auto"/>
-          <w:sz w:val="24"/>
-        </w:rPr>
-        <w:t>draggables</w:t>
-      </w:r>
-      <w:proofErr w:type="spellEnd"/>
-      <w:r>
-        <w:rPr>
-          <w:rFonts w:ascii="Georgia" w:hAnsi="Georgia"/>
-          <w:color w:val="auto"/>
-          <w:sz w:val="24"/>
-        </w:rPr>
-        <w:t xml:space="preserve">, </w:t>
-      </w:r>
-      <w:proofErr w:type="spellStart"/>
-      <w:r>
-        <w:rPr>
-          <w:rFonts w:ascii="Georgia" w:hAnsi="Georgia"/>
-          <w:color w:val="auto"/>
-          <w:sz w:val="24"/>
-        </w:rPr>
-        <w:t>droppables</w:t>
-      </w:r>
-      <w:proofErr w:type="spellEnd"/>
-      <w:r>
-        <w:rPr>
-          <w:rFonts w:ascii="Georgia" w:hAnsi="Georgia"/>
-          <w:color w:val="auto"/>
-          <w:sz w:val="24"/>
-        </w:rPr>
-        <w:t xml:space="preserve"> and </w:t>
-      </w:r>
-      <w:proofErr w:type="spellStart"/>
-      <w:r>
-        <w:rPr>
-          <w:rFonts w:ascii="Georgia" w:hAnsi="Georgia"/>
-          <w:color w:val="auto"/>
-          <w:sz w:val="24"/>
-        </w:rPr>
-        <w:t>resizables</w:t>
-      </w:r>
-      <w:proofErr w:type="spellEnd"/>
-      <w:r>
-        <w:rPr>
-          <w:rFonts w:ascii="Georgia" w:hAnsi="Georgia"/>
-          <w:color w:val="auto"/>
-          <w:sz w:val="24"/>
-        </w:rPr>
-        <w:t xml:space="preserve"> interaction sets to achieve the desired manipulations in our app.</w:t>
+        <w:t>Milestone 17: Justify your choice of framework/library by comparing it against others. Explain why the one you have chosen best fulfils your needs. (Optional)</w:t>
+      </w:r>
+    </w:p>
+    <w:p>
+      <w:pPr>
+        <w:pStyle w:val="Normal1"/>
+        <w:rPr>
+          <w:rFonts w:ascii="Georgia" w:hAnsi="Georgia"/>
+          <w:color w:val="auto"/>
+          <w:sz w:val="24"/>
+        </w:rPr>
+      </w:pPr>
+    </w:p>
+    <w:p>
+      <w:pPr>
+        <w:pStyle w:val="Normal1"/>
+        <w:rPr>
+          <w:rFonts w:ascii="Georgia" w:hAnsi="Georgia"/>
+          <w:color w:val="auto"/>
+          <w:sz w:val="24"/>
+        </w:rPr>
+      </w:pPr>
+      <w:r>
+        <w:rPr>
+          <w:rFonts w:ascii="Georgia" w:hAnsi="Georgia"/>
+          <w:color w:val="auto"/>
+          <w:sz w:val="24"/>
+        </w:rPr>
+        <w:t>We have used jQuery TouchPunch and jQuery UI to allow us to support drag-and-drop operations on touch devices.</w:t>
+      </w:r>
+    </w:p>
+    <w:p>
+      <w:pPr>
+        <w:pStyle w:val="Normal1"/>
+        <w:rPr>
+          <w:rFonts w:ascii="Georgia" w:hAnsi="Georgia"/>
+          <w:color w:val="auto"/>
+          <w:sz w:val="24"/>
+        </w:rPr>
+      </w:pPr>
+      <w:r>
+        <w:rPr>
+          <w:rFonts w:ascii="Georgia" w:hAnsi="Georgia"/>
+          <w:color w:val="auto"/>
+          <w:sz w:val="24"/>
+        </w:rPr>
+        <w:t>jQuery UI is a curated set of user interface interactions, effects, widgets, and themes built on top of the jQuery JavaScript Library. It provides features that are much needed in highly interactive web applications. Specifically, we make use of its draggables, droppables and resizables interaction sets to achieve the desired manipulations in our app.</w:t>
       </w:r>
     </w:p>
     <w:p>
@@ -5588,97 +4850,7 @@
           <w:color w:val="auto"/>
           <w:sz w:val="24"/>
         </w:rPr>
-        <w:t xml:space="preserve">he </w:t>
-      </w:r>
-      <w:proofErr w:type="spellStart"/>
-      <w:r>
-        <w:rPr>
-          <w:rFonts w:ascii="Georgia" w:hAnsi="Georgia"/>
-          <w:color w:val="auto"/>
-          <w:sz w:val="24"/>
-        </w:rPr>
-        <w:t>TouchPunch</w:t>
-      </w:r>
-      <w:proofErr w:type="spellEnd"/>
-      <w:r>
-        <w:rPr>
-          <w:rFonts w:ascii="Georgia" w:hAnsi="Georgia"/>
-          <w:color w:val="auto"/>
-          <w:sz w:val="24"/>
-        </w:rPr>
-        <w:t xml:space="preserve"> library is a helper library for the popular </w:t>
-      </w:r>
-      <w:proofErr w:type="spellStart"/>
-      <w:r>
-        <w:rPr>
-          <w:rFonts w:ascii="Georgia" w:hAnsi="Georgia"/>
-          <w:color w:val="auto"/>
-          <w:sz w:val="24"/>
-        </w:rPr>
-        <w:t>jQuery</w:t>
-      </w:r>
-      <w:proofErr w:type="spellEnd"/>
-      <w:r>
-        <w:rPr>
-          <w:rFonts w:ascii="Georgia" w:hAnsi="Georgia"/>
-          <w:color w:val="auto"/>
-          <w:sz w:val="24"/>
-        </w:rPr>
-        <w:t xml:space="preserve"> UI that allows us to use </w:t>
-      </w:r>
-      <w:proofErr w:type="spellStart"/>
-      <w:r>
-        <w:rPr>
-          <w:rFonts w:ascii="Georgia" w:hAnsi="Georgia"/>
-          <w:color w:val="auto"/>
-          <w:sz w:val="24"/>
-        </w:rPr>
-        <w:t>jQuery</w:t>
-      </w:r>
-      <w:proofErr w:type="spellEnd"/>
-      <w:r>
-        <w:rPr>
-          <w:rFonts w:ascii="Georgia" w:hAnsi="Georgia"/>
-          <w:color w:val="auto"/>
-          <w:sz w:val="24"/>
-        </w:rPr>
-        <w:t xml:space="preserve"> UI features such as </w:t>
-      </w:r>
-      <w:proofErr w:type="spellStart"/>
-      <w:r>
-        <w:rPr>
-          <w:rFonts w:ascii="Georgia" w:hAnsi="Georgia"/>
-          <w:color w:val="auto"/>
-          <w:sz w:val="24"/>
-        </w:rPr>
-        <w:t>draggables</w:t>
-      </w:r>
-      <w:proofErr w:type="spellEnd"/>
-      <w:r>
-        <w:rPr>
-          <w:rFonts w:ascii="Georgia" w:hAnsi="Georgia"/>
-          <w:color w:val="auto"/>
-          <w:sz w:val="24"/>
-        </w:rPr>
-        <w:t xml:space="preserve"> and </w:t>
-      </w:r>
-      <w:proofErr w:type="spellStart"/>
-      <w:r>
-        <w:rPr>
-          <w:rFonts w:ascii="Georgia" w:hAnsi="Georgia"/>
-          <w:color w:val="auto"/>
-          <w:sz w:val="24"/>
-        </w:rPr>
-        <w:t>resizables</w:t>
-      </w:r>
-      <w:proofErr w:type="spellEnd"/>
-      <w:r>
-        <w:rPr>
-          <w:rFonts w:ascii="Georgia" w:hAnsi="Georgia"/>
-          <w:color w:val="auto"/>
-          <w:sz w:val="24"/>
-        </w:rPr>
-        <w:t xml:space="preserve"> in touch devices, without needing to add additional code. </w:t>
+        <w:t xml:space="preserve">he TouchPunch library is a helper library for the popular jQuery UI that allows us to use jQuery UI features such as draggables and resizables in touch devices, without needing to add additional code. </w:t>
       </w:r>
       <w:r>
         <w:rPr>
@@ -5728,6 +4900,16 @@
         </w:rPr>
         <w:t xml:space="preserve"> experience for touch screen users.</w:t>
       </w:r>
+    </w:p>
+    <w:p>
+      <w:pPr>
+        <w:pStyle w:val="Normal1"/>
+        <w:rPr>
+          <w:rFonts w:ascii="Georgia" w:hAnsi="Georgia"/>
+          <w:color w:val="auto"/>
+          <w:sz w:val="24"/>
+        </w:rPr>
+      </w:pPr>
     </w:p>
     <w:sectPr>
       <w:pgSz w:w="12240" w:h="15840"/>
@@ -5739,7 +4921,7 @@
 </file>
 
 <file path=word/numbering.xml><?xml version="1.0" encoding="utf-8"?>
-<w:numbering xmlns:wpc="http://schemas.microsoft.com/office/word/2010/wordprocessingCanvas" xmlns:mc="http://schemas.openxmlformats.org/markup-compatibility/2006" xmlns:o="urn:schemas-microsoft-com:office:office" xmlns:r="http://schemas.openxmlformats.org/officeDocument/2006/relationships" xmlns:m="http://schemas.openxmlformats.org/officeDocument/2006/math" xmlns:v="urn:schemas-microsoft-com:vml" xmlns:wp14="http://schemas.microsoft.com/office/word/2010/wordprocessingDrawing" xmlns:wp="http://schemas.openxmlformats.org/drawingml/2006/wordprocessingDrawing" xmlns:w10="urn:schemas-microsoft-com:office:word" xmlns:w="http://schemas.openxmlformats.org/wordprocessingml/2006/main" xmlns:w14="http://schemas.microsoft.com/office/word/2010/wordml" xmlns:wpg="http://schemas.microsoft.com/office/word/2010/wordprocessingGroup" xmlns:wpi="http://schemas.microsoft.com/office/word/2010/wordprocessingInk" xmlns:wne="http://schemas.microsoft.com/office/word/2006/wordml" xmlns:wps="http://schemas.microsoft.com/office/word/2010/wordprocessingShape" mc:Ignorable="w14 wp14">
+<w:numbering xmlns:wpc="http://schemas.microsoft.com/office/word/2010/wordprocessingCanvas" xmlns:mo="http://schemas.microsoft.com/office/mac/office/2008/main" xmlns:mc="http://schemas.openxmlformats.org/markup-compatibility/2006" xmlns:mv="urn:schemas-microsoft-com:mac:vml" xmlns:o="urn:schemas-microsoft-com:office:office" xmlns:r="http://schemas.openxmlformats.org/officeDocument/2006/relationships" xmlns:m="http://schemas.openxmlformats.org/officeDocument/2006/math" xmlns:v="urn:schemas-microsoft-com:vml" xmlns:wp14="http://schemas.microsoft.com/office/word/2010/wordprocessingDrawing" xmlns:wp="http://schemas.openxmlformats.org/drawingml/2006/wordprocessingDrawing" xmlns:w10="urn:schemas-microsoft-com:office:word" xmlns:w="http://schemas.openxmlformats.org/wordprocessingml/2006/main" xmlns:w14="http://schemas.microsoft.com/office/word/2010/wordml" xmlns:wpg="http://schemas.microsoft.com/office/word/2010/wordprocessingGroup" xmlns:wpi="http://schemas.microsoft.com/office/word/2010/wordprocessingInk" xmlns:wne="http://schemas.microsoft.com/office/word/2006/wordml" xmlns:wps="http://schemas.microsoft.com/office/word/2010/wordprocessingShape" mc:Ignorable="w14 wp14">
   <w:abstractNum w:abstractNumId="0">
     <w:nsid w:val="45C96B25"/>
     <w:multiLevelType w:val="multilevel"/>
@@ -6286,7 +5468,7 @@
     </w:rPrDefault>
     <w:pPrDefault/>
   </w:docDefaults>
-  <w:latentStyles w:defLockedState="0" w:defUIPriority="99" w:defSemiHidden="1" w:defUnhideWhenUsed="1" w:defQFormat="0" w:count="267">
+  <w:latentStyles w:defLockedState="0" w:defUIPriority="99" w:defSemiHidden="1" w:defUnhideWhenUsed="1" w:defQFormat="0" w:count="276">
     <w:lsdException w:name="Normal" w:semiHidden="0" w:uiPriority="0" w:unhideWhenUsed="0" w:qFormat="1"/>
     <w:lsdException w:name="heading 1" w:semiHidden="0" w:uiPriority="9" w:unhideWhenUsed="0" w:qFormat="1"/>
     <w:lsdException w:name="heading 2" w:uiPriority="9" w:qFormat="1"/>
@@ -6637,7 +5819,7 @@
 </file>
 
 <file path=word/stylesWithEffects.xml><?xml version="1.0" encoding="utf-8"?>
-<w:styles xmlns:wpc="http://schemas.microsoft.com/office/word/2010/wordprocessingCanvas" xmlns:mc="http://schemas.openxmlformats.org/markup-compatibility/2006" xmlns:o="urn:schemas-microsoft-com:office:office" xmlns:r="http://schemas.openxmlformats.org/officeDocument/2006/relationships" xmlns:m="http://schemas.openxmlformats.org/officeDocument/2006/math" xmlns:v="urn:schemas-microsoft-com:vml" xmlns:wp14="http://schemas.microsoft.com/office/word/2010/wordprocessingDrawing" xmlns:wp="http://schemas.openxmlformats.org/drawingml/2006/wordprocessingDrawing" xmlns:w10="urn:schemas-microsoft-com:office:word" xmlns:w="http://schemas.openxmlformats.org/wordprocessingml/2006/main" xmlns:w14="http://schemas.microsoft.com/office/word/2010/wordml" xmlns:wpg="http://schemas.microsoft.com/office/word/2010/wordprocessingGroup" xmlns:wpi="http://schemas.microsoft.com/office/word/2010/wordprocessingInk" xmlns:wne="http://schemas.microsoft.com/office/word/2006/wordml" xmlns:wps="http://schemas.microsoft.com/office/word/2010/wordprocessingShape" mc:Ignorable="w14 wp14">
+<w:styles xmlns:wpc="http://schemas.microsoft.com/office/word/2010/wordprocessingCanvas" xmlns:mo="http://schemas.microsoft.com/office/mac/office/2008/main" xmlns:mc="http://schemas.openxmlformats.org/markup-compatibility/2006" xmlns:mv="urn:schemas-microsoft-com:mac:vml" xmlns:o="urn:schemas-microsoft-com:office:office" xmlns:r="http://schemas.openxmlformats.org/officeDocument/2006/relationships" xmlns:m="http://schemas.openxmlformats.org/officeDocument/2006/math" xmlns:v="urn:schemas-microsoft-com:vml" xmlns:wp14="http://schemas.microsoft.com/office/word/2010/wordprocessingDrawing" xmlns:wp="http://schemas.openxmlformats.org/drawingml/2006/wordprocessingDrawing" xmlns:w10="urn:schemas-microsoft-com:office:word" xmlns:w="http://schemas.openxmlformats.org/wordprocessingml/2006/main" xmlns:w14="http://schemas.microsoft.com/office/word/2010/wordml" xmlns:wpg="http://schemas.microsoft.com/office/word/2010/wordprocessingGroup" xmlns:wpi="http://schemas.microsoft.com/office/word/2010/wordprocessingInk" xmlns:wne="http://schemas.microsoft.com/office/word/2006/wordml" xmlns:wps="http://schemas.microsoft.com/office/word/2010/wordprocessingShape" mc:Ignorable="w14 wp14">
   <w:docDefaults>
     <w:rPrDefault>
       <w:rPr>
@@ -6649,7 +5831,7 @@
     </w:rPrDefault>
     <w:pPrDefault/>
   </w:docDefaults>
-  <w:latentStyles w:defLockedState="0" w:defUIPriority="99" w:defSemiHidden="1" w:defUnhideWhenUsed="1" w:defQFormat="0" w:count="267">
+  <w:latentStyles w:defLockedState="0" w:defUIPriority="99" w:defSemiHidden="1" w:defUnhideWhenUsed="1" w:defQFormat="0" w:count="276">
     <w:lsdException w:name="Normal" w:semiHidden="0" w:uiPriority="0" w:unhideWhenUsed="0" w:qFormat="1"/>
     <w:lsdException w:name="heading 1" w:semiHidden="0" w:uiPriority="9" w:unhideWhenUsed="0" w:qFormat="1"/>
     <w:lsdException w:name="heading 2" w:uiPriority="9" w:qFormat="1"/>

</xml_diff>

<commit_message>
Minor formatting of docs. Grammar checks
</commit_message>
<xml_diff>
--- a/milestone.docx
+++ b/milestone.docx
@@ -31,8 +31,6 @@
         </w:rPr>
         <w:t xml:space="preserve"> – Group 5</w:t>
       </w:r>
-      <w:bookmarkStart w:id="0" w:name="_GoBack"/>
-      <w:bookmarkEnd w:id="0"/>
     </w:p>
     <w:p>
       <w:pPr>
@@ -500,13 +498,23 @@
         </w:rPr>
         <w:t xml:space="preserve">We have named our app as </w:t>
       </w:r>
-      <w:r>
-        <w:rPr>
-          <w:rFonts w:ascii="Georgia" w:hAnsi="Georgia"/>
-          <w:color w:val="auto"/>
-          <w:sz w:val="24"/>
-        </w:rPr>
-        <w:t>Taak (“Task” in Dutch)</w:t>
+      <w:proofErr w:type="spellStart"/>
+      <w:r>
+        <w:rPr>
+          <w:rFonts w:ascii="Georgia" w:hAnsi="Georgia"/>
+          <w:color w:val="auto"/>
+          <w:sz w:val="24"/>
+        </w:rPr>
+        <w:t>Taak</w:t>
+      </w:r>
+      <w:proofErr w:type="spellEnd"/>
+      <w:r>
+        <w:rPr>
+          <w:rFonts w:ascii="Georgia" w:hAnsi="Georgia"/>
+          <w:color w:val="auto"/>
+          <w:sz w:val="24"/>
+        </w:rPr>
+        <w:t xml:space="preserve"> (“Task” in Dutch)</w:t>
       </w:r>
       <w:r>
         <w:rPr>
@@ -680,7 +688,25 @@
           <w:color w:val="auto"/>
           <w:sz w:val="24"/>
         </w:rPr>
-        <w:t>The entries table stores entries corresponding to a sticky note. The users table is used for verifying the authenticity of the user (specifically Facebook users). The tables are not directly related to each other since anonymous users are not stored in the users table. However, the realid field in the Users table corresponds to the user field in the Entries table if the user is a Facebook user.</w:t>
+        <w:t xml:space="preserve">The entries table stores entries corresponding to a sticky note. The users table is used for verifying the authenticity of the user (specifically Facebook users). The tables are not directly related to each other since anonymous users are not stored in the users table. However, the </w:t>
+      </w:r>
+      <w:proofErr w:type="spellStart"/>
+      <w:r>
+        <w:rPr>
+          <w:rFonts w:ascii="Georgia" w:hAnsi="Georgia"/>
+          <w:color w:val="auto"/>
+          <w:sz w:val="24"/>
+        </w:rPr>
+        <w:t>realid</w:t>
+      </w:r>
+      <w:proofErr w:type="spellEnd"/>
+      <w:r>
+        <w:rPr>
+          <w:rFonts w:ascii="Georgia" w:hAnsi="Georgia"/>
+          <w:color w:val="auto"/>
+          <w:sz w:val="24"/>
+        </w:rPr>
+        <w:t xml:space="preserve"> field in the Users table corresponds to the user field in the Entries table if the user is a Facebook user.</w:t>
       </w:r>
     </w:p>
     <w:p>
@@ -784,13 +810,25 @@
           <w:sz w:val="24"/>
         </w:rPr>
       </w:pPr>
+      <w:proofErr w:type="spellStart"/>
+      <w:proofErr w:type="gramStart"/>
       <w:r>
         <w:rPr>
           <w:rFonts w:ascii="Courier New" w:hAnsi="Courier New" w:cs="Courier New"/>
           <w:color w:val="auto"/>
           <w:sz w:val="24"/>
         </w:rPr>
-        <w:t>api/entry/[user-id]/</w:t>
+        <w:t>api</w:t>
+      </w:r>
+      <w:proofErr w:type="spellEnd"/>
+      <w:proofErr w:type="gramEnd"/>
+      <w:r>
+        <w:rPr>
+          <w:rFonts w:ascii="Courier New" w:hAnsi="Courier New" w:cs="Courier New"/>
+          <w:color w:val="auto"/>
+          <w:sz w:val="24"/>
+        </w:rPr>
+        <w:t>/entry/[user-id]/</w:t>
       </w:r>
     </w:p>
     <w:p>
@@ -820,13 +858,25 @@
           <w:sz w:val="24"/>
         </w:rPr>
       </w:pPr>
+      <w:proofErr w:type="spellStart"/>
+      <w:proofErr w:type="gramStart"/>
       <w:r>
         <w:rPr>
           <w:rFonts w:ascii="Courier New" w:hAnsi="Courier New" w:cs="Courier New"/>
           <w:color w:val="auto"/>
           <w:sz w:val="24"/>
         </w:rPr>
-        <w:t>api/entry/[user-id]/[entry-id]</w:t>
+        <w:t>api</w:t>
+      </w:r>
+      <w:proofErr w:type="spellEnd"/>
+      <w:proofErr w:type="gramEnd"/>
+      <w:r>
+        <w:rPr>
+          <w:rFonts w:ascii="Courier New" w:hAnsi="Courier New" w:cs="Courier New"/>
+          <w:color w:val="auto"/>
+          <w:sz w:val="24"/>
+        </w:rPr>
+        <w:t>/entry/[user-id]/[entry-id]</w:t>
       </w:r>
     </w:p>
     <w:p>
@@ -964,7 +1014,25 @@
                 <w:color w:val="auto"/>
                 <w:sz w:val="24"/>
               </w:rPr>
-              <w:t>Response: entries (Entry[])</w:t>
+              <w:t>Response: entries (</w:t>
+            </w:r>
+            <w:proofErr w:type="gramStart"/>
+            <w:r>
+              <w:rPr>
+                <w:rFonts w:ascii="Georgia" w:hAnsi="Georgia"/>
+                <w:color w:val="auto"/>
+                <w:sz w:val="24"/>
+              </w:rPr>
+              <w:t>Entry[</w:t>
+            </w:r>
+            <w:proofErr w:type="gramEnd"/>
+            <w:r>
+              <w:rPr>
+                <w:rFonts w:ascii="Georgia" w:hAnsi="Georgia"/>
+                <w:color w:val="auto"/>
+                <w:sz w:val="24"/>
+              </w:rPr>
+              <w:t>])</w:t>
             </w:r>
           </w:p>
           <w:p>
@@ -1107,7 +1175,25 @@
                 <w:color w:val="auto"/>
                 <w:sz w:val="24"/>
               </w:rPr>
-              <w:t>Parameters: token (string), entries (Entry[] in JSON), time (time stamp in milliseconds)</w:t>
+              <w:t>Parameters: token (string), entries (</w:t>
+            </w:r>
+            <w:proofErr w:type="gramStart"/>
+            <w:r>
+              <w:rPr>
+                <w:rFonts w:ascii="Georgia" w:hAnsi="Georgia"/>
+                <w:color w:val="auto"/>
+                <w:sz w:val="24"/>
+              </w:rPr>
+              <w:t>Entry[</w:t>
+            </w:r>
+            <w:proofErr w:type="gramEnd"/>
+            <w:r>
+              <w:rPr>
+                <w:rFonts w:ascii="Georgia" w:hAnsi="Georgia"/>
+                <w:color w:val="auto"/>
+                <w:sz w:val="24"/>
+              </w:rPr>
+              <w:t>] in JSON), time (time stamp in milliseconds)</w:t>
             </w:r>
           </w:p>
           <w:p>
@@ -1161,7 +1247,25 @@
                 <w:color w:val="auto"/>
                 <w:sz w:val="24"/>
               </w:rPr>
-              <w:t>The time stamp is used by the client to identify the message.</w:t>
+              <w:t xml:space="preserve">The </w:t>
+            </w:r>
+            <w:proofErr w:type="gramStart"/>
+            <w:r>
+              <w:rPr>
+                <w:rFonts w:ascii="Georgia" w:hAnsi="Georgia"/>
+                <w:color w:val="auto"/>
+                <w:sz w:val="24"/>
+              </w:rPr>
+              <w:t>time stamp is used by the client to identify the message</w:t>
+            </w:r>
+            <w:proofErr w:type="gramEnd"/>
+            <w:r>
+              <w:rPr>
+                <w:rFonts w:ascii="Georgia" w:hAnsi="Georgia"/>
+                <w:color w:val="auto"/>
+                <w:sz w:val="24"/>
+              </w:rPr>
+              <w:t>.</w:t>
             </w:r>
           </w:p>
           <w:p>
@@ -1274,7 +1378,25 @@
                 <w:color w:val="auto"/>
                 <w:sz w:val="24"/>
               </w:rPr>
-              <w:t>The time stamp is an echo of the time value sent in the parameters - this is used by the client to identify the transaction.</w:t>
+              <w:t xml:space="preserve">The time stamp is an echo of the time value sent in the parameters - </w:t>
+            </w:r>
+            <w:proofErr w:type="gramStart"/>
+            <w:r>
+              <w:rPr>
+                <w:rFonts w:ascii="Georgia" w:hAnsi="Georgia"/>
+                <w:color w:val="auto"/>
+                <w:sz w:val="24"/>
+              </w:rPr>
+              <w:t>this is used by the client to identify the transaction</w:t>
+            </w:r>
+            <w:proofErr w:type="gramEnd"/>
+            <w:r>
+              <w:rPr>
+                <w:rFonts w:ascii="Georgia" w:hAnsi="Georgia"/>
+                <w:color w:val="auto"/>
+                <w:sz w:val="24"/>
+              </w:rPr>
+              <w:t>.</w:t>
             </w:r>
           </w:p>
           <w:p>
@@ -1407,7 +1529,25 @@
                 <w:color w:val="auto"/>
                 <w:sz w:val="24"/>
               </w:rPr>
-              <w:t>Parameters: token (string), entries (Entry[] in JSON), time (time stamp in milliseconds)</w:t>
+              <w:t>Parameters: token (string), entries (</w:t>
+            </w:r>
+            <w:proofErr w:type="gramStart"/>
+            <w:r>
+              <w:rPr>
+                <w:rFonts w:ascii="Georgia" w:hAnsi="Georgia"/>
+                <w:color w:val="auto"/>
+                <w:sz w:val="24"/>
+              </w:rPr>
+              <w:t>Entry[</w:t>
+            </w:r>
+            <w:proofErr w:type="gramEnd"/>
+            <w:r>
+              <w:rPr>
+                <w:rFonts w:ascii="Georgia" w:hAnsi="Georgia"/>
+                <w:color w:val="auto"/>
+                <w:sz w:val="24"/>
+              </w:rPr>
+              <w:t>] in JSON), time (time stamp in milliseconds)</w:t>
             </w:r>
           </w:p>
           <w:p>
@@ -2158,15 +2298,42 @@
           <w:color w:val="auto"/>
           <w:sz w:val="24"/>
         </w:rPr>
-        <w:t>Identification of resources: Our REST API returns results as a JSON string, which itself contains a representation of an object that contains either a collection of the resource, or one resource. The API focuses on the handling of a resource known as an Entry. Each Entry is uniquely identified by an id</w:t>
-      </w:r>
-      <w:r>
-        <w:rPr>
-          <w:rFonts w:ascii="Georgia" w:hAnsi="Georgia"/>
-          <w:color w:val="auto"/>
-          <w:sz w:val="24"/>
-        </w:rPr>
-        <w:t xml:space="preserve"> as well as the user who made the entry. Both IDs are</w:t>
+        <w:t xml:space="preserve">Identification of resources: Our REST API returns results as a JSON string, which itself contains a representation of an object that contains either a collection of the resource, or one resource. The API focuses on the handling of a resource known as an Entry. </w:t>
+      </w:r>
+      <w:proofErr w:type="gramStart"/>
+      <w:r>
+        <w:rPr>
+          <w:rFonts w:ascii="Georgia" w:hAnsi="Georgia"/>
+          <w:color w:val="auto"/>
+          <w:sz w:val="24"/>
+        </w:rPr>
+        <w:t>Each Entry is uniquely identified by an id</w:t>
+      </w:r>
+      <w:r>
+        <w:rPr>
+          <w:rFonts w:ascii="Georgia" w:hAnsi="Georgia"/>
+          <w:color w:val="auto"/>
+          <w:sz w:val="24"/>
+        </w:rPr>
+        <w:t xml:space="preserve"> as well as the user who made the entry</w:t>
+      </w:r>
+      <w:proofErr w:type="gramEnd"/>
+      <w:r>
+        <w:rPr>
+          <w:rFonts w:ascii="Georgia" w:hAnsi="Georgia"/>
+          <w:color w:val="auto"/>
+          <w:sz w:val="24"/>
+        </w:rPr>
+        <w:t xml:space="preserve">. </w:t>
+      </w:r>
+      <w:proofErr w:type="gramStart"/>
+      <w:r>
+        <w:rPr>
+          <w:rFonts w:ascii="Georgia" w:hAnsi="Georgia"/>
+          <w:color w:val="auto"/>
+          <w:sz w:val="24"/>
+        </w:rPr>
+        <w:t>Both IDs are</w:t>
       </w:r>
       <w:r>
         <w:rPr>
@@ -2184,6 +2351,7 @@
         </w:rPr>
         <w:t xml:space="preserve"> and server</w:t>
       </w:r>
+      <w:proofErr w:type="gramEnd"/>
       <w:r>
         <w:rPr>
           <w:rFonts w:ascii="Georgia" w:hAnsi="Georgia"/>
@@ -2212,7 +2380,25 @@
           <w:color w:val="auto"/>
           <w:sz w:val="24"/>
         </w:rPr>
-        <w:t>Manipulation of resources: Our REST API supports the manipulation of the stored resources via the PUT and DELETE requests. The API uses the standard GET, PUT, DELETE requests. POST is not used in this context because each user only has access to one collection (POST in REST is usually used for creating a new collection).</w:t>
+        <w:t xml:space="preserve">Manipulation of resources: Our REST API supports the manipulation of the stored resources via the PUT and DELETE requests. The API uses the standard GET, PUT, </w:t>
+      </w:r>
+      <w:proofErr w:type="gramStart"/>
+      <w:r>
+        <w:rPr>
+          <w:rFonts w:ascii="Georgia" w:hAnsi="Georgia"/>
+          <w:color w:val="auto"/>
+          <w:sz w:val="24"/>
+        </w:rPr>
+        <w:t>DELETE</w:t>
+      </w:r>
+      <w:proofErr w:type="gramEnd"/>
+      <w:r>
+        <w:rPr>
+          <w:rFonts w:ascii="Georgia" w:hAnsi="Georgia"/>
+          <w:color w:val="auto"/>
+          <w:sz w:val="24"/>
+        </w:rPr>
+        <w:t xml:space="preserve"> requests. POST is not used in this context because each user only has access to one collection (POST in REST is usually used for creating a new collection).</w:t>
       </w:r>
     </w:p>
     <w:p>
@@ -2272,7 +2458,27 @@
           <w:color w:val="auto"/>
           <w:sz w:val="24"/>
         </w:rPr>
-        <w:t xml:space="preserve">Hypermedia: Our REST api does not use hypermedia (i.e. collections having “pointers” to entries, entries having “pointers” to other metadata). This is because the API is designed for synchronization rather than general purpose </w:t>
+        <w:t xml:space="preserve">Hypermedia: Our REST </w:t>
+      </w:r>
+      <w:proofErr w:type="spellStart"/>
+      <w:proofErr w:type="gramStart"/>
+      <w:r>
+        <w:rPr>
+          <w:rFonts w:ascii="Georgia" w:hAnsi="Georgia"/>
+          <w:color w:val="auto"/>
+          <w:sz w:val="24"/>
+        </w:rPr>
+        <w:t>api</w:t>
+      </w:r>
+      <w:proofErr w:type="spellEnd"/>
+      <w:proofErr w:type="gramEnd"/>
+      <w:r>
+        <w:rPr>
+          <w:rFonts w:ascii="Georgia" w:hAnsi="Georgia"/>
+          <w:color w:val="auto"/>
+          <w:sz w:val="24"/>
+        </w:rPr>
+        <w:t xml:space="preserve"> does not use hypermedia (i.e. collections having “pointers” to entries, entries having “pointers” to other metadata). This is because the API is designed for synchronization rather than general purpose </w:t>
       </w:r>
       <w:r>
         <w:rPr>
@@ -2423,14 +2629,32 @@
           <w:color w:val="auto"/>
           <w:sz w:val="24"/>
         </w:rPr>
-        <w:t xml:space="preserve">INSERT INTO entries(id, user, value) VALUES($id, $user, $value) ON DUPLICATE KEY UPDATE </w:t>
-      </w:r>
+        <w:t xml:space="preserve">INSERT INTO </w:t>
+      </w:r>
+      <w:proofErr w:type="gramStart"/>
       <w:r>
         <w:rPr>
           <w:rFonts w:ascii="Courier New" w:hAnsi="Courier New" w:cs="Courier New"/>
           <w:color w:val="auto"/>
           <w:sz w:val="24"/>
         </w:rPr>
+        <w:t>entries(</w:t>
+      </w:r>
+      <w:proofErr w:type="gramEnd"/>
+      <w:r>
+        <w:rPr>
+          <w:rFonts w:ascii="Courier New" w:hAnsi="Courier New" w:cs="Courier New"/>
+          <w:color w:val="auto"/>
+          <w:sz w:val="24"/>
+        </w:rPr>
+        <w:t xml:space="preserve">id, user, value) VALUES($id, $user, $value) ON DUPLICATE KEY UPDATE </w:t>
+      </w:r>
+      <w:r>
+        <w:rPr>
+          <w:rFonts w:ascii="Courier New" w:hAnsi="Courier New" w:cs="Courier New"/>
+          <w:color w:val="auto"/>
+          <w:sz w:val="24"/>
+        </w:rPr>
         <w:t xml:space="preserve">id=$id, user=$user, </w:t>
       </w:r>
       <w:r>
@@ -2457,7 +2681,25 @@
           <w:color w:val="auto"/>
           <w:sz w:val="24"/>
         </w:rPr>
-        <w:t>This query updates an existing value or adds the entry if it does not exist. It is more efficient than deletion followed by insertion, or checking if the entry exists then choosing update or insertion.</w:t>
+        <w:t xml:space="preserve">This query updates an existing value or </w:t>
+      </w:r>
+      <w:proofErr w:type="gramStart"/>
+      <w:r>
+        <w:rPr>
+          <w:rFonts w:ascii="Georgia" w:hAnsi="Georgia"/>
+          <w:color w:val="auto"/>
+          <w:sz w:val="24"/>
+        </w:rPr>
+        <w:t>adds</w:t>
+      </w:r>
+      <w:proofErr w:type="gramEnd"/>
+      <w:r>
+        <w:rPr>
+          <w:rFonts w:ascii="Georgia" w:hAnsi="Georgia"/>
+          <w:color w:val="auto"/>
+          <w:sz w:val="24"/>
+        </w:rPr>
+        <w:t xml:space="preserve"> the entry if it does not exist. It is more efficient than deletion followed by insertion, or checking if the entry exists then choosing update or insertion.</w:t>
       </w:r>
     </w:p>
     <w:p>
@@ -2700,7 +2942,23 @@
           <w:rFonts w:ascii="Georgia" w:hAnsi="Georgia"/>
           <w:b/>
         </w:rPr>
-        <w:t>Milestone 7: Find out and explain what [QSA,L] means. Tell us about your most interesting rewrite rule.</w:t>
+        <w:t>Milestone 7: Find out and explain what [QSA</w:t>
+      </w:r>
+      <w:proofErr w:type="gramStart"/>
+      <w:r>
+        <w:rPr>
+          <w:rFonts w:ascii="Georgia" w:hAnsi="Georgia"/>
+          <w:b/>
+        </w:rPr>
+        <w:t>,L</w:t>
+      </w:r>
+      <w:proofErr w:type="gramEnd"/>
+      <w:r>
+        <w:rPr>
+          <w:rFonts w:ascii="Georgia" w:hAnsi="Georgia"/>
+          <w:b/>
+        </w:rPr>
+        <w:t>] means. Tell us about your most interesting rewrite rule.</w:t>
       </w:r>
     </w:p>
     <w:p>
@@ -2764,35 +3022,63 @@
           <w:color w:val="auto"/>
           <w:sz w:val="24"/>
         </w:rPr>
-        <w:t>[QSA,L] means both the “QSA” and “L” flags are set for this rule.</w:t>
-      </w:r>
-    </w:p>
-    <w:p>
-      <w:pPr>
-        <w:pStyle w:val="Normal1"/>
-        <w:rPr>
-          <w:rFonts w:ascii="Georgia" w:hAnsi="Georgia"/>
-          <w:color w:val="auto"/>
-          <w:sz w:val="24"/>
-        </w:rPr>
-      </w:pPr>
-    </w:p>
-    <w:p>
-      <w:pPr>
-        <w:pStyle w:val="Normal1"/>
-        <w:rPr>
-          <w:rFonts w:ascii="Georgia" w:hAnsi="Georgia"/>
-          <w:color w:val="auto"/>
-          <w:sz w:val="24"/>
-        </w:rPr>
-      </w:pPr>
-      <w:r>
-        <w:rPr>
-          <w:rFonts w:ascii="Georgia" w:hAnsi="Georgia"/>
-          <w:color w:val="auto"/>
-          <w:sz w:val="24"/>
-        </w:rPr>
-        <w:t xml:space="preserve">RewriteRule </w:t>
+        <w:t>[QSA</w:t>
+      </w:r>
+      <w:proofErr w:type="gramStart"/>
+      <w:r>
+        <w:rPr>
+          <w:rFonts w:ascii="Georgia" w:hAnsi="Georgia"/>
+          <w:color w:val="auto"/>
+          <w:sz w:val="24"/>
+        </w:rPr>
+        <w:t>,L</w:t>
+      </w:r>
+      <w:proofErr w:type="gramEnd"/>
+      <w:r>
+        <w:rPr>
+          <w:rFonts w:ascii="Georgia" w:hAnsi="Georgia"/>
+          <w:color w:val="auto"/>
+          <w:sz w:val="24"/>
+        </w:rPr>
+        <w:t>] means both the “QSA” and “L” flags are set for this rule.</w:t>
+      </w:r>
+    </w:p>
+    <w:p>
+      <w:pPr>
+        <w:pStyle w:val="Normal1"/>
+        <w:rPr>
+          <w:rFonts w:ascii="Georgia" w:hAnsi="Georgia"/>
+          <w:color w:val="auto"/>
+          <w:sz w:val="24"/>
+        </w:rPr>
+      </w:pPr>
+    </w:p>
+    <w:p>
+      <w:pPr>
+        <w:pStyle w:val="Normal1"/>
+        <w:rPr>
+          <w:rFonts w:ascii="Georgia" w:hAnsi="Georgia"/>
+          <w:color w:val="auto"/>
+          <w:sz w:val="24"/>
+        </w:rPr>
+      </w:pPr>
+      <w:proofErr w:type="spellStart"/>
+      <w:r>
+        <w:rPr>
+          <w:rFonts w:ascii="Georgia" w:hAnsi="Georgia"/>
+          <w:color w:val="auto"/>
+          <w:sz w:val="24"/>
+        </w:rPr>
+        <w:t>RewriteRule</w:t>
+      </w:r>
+      <w:proofErr w:type="spellEnd"/>
+      <w:r>
+        <w:rPr>
+          <w:rFonts w:ascii="Georgia" w:hAnsi="Georgia"/>
+          <w:color w:val="auto"/>
+          <w:sz w:val="24"/>
+        </w:rPr>
+        <w:t xml:space="preserve"> </w:t>
       </w:r>
       <w:r>
         <w:rPr>
@@ -2800,25 +3086,233 @@
           <w:color w:val="auto"/>
           <w:sz w:val="24"/>
         </w:rPr>
-        <w:t>^api/entry(?:/([^/]+))?(?:/([^/]+))?/?$ api.php?action=entry&amp;id=$1&amp;entryid=$2 [QSA,L]</w:t>
-      </w:r>
-    </w:p>
-    <w:p>
-      <w:pPr>
-        <w:pStyle w:val="Normal1"/>
-        <w:rPr>
-          <w:rFonts w:ascii="Georgia" w:hAnsi="Georgia"/>
-          <w:color w:val="auto"/>
-          <w:sz w:val="24"/>
-        </w:rPr>
-      </w:pPr>
-      <w:r>
-        <w:rPr>
-          <w:rFonts w:ascii="Georgia" w:hAnsi="Georgia"/>
-          <w:color w:val="auto"/>
-          <w:sz w:val="24"/>
-        </w:rPr>
-        <w:t>This rule rewrites all requests to “[APPURL]/api/entry/[PARAMETER]/[PARAMETER2]” to “[APPURL]/api.php?action=entry&amp;id=[PARAMETER1]&amp;entryid=[PARAMETER2]”. [PARAMETER1] is the ID of the user, while [PARAMETER2] is an optional parameter used for modifying a single entry.</w:t>
+        <w:t>^</w:t>
+      </w:r>
+      <w:proofErr w:type="spellStart"/>
+      <w:r>
+        <w:rPr>
+          <w:rFonts w:ascii="Courier New" w:hAnsi="Courier New" w:cs="Courier New"/>
+          <w:color w:val="auto"/>
+          <w:sz w:val="24"/>
+        </w:rPr>
+        <w:t>api</w:t>
+      </w:r>
+      <w:proofErr w:type="spellEnd"/>
+      <w:r>
+        <w:rPr>
+          <w:rFonts w:ascii="Courier New" w:hAnsi="Courier New" w:cs="Courier New"/>
+          <w:color w:val="auto"/>
+          <w:sz w:val="24"/>
+        </w:rPr>
+        <w:t>/</w:t>
+      </w:r>
+      <w:proofErr w:type="gramStart"/>
+      <w:r>
+        <w:rPr>
+          <w:rFonts w:ascii="Courier New" w:hAnsi="Courier New" w:cs="Courier New"/>
+          <w:color w:val="auto"/>
+          <w:sz w:val="24"/>
+        </w:rPr>
+        <w:t>entry(</w:t>
+      </w:r>
+      <w:proofErr w:type="gramEnd"/>
+      <w:r>
+        <w:rPr>
+          <w:rFonts w:ascii="Courier New" w:hAnsi="Courier New" w:cs="Courier New"/>
+          <w:color w:val="auto"/>
+          <w:sz w:val="24"/>
+        </w:rPr>
+        <w:t>?:/([^/]+))</w:t>
+      </w:r>
+      <w:proofErr w:type="gramStart"/>
+      <w:r>
+        <w:rPr>
+          <w:rFonts w:ascii="Courier New" w:hAnsi="Courier New" w:cs="Courier New"/>
+          <w:color w:val="auto"/>
+          <w:sz w:val="24"/>
+        </w:rPr>
+        <w:t>?</w:t>
+      </w:r>
+      <w:proofErr w:type="gramEnd"/>
+      <w:r>
+        <w:rPr>
+          <w:rFonts w:ascii="Courier New" w:hAnsi="Courier New" w:cs="Courier New"/>
+          <w:color w:val="auto"/>
+          <w:sz w:val="24"/>
+        </w:rPr>
+        <w:t>(?:/([^/]+))</w:t>
+      </w:r>
+      <w:proofErr w:type="gramStart"/>
+      <w:r>
+        <w:rPr>
+          <w:rFonts w:ascii="Courier New" w:hAnsi="Courier New" w:cs="Courier New"/>
+          <w:color w:val="auto"/>
+          <w:sz w:val="24"/>
+        </w:rPr>
+        <w:t>?</w:t>
+      </w:r>
+      <w:proofErr w:type="gramEnd"/>
+      <w:r>
+        <w:rPr>
+          <w:rFonts w:ascii="Courier New" w:hAnsi="Courier New" w:cs="Courier New"/>
+          <w:color w:val="auto"/>
+          <w:sz w:val="24"/>
+        </w:rPr>
+        <w:t>/</w:t>
+      </w:r>
+      <w:proofErr w:type="gramStart"/>
+      <w:r>
+        <w:rPr>
+          <w:rFonts w:ascii="Courier New" w:hAnsi="Courier New" w:cs="Courier New"/>
+          <w:color w:val="auto"/>
+          <w:sz w:val="24"/>
+        </w:rPr>
+        <w:t>?$</w:t>
+      </w:r>
+      <w:proofErr w:type="gramEnd"/>
+      <w:r>
+        <w:rPr>
+          <w:rFonts w:ascii="Courier New" w:hAnsi="Courier New" w:cs="Courier New"/>
+          <w:color w:val="auto"/>
+          <w:sz w:val="24"/>
+        </w:rPr>
+        <w:t xml:space="preserve"> </w:t>
+      </w:r>
+      <w:proofErr w:type="spellStart"/>
+      <w:r>
+        <w:rPr>
+          <w:rFonts w:ascii="Courier New" w:hAnsi="Courier New" w:cs="Courier New"/>
+          <w:color w:val="auto"/>
+          <w:sz w:val="24"/>
+        </w:rPr>
+        <w:t>api.php?action</w:t>
+      </w:r>
+      <w:proofErr w:type="spellEnd"/>
+      <w:r>
+        <w:rPr>
+          <w:rFonts w:ascii="Courier New" w:hAnsi="Courier New" w:cs="Courier New"/>
+          <w:color w:val="auto"/>
+          <w:sz w:val="24"/>
+        </w:rPr>
+        <w:t>=</w:t>
+      </w:r>
+      <w:proofErr w:type="spellStart"/>
+      <w:r>
+        <w:rPr>
+          <w:rFonts w:ascii="Courier New" w:hAnsi="Courier New" w:cs="Courier New"/>
+          <w:color w:val="auto"/>
+          <w:sz w:val="24"/>
+        </w:rPr>
+        <w:t>entry&amp;id</w:t>
+      </w:r>
+      <w:proofErr w:type="spellEnd"/>
+      <w:r>
+        <w:rPr>
+          <w:rFonts w:ascii="Courier New" w:hAnsi="Courier New" w:cs="Courier New"/>
+          <w:color w:val="auto"/>
+          <w:sz w:val="24"/>
+        </w:rPr>
+        <w:t>=$1&amp;entryid=$2 [QSA,L]</w:t>
+      </w:r>
+    </w:p>
+    <w:p>
+      <w:pPr>
+        <w:pStyle w:val="Normal1"/>
+        <w:rPr>
+          <w:rFonts w:ascii="Georgia" w:hAnsi="Georgia"/>
+          <w:color w:val="auto"/>
+          <w:sz w:val="24"/>
+        </w:rPr>
+      </w:pPr>
+      <w:r>
+        <w:rPr>
+          <w:rFonts w:ascii="Georgia" w:hAnsi="Georgia"/>
+          <w:color w:val="auto"/>
+          <w:sz w:val="24"/>
+        </w:rPr>
+        <w:t>This rule rewrites all requests to “[APPURL]/</w:t>
+      </w:r>
+      <w:proofErr w:type="spellStart"/>
+      <w:r>
+        <w:rPr>
+          <w:rFonts w:ascii="Georgia" w:hAnsi="Georgia"/>
+          <w:color w:val="auto"/>
+          <w:sz w:val="24"/>
+        </w:rPr>
+        <w:t>api</w:t>
+      </w:r>
+      <w:proofErr w:type="spellEnd"/>
+      <w:r>
+        <w:rPr>
+          <w:rFonts w:ascii="Georgia" w:hAnsi="Georgia"/>
+          <w:color w:val="auto"/>
+          <w:sz w:val="24"/>
+        </w:rPr>
+        <w:t>/entry/[PARAMETER]/[PARAMETER2]” to “[APPURL]/</w:t>
+      </w:r>
+      <w:proofErr w:type="spellStart"/>
+      <w:r>
+        <w:rPr>
+          <w:rFonts w:ascii="Georgia" w:hAnsi="Georgia"/>
+          <w:color w:val="auto"/>
+          <w:sz w:val="24"/>
+        </w:rPr>
+        <w:t>api.php</w:t>
+      </w:r>
+      <w:proofErr w:type="gramStart"/>
+      <w:r>
+        <w:rPr>
+          <w:rFonts w:ascii="Georgia" w:hAnsi="Georgia"/>
+          <w:color w:val="auto"/>
+          <w:sz w:val="24"/>
+        </w:rPr>
+        <w:t>?action</w:t>
+      </w:r>
+      <w:proofErr w:type="spellEnd"/>
+      <w:proofErr w:type="gramEnd"/>
+      <w:r>
+        <w:rPr>
+          <w:rFonts w:ascii="Georgia" w:hAnsi="Georgia"/>
+          <w:color w:val="auto"/>
+          <w:sz w:val="24"/>
+        </w:rPr>
+        <w:t>=</w:t>
+      </w:r>
+      <w:proofErr w:type="spellStart"/>
+      <w:r>
+        <w:rPr>
+          <w:rFonts w:ascii="Georgia" w:hAnsi="Georgia"/>
+          <w:color w:val="auto"/>
+          <w:sz w:val="24"/>
+        </w:rPr>
+        <w:t>entry&amp;id</w:t>
+      </w:r>
+      <w:proofErr w:type="spellEnd"/>
+      <w:r>
+        <w:rPr>
+          <w:rFonts w:ascii="Georgia" w:hAnsi="Georgia"/>
+          <w:color w:val="auto"/>
+          <w:sz w:val="24"/>
+        </w:rPr>
+        <w:t>=[PARAMETER1]&amp;</w:t>
+      </w:r>
+      <w:proofErr w:type="spellStart"/>
+      <w:r>
+        <w:rPr>
+          <w:rFonts w:ascii="Georgia" w:hAnsi="Georgia"/>
+          <w:color w:val="auto"/>
+          <w:sz w:val="24"/>
+        </w:rPr>
+        <w:t>entryid</w:t>
+      </w:r>
+      <w:proofErr w:type="spellEnd"/>
+      <w:r>
+        <w:rPr>
+          <w:rFonts w:ascii="Georgia" w:hAnsi="Georgia"/>
+          <w:color w:val="auto"/>
+          <w:sz w:val="24"/>
+        </w:rPr>
+        <w:t>=[PARAMETER2]”. [PARAMETER1] is the ID of the user, while [PARAMETER2] is an optional parameter used for modifying a single entry.</w:t>
       </w:r>
     </w:p>
     <w:p>
@@ -2978,6 +3472,71 @@
         </w:rPr>
         <w:t>.</w:t>
       </w:r>
+    </w:p>
+    <w:p>
+      <w:pPr>
+        <w:pStyle w:val="Normal1"/>
+        <w:rPr>
+          <w:rFonts w:ascii="Georgia" w:hAnsi="Georgia"/>
+          <w:color w:val="auto"/>
+          <w:sz w:val="24"/>
+        </w:rPr>
+      </w:pPr>
+    </w:p>
+    <w:p>
+      <w:pPr>
+        <w:pStyle w:val="Normal1"/>
+        <w:pBdr>
+          <w:top w:val="single" w:sz="6" w:space="1" w:color="auto"/>
+          <w:bottom w:val="single" w:sz="6" w:space="1" w:color="auto"/>
+        </w:pBdr>
+        <w:rPr>
+          <w:rFonts w:ascii="Georgia" w:hAnsi="Georgia"/>
+          <w:color w:val="auto"/>
+          <w:sz w:val="18"/>
+          <w:szCs w:val="18"/>
+        </w:rPr>
+      </w:pPr>
+      <w:r>
+        <w:rPr>
+          <w:rFonts w:ascii="Georgia" w:hAnsi="Georgia"/>
+          <w:b/>
+          <w:color w:val="auto"/>
+          <w:sz w:val="18"/>
+          <w:szCs w:val="18"/>
+        </w:rPr>
+        <w:t>Figure 1:</w:t>
+      </w:r>
+      <w:r>
+        <w:rPr>
+          <w:rFonts w:ascii="Georgia" w:hAnsi="Georgia"/>
+          <w:color w:val="auto"/>
+          <w:sz w:val="18"/>
+          <w:szCs w:val="18"/>
+        </w:rPr>
+        <w:t xml:space="preserve"> Icons for </w:t>
+      </w:r>
+      <w:proofErr w:type="spellStart"/>
+      <w:r>
+        <w:rPr>
+          <w:rFonts w:ascii="Georgia" w:hAnsi="Georgia"/>
+          <w:color w:val="auto"/>
+          <w:sz w:val="18"/>
+          <w:szCs w:val="18"/>
+        </w:rPr>
+        <w:t>Taak</w:t>
+      </w:r>
+      <w:proofErr w:type="spellEnd"/>
+    </w:p>
+    <w:p>
+      <w:pPr>
+        <w:pStyle w:val="Normal1"/>
+        <w:rPr>
+          <w:rFonts w:ascii="Georgia" w:hAnsi="Georgia"/>
+          <w:color w:val="auto"/>
+          <w:sz w:val="24"/>
+        </w:rPr>
+      </w:pPr>
     </w:p>
     <w:p>
       <w:pPr>
@@ -3076,6 +3635,29 @@
     <w:p>
       <w:pPr>
         <w:pStyle w:val="Normal1"/>
+        <w:pBdr>
+          <w:bottom w:val="single" w:sz="6" w:space="1" w:color="auto"/>
+        </w:pBdr>
+        <w:rPr>
+          <w:rFonts w:ascii="Georgia" w:hAnsi="Georgia"/>
+          <w:color w:val="auto"/>
+          <w:sz w:val="24"/>
+        </w:rPr>
+      </w:pPr>
+    </w:p>
+    <w:p>
+      <w:pPr>
+        <w:pStyle w:val="Normal1"/>
+        <w:rPr>
+          <w:rFonts w:ascii="Georgia" w:hAnsi="Georgia"/>
+          <w:color w:val="auto"/>
+          <w:sz w:val="24"/>
+        </w:rPr>
+      </w:pPr>
+    </w:p>
+    <w:p>
+      <w:pPr>
+        <w:pStyle w:val="Normal1"/>
         <w:rPr>
           <w:rFonts w:ascii="Georgia" w:hAnsi="Georgia"/>
           <w:color w:val="auto"/>
@@ -3096,8 +3678,18 @@
           <w:color w:val="auto"/>
           <w:sz w:val="24"/>
         </w:rPr>
-        <w:t xml:space="preserve"> used as the FavIcon</w:t>
-      </w:r>
+        <w:t xml:space="preserve"> used as the </w:t>
+      </w:r>
+      <w:proofErr w:type="spellStart"/>
+      <w:r>
+        <w:rPr>
+          <w:rFonts w:ascii="Georgia" w:hAnsi="Georgia"/>
+          <w:color w:val="auto"/>
+          <w:sz w:val="24"/>
+        </w:rPr>
+        <w:t>FavIcon</w:t>
+      </w:r>
+      <w:proofErr w:type="spellEnd"/>
       <w:r>
         <w:rPr>
           <w:rFonts w:ascii="Georgia" w:hAnsi="Georgia"/>
@@ -3112,8 +3704,18 @@
           <w:color w:val="auto"/>
           <w:sz w:val="24"/>
         </w:rPr>
-        <w:t xml:space="preserve"> on iPhones and iPads</w:t>
-      </w:r>
+        <w:t xml:space="preserve"> on iPhones and </w:t>
+      </w:r>
+      <w:proofErr w:type="spellStart"/>
+      <w:r>
+        <w:rPr>
+          <w:rFonts w:ascii="Georgia" w:hAnsi="Georgia"/>
+          <w:color w:val="auto"/>
+          <w:sz w:val="24"/>
+        </w:rPr>
+        <w:t>iPads</w:t>
+      </w:r>
+      <w:proofErr w:type="spellEnd"/>
       <w:r>
         <w:rPr>
           <w:rFonts w:ascii="Georgia" w:hAnsi="Georgia"/>
@@ -3142,14 +3744,266 @@
           <w:sz w:val="24"/>
         </w:rPr>
       </w:pPr>
-      <w:r>
+    </w:p>
+    <w:p>
+      <w:pPr>
+        <w:pStyle w:val="Normal1"/>
+        <w:rPr>
+          <w:rFonts w:ascii="Georgia" w:hAnsi="Georgia"/>
+          <w:color w:val="auto"/>
+          <w:sz w:val="24"/>
+        </w:rPr>
+      </w:pPr>
+    </w:p>
+    <w:p>
+      <w:pPr>
+        <w:pStyle w:val="Normal1"/>
+        <w:rPr>
+          <w:rFonts w:ascii="Georgia" w:hAnsi="Georgia"/>
+          <w:color w:val="auto"/>
+          <w:sz w:val="24"/>
+        </w:rPr>
+      </w:pPr>
+    </w:p>
+    <w:p>
+      <w:pPr>
+        <w:pStyle w:val="Normal1"/>
+        <w:rPr>
+          <w:rFonts w:ascii="Georgia" w:hAnsi="Georgia"/>
+          <w:color w:val="auto"/>
+          <w:sz w:val="24"/>
+        </w:rPr>
+      </w:pPr>
+    </w:p>
+    <w:p>
+      <w:pPr>
+        <w:pStyle w:val="Normal1"/>
+        <w:rPr>
+          <w:rFonts w:ascii="Georgia" w:hAnsi="Georgia"/>
+          <w:color w:val="auto"/>
+          <w:sz w:val="24"/>
+        </w:rPr>
+      </w:pPr>
+    </w:p>
+    <w:p>
+      <w:pPr>
+        <w:pStyle w:val="Normal1"/>
+        <w:rPr>
+          <w:rFonts w:ascii="Georgia" w:hAnsi="Georgia"/>
+          <w:color w:val="auto"/>
+          <w:sz w:val="24"/>
+        </w:rPr>
+      </w:pPr>
+    </w:p>
+    <w:p>
+      <w:pPr>
+        <w:pStyle w:val="Normal1"/>
+        <w:rPr>
+          <w:rFonts w:ascii="Georgia" w:hAnsi="Georgia"/>
+          <w:color w:val="auto"/>
+          <w:sz w:val="24"/>
+        </w:rPr>
+      </w:pPr>
+    </w:p>
+    <w:p>
+      <w:pPr>
+        <w:pStyle w:val="Normal1"/>
+        <w:rPr>
+          <w:rFonts w:ascii="Georgia" w:hAnsi="Georgia"/>
+          <w:color w:val="auto"/>
+          <w:sz w:val="24"/>
+        </w:rPr>
+      </w:pPr>
+    </w:p>
+    <w:p>
+      <w:pPr>
+        <w:pStyle w:val="Normal1"/>
+        <w:rPr>
+          <w:rFonts w:ascii="Georgia" w:hAnsi="Georgia"/>
+          <w:color w:val="auto"/>
+          <w:sz w:val="24"/>
+        </w:rPr>
+      </w:pPr>
+    </w:p>
+    <w:p>
+      <w:pPr>
+        <w:pStyle w:val="Normal1"/>
+        <w:rPr>
+          <w:rFonts w:ascii="Georgia" w:hAnsi="Georgia"/>
+          <w:color w:val="auto"/>
+          <w:sz w:val="24"/>
+        </w:rPr>
+      </w:pPr>
+    </w:p>
+    <w:p>
+      <w:pPr>
+        <w:pStyle w:val="Normal1"/>
+        <w:rPr>
+          <w:rFonts w:ascii="Georgia" w:hAnsi="Georgia"/>
+          <w:color w:val="auto"/>
+          <w:sz w:val="24"/>
+        </w:rPr>
+      </w:pPr>
+    </w:p>
+    <w:p>
+      <w:pPr>
+        <w:pStyle w:val="Normal1"/>
+        <w:rPr>
+          <w:rFonts w:ascii="Georgia" w:hAnsi="Georgia"/>
+          <w:color w:val="auto"/>
+          <w:sz w:val="24"/>
+        </w:rPr>
+      </w:pPr>
+    </w:p>
+    <w:p>
+      <w:pPr>
+        <w:pStyle w:val="Normal1"/>
+        <w:rPr>
+          <w:rFonts w:ascii="Georgia" w:hAnsi="Georgia"/>
+          <w:color w:val="auto"/>
+          <w:sz w:val="24"/>
+        </w:rPr>
+      </w:pPr>
+    </w:p>
+    <w:p>
+      <w:pPr>
+        <w:pStyle w:val="Normal1"/>
+        <w:rPr>
+          <w:rFonts w:ascii="Georgia" w:hAnsi="Georgia"/>
+          <w:color w:val="auto"/>
+          <w:sz w:val="24"/>
+        </w:rPr>
+      </w:pPr>
+    </w:p>
+    <w:p>
+      <w:pPr>
+        <w:pStyle w:val="Normal1"/>
+        <w:rPr>
+          <w:rFonts w:ascii="Georgia" w:hAnsi="Georgia"/>
+          <w:color w:val="auto"/>
+          <w:sz w:val="24"/>
+        </w:rPr>
+      </w:pPr>
+    </w:p>
+    <w:p>
+      <w:pPr>
+        <w:pStyle w:val="Normal1"/>
+        <w:rPr>
+          <w:rFonts w:ascii="Georgia" w:hAnsi="Georgia"/>
+          <w:color w:val="auto"/>
+          <w:sz w:val="24"/>
+        </w:rPr>
+      </w:pPr>
+    </w:p>
+    <w:p>
+      <w:pPr>
+        <w:pStyle w:val="Normal1"/>
+        <w:rPr>
+          <w:rFonts w:ascii="Georgia" w:hAnsi="Georgia"/>
+          <w:color w:val="auto"/>
+          <w:sz w:val="24"/>
+        </w:rPr>
+      </w:pPr>
+    </w:p>
+    <w:p>
+      <w:pPr>
+        <w:pStyle w:val="Normal1"/>
+        <w:rPr>
+          <w:rFonts w:ascii="Georgia" w:hAnsi="Georgia"/>
+          <w:color w:val="auto"/>
+          <w:sz w:val="24"/>
+        </w:rPr>
+      </w:pPr>
+    </w:p>
+    <w:p>
+      <w:pPr>
+        <w:pStyle w:val="Normal1"/>
+        <w:pBdr>
+          <w:bottom w:val="single" w:sz="6" w:space="0" w:color="auto"/>
+        </w:pBdr>
         <w:rPr>
           <w:rFonts w:ascii="Georgia" w:hAnsi="Georgia"/>
           <w:b/>
           <w:color w:val="auto"/>
           <w:sz w:val="24"/>
         </w:rPr>
+      </w:pPr>
+      <w:r>
+        <w:rPr>
+          <w:rFonts w:ascii="Georgia" w:hAnsi="Georgia"/>
+          <w:b/>
+          <w:color w:val="auto"/>
+          <w:sz w:val="24"/>
+        </w:rPr>
+        <w:lastRenderedPageBreak/>
         <w:t>Milestone 9: Style different UI components within the application using CSS in a structured way (i.e. marks will be deducted if you submit messy code). Explain why your UI design is the best possible UI for your application.</w:t>
+      </w:r>
+    </w:p>
+    <w:p>
+      <w:pPr>
+        <w:pStyle w:val="Normal1"/>
+        <w:pBdr>
+          <w:bottom w:val="single" w:sz="6" w:space="0" w:color="auto"/>
+        </w:pBdr>
+        <w:rPr>
+          <w:rFonts w:ascii="Georgia" w:hAnsi="Georgia"/>
+          <w:b/>
+          <w:color w:val="auto"/>
+          <w:sz w:val="24"/>
+        </w:rPr>
+      </w:pPr>
+    </w:p>
+    <w:p>
+      <w:pPr>
+        <w:pStyle w:val="Normal1"/>
+        <w:pBdr>
+          <w:bottom w:val="single" w:sz="6" w:space="1" w:color="auto"/>
+        </w:pBdr>
+        <w:rPr>
+          <w:rFonts w:ascii="Georgia" w:hAnsi="Georgia"/>
+          <w:color w:val="auto"/>
+          <w:sz w:val="18"/>
+          <w:szCs w:val="18"/>
+        </w:rPr>
+      </w:pPr>
+      <w:r>
+        <w:rPr>
+          <w:rFonts w:ascii="Georgia" w:hAnsi="Georgia"/>
+          <w:b/>
+          <w:color w:val="auto"/>
+          <w:sz w:val="18"/>
+          <w:szCs w:val="18"/>
+        </w:rPr>
+        <w:t>Figure 2:</w:t>
+      </w:r>
+      <w:r>
+        <w:rPr>
+          <w:rFonts w:ascii="Georgia" w:hAnsi="Georgia"/>
+          <w:color w:val="auto"/>
+          <w:sz w:val="18"/>
+          <w:szCs w:val="18"/>
+        </w:rPr>
+        <w:t xml:space="preserve"> </w:t>
+      </w:r>
+      <w:proofErr w:type="spellStart"/>
+      <w:r>
+        <w:rPr>
+          <w:rFonts w:ascii="Georgia" w:hAnsi="Georgia"/>
+          <w:color w:val="auto"/>
+          <w:sz w:val="18"/>
+          <w:szCs w:val="18"/>
+        </w:rPr>
+        <w:t>Taak</w:t>
+      </w:r>
+      <w:proofErr w:type="spellEnd"/>
+      <w:r>
+        <w:rPr>
+          <w:rFonts w:ascii="Georgia" w:hAnsi="Georgia"/>
+          <w:color w:val="auto"/>
+          <w:sz w:val="18"/>
+          <w:szCs w:val="18"/>
+        </w:rPr>
+        <w:t xml:space="preserve"> User Interface</w:t>
       </w:r>
     </w:p>
     <w:p>
@@ -3233,6 +4087,31 @@
     <w:p>
       <w:pPr>
         <w:pStyle w:val="Normal1"/>
+        <w:pBdr>
+          <w:bottom w:val="single" w:sz="6" w:space="1" w:color="auto"/>
+        </w:pBdr>
+        <w:jc w:val="center"/>
+        <w:rPr>
+          <w:rFonts w:ascii="Georgia" w:hAnsi="Georgia"/>
+          <w:color w:val="auto"/>
+          <w:sz w:val="24"/>
+        </w:rPr>
+      </w:pPr>
+    </w:p>
+    <w:p>
+      <w:pPr>
+        <w:pStyle w:val="Normal1"/>
+        <w:jc w:val="center"/>
+        <w:rPr>
+          <w:rFonts w:ascii="Georgia" w:hAnsi="Georgia"/>
+          <w:color w:val="auto"/>
+          <w:sz w:val="24"/>
+        </w:rPr>
+      </w:pPr>
+    </w:p>
+    <w:p>
+      <w:pPr>
+        <w:pStyle w:val="Normal1"/>
         <w:rPr>
           <w:rFonts w:ascii="Georgia" w:hAnsi="Georgia"/>
           <w:color w:val="auto"/>
@@ -3281,16 +4160,7 @@
           <w:color w:val="auto"/>
           <w:sz w:val="24"/>
         </w:rPr>
-        <w:t xml:space="preserve">For the background of the sticky notes, we chose colors that are lower in saturation and higher in lightness, to once again give familiarity through resembling the colors of real </w:t>
-      </w:r>
-      <w:r>
-        <w:rPr>
-          <w:rFonts w:ascii="Georgia" w:hAnsi="Georgia"/>
-          <w:color w:val="auto"/>
-          <w:sz w:val="24"/>
-        </w:rPr>
-        <w:lastRenderedPageBreak/>
-        <w:t>sticky notes and to also make it easier for users to see the text written on their sticky notes.</w:t>
+        <w:t>For the background of the sticky notes, we chose colors that are lower in saturation and higher in lightness, to once again give familiarity through resembling the colors of real sticky notes and to also make it easier for users to see the text written on their sticky notes.</w:t>
       </w:r>
     </w:p>
     <w:p>
@@ -3382,8 +4252,18 @@
           <w:color w:val="auto"/>
           <w:sz w:val="24"/>
         </w:rPr>
-        <w:t xml:space="preserve"> such as the iPhone and iPad</w:t>
-      </w:r>
+        <w:t xml:space="preserve"> such as the iPhone and </w:t>
+      </w:r>
+      <w:proofErr w:type="spellStart"/>
+      <w:r>
+        <w:rPr>
+          <w:rFonts w:ascii="Georgia" w:hAnsi="Georgia"/>
+          <w:color w:val="auto"/>
+          <w:sz w:val="24"/>
+        </w:rPr>
+        <w:t>iPad</w:t>
+      </w:r>
+      <w:proofErr w:type="spellEnd"/>
       <w:r>
         <w:rPr>
           <w:rFonts w:ascii="Georgia" w:hAnsi="Georgia"/>
@@ -3513,6 +4393,7 @@
           <w:color w:val="auto"/>
           <w:sz w:val="24"/>
         </w:rPr>
+        <w:lastRenderedPageBreak/>
         <w:t>We deliberately chose images of a pile of sticky notes for the icons where you drag and drop sticky notes from. This is a replication of real life where you tear and get your sticky notes from a pile.</w:t>
       </w:r>
     </w:p>
@@ -3542,7 +4423,27 @@
           <w:color w:val="auto"/>
           <w:sz w:val="24"/>
         </w:rPr>
-        <w:t>Milestone 10: Implement and explain briefly the offline functionality of your application. Make sure that you are able to run and use the application from the home screen without any internet connection. State if you have used Web Storage, Web SQL Database or both in your application. Explain your choice.</w:t>
+        <w:t xml:space="preserve">Milestone 10: Implement and explain briefly the offline functionality of your application. Make sure that you are able to run and use the application from the home screen without any </w:t>
+      </w:r>
+      <w:proofErr w:type="gramStart"/>
+      <w:r>
+        <w:rPr>
+          <w:rFonts w:ascii="Georgia" w:hAnsi="Georgia"/>
+          <w:b/>
+          <w:color w:val="auto"/>
+          <w:sz w:val="24"/>
+        </w:rPr>
+        <w:t>internet</w:t>
+      </w:r>
+      <w:proofErr w:type="gramEnd"/>
+      <w:r>
+        <w:rPr>
+          <w:rFonts w:ascii="Georgia" w:hAnsi="Georgia"/>
+          <w:b/>
+          <w:color w:val="auto"/>
+          <w:sz w:val="24"/>
+        </w:rPr>
+        <w:t xml:space="preserve"> connection. State if you have used Web Storage, Web SQL Database or both in your application. Explain your choice.</w:t>
       </w:r>
     </w:p>
     <w:p>
@@ -3576,7 +4477,25 @@
           <w:color w:val="auto"/>
           <w:sz w:val="24"/>
         </w:rPr>
-        <w:t xml:space="preserve">Cache is implemented on the application. The application can be used offline as its assets such as images, JavaScript and HTML files are stored on the device in the application-cache. </w:t>
+        <w:t xml:space="preserve">Cache is implemented on the application. The application can be used offline as its assets such as </w:t>
+      </w:r>
+      <w:proofErr w:type="gramStart"/>
+      <w:r>
+        <w:rPr>
+          <w:rFonts w:ascii="Georgia" w:hAnsi="Georgia"/>
+          <w:color w:val="auto"/>
+          <w:sz w:val="24"/>
+        </w:rPr>
+        <w:t>images,</w:t>
+      </w:r>
+      <w:proofErr w:type="gramEnd"/>
+      <w:r>
+        <w:rPr>
+          <w:rFonts w:ascii="Georgia" w:hAnsi="Georgia"/>
+          <w:color w:val="auto"/>
+          <w:sz w:val="24"/>
+        </w:rPr>
+        <w:t xml:space="preserve"> JavaScript and HTML files are stored on the device in the application-cache. </w:t>
       </w:r>
     </w:p>
     <w:p>
@@ -3620,7 +4539,25 @@
           <w:color w:val="auto"/>
           <w:sz w:val="24"/>
         </w:rPr>
-        <w:t>We are using Web Storage because it is widely supported across many browsers compared to other alternatives like WebSQL.</w:t>
+        <w:t xml:space="preserve">We are using Web Storage because it is widely supported across many browsers compared to other alternatives like </w:t>
+      </w:r>
+      <w:proofErr w:type="spellStart"/>
+      <w:r>
+        <w:rPr>
+          <w:rFonts w:ascii="Georgia" w:hAnsi="Georgia"/>
+          <w:color w:val="auto"/>
+          <w:sz w:val="24"/>
+        </w:rPr>
+        <w:t>WebSQL</w:t>
+      </w:r>
+      <w:proofErr w:type="spellEnd"/>
+      <w:r>
+        <w:rPr>
+          <w:rFonts w:ascii="Georgia" w:hAnsi="Georgia"/>
+          <w:color w:val="auto"/>
+          <w:sz w:val="24"/>
+        </w:rPr>
+        <w:t>.</w:t>
       </w:r>
     </w:p>
     <w:p>
@@ -3667,24 +4604,6 @@
           <w:color w:val="auto"/>
           <w:sz w:val="24"/>
         </w:rPr>
-        <w:t>Answer:</w:t>
-      </w:r>
-    </w:p>
-    <w:p>
-      <w:pPr>
-        <w:pStyle w:val="Normal1"/>
-        <w:rPr>
-          <w:rFonts w:ascii="Georgia" w:hAnsi="Georgia"/>
-          <w:color w:val="auto"/>
-          <w:sz w:val="24"/>
-        </w:rPr>
-      </w:pPr>
-      <w:r>
-        <w:rPr>
-          <w:rFonts w:ascii="Georgia" w:hAnsi="Georgia"/>
-          <w:color w:val="auto"/>
-          <w:sz w:val="24"/>
-        </w:rPr>
         <w:t>The client will first perform a GET request from the server (assuming already authenticated earlier via POST request) to retrieve the full list of entries. The server will also keep deleted entries for the purposes of synchronization, so that these entries will not be accidentally re-added by unsynchronized clients.</w:t>
       </w:r>
     </w:p>
@@ -3729,16 +4648,7 @@
           <w:color w:val="auto"/>
           <w:sz w:val="24"/>
         </w:rPr>
-        <w:t xml:space="preserve"> compare the entries from the server and the ones from its local copy, and attempts to merge them. All entries will have a “last modified” parameter that is used to determine which entry is to be kept. The merged copy is then compared with the server copy to determine which entries should be updated or deleted on the server. The </w:t>
-      </w:r>
-      <w:r>
-        <w:rPr>
-          <w:rFonts w:ascii="Georgia" w:hAnsi="Georgia"/>
-          <w:color w:val="auto"/>
-          <w:sz w:val="24"/>
-        </w:rPr>
-        <w:lastRenderedPageBreak/>
-        <w:t>client will then follow up with the PUT and DELETE requests to modify the state on the server so that both the client and server are now synchronized.</w:t>
+        <w:t xml:space="preserve"> compare the entries from the server and the ones from its local copy, and attempts to merge them. All entries will have a “last modified” parameter that is used to determine which entry is to be kept. The merged copy is then compared with the server copy to determine which entries should be updated or deleted on the server. The client will then follow up with the PUT and DELETE requests to modify the state on the server so that both the client and server are now synchronized.</w:t>
       </w:r>
     </w:p>
     <w:p>
@@ -3792,7 +4702,27 @@
           <w:color w:val="auto"/>
           <w:sz w:val="24"/>
         </w:rPr>
-        <w:t>Milestone 12: Compare the pros and cons of basic access authentication to other schemes such as using cookies, digest access authentication or even OAuth. Justify your choice of authentication scheme.</w:t>
+        <w:t xml:space="preserve">Milestone 12: Compare the pros and cons of basic access authentication to other schemes such as using cookies, digest access authentication or even </w:t>
+      </w:r>
+      <w:proofErr w:type="spellStart"/>
+      <w:r>
+        <w:rPr>
+          <w:rFonts w:ascii="Georgia" w:hAnsi="Georgia"/>
+          <w:b/>
+          <w:color w:val="auto"/>
+          <w:sz w:val="24"/>
+        </w:rPr>
+        <w:t>OAuth</w:t>
+      </w:r>
+      <w:proofErr w:type="spellEnd"/>
+      <w:r>
+        <w:rPr>
+          <w:rFonts w:ascii="Georgia" w:hAnsi="Georgia"/>
+          <w:b/>
+          <w:color w:val="auto"/>
+          <w:sz w:val="24"/>
+        </w:rPr>
+        <w:t>. Justify your choice of authentication scheme.</w:t>
       </w:r>
     </w:p>
     <w:p>
@@ -3812,6 +4742,7 @@
         </w:rPr>
         <w:t xml:space="preserve">Among the possible authentication schemes, we evaluated the pros and cons of each and decided on </w:t>
       </w:r>
+      <w:proofErr w:type="spellStart"/>
       <w:r>
         <w:rPr>
           <w:rFonts w:ascii="Georgia" w:hAnsi="Georgia"/>
@@ -3820,6 +4751,7 @@
         </w:rPr>
         <w:t>OAuth</w:t>
       </w:r>
+      <w:proofErr w:type="spellEnd"/>
       <w:r>
         <w:rPr>
           <w:rFonts w:ascii="Georgia" w:hAnsi="Georgia"/>
@@ -3828,6 +4760,46 @@
         </w:rPr>
         <w:t>.</w:t>
       </w:r>
+    </w:p>
+    <w:p>
+      <w:pPr>
+        <w:pStyle w:val="Normal1"/>
+        <w:rPr>
+          <w:rFonts w:ascii="Georgia" w:hAnsi="Georgia"/>
+          <w:color w:val="auto"/>
+          <w:sz w:val="24"/>
+        </w:rPr>
+      </w:pPr>
+    </w:p>
+    <w:p>
+      <w:pPr>
+        <w:pStyle w:val="Normal1"/>
+        <w:rPr>
+          <w:rFonts w:ascii="Georgia" w:hAnsi="Georgia"/>
+          <w:color w:val="auto"/>
+          <w:sz w:val="24"/>
+        </w:rPr>
+      </w:pPr>
+    </w:p>
+    <w:p>
+      <w:pPr>
+        <w:pStyle w:val="Normal1"/>
+        <w:rPr>
+          <w:rFonts w:ascii="Georgia" w:hAnsi="Georgia"/>
+          <w:color w:val="auto"/>
+          <w:sz w:val="24"/>
+        </w:rPr>
+      </w:pPr>
+    </w:p>
+    <w:p>
+      <w:pPr>
+        <w:pStyle w:val="Normal1"/>
+        <w:rPr>
+          <w:rFonts w:ascii="Georgia" w:hAnsi="Georgia"/>
+          <w:color w:val="auto"/>
+          <w:sz w:val="24"/>
+        </w:rPr>
+      </w:pPr>
     </w:p>
     <w:p>
       <w:pPr>
@@ -3900,6 +4872,8 @@
             </w:r>
           </w:p>
         </w:tc>
+        <w:bookmarkStart w:id="0" w:name="_GoBack"/>
+        <w:bookmarkEnd w:id="0"/>
       </w:tr>
       <w:tr>
         <w:tc>
@@ -3921,7 +4895,25 @@
                 <w:color w:val="auto"/>
                 <w:sz w:val="24"/>
               </w:rPr>
-              <w:t>Cons: Cookies that can be accessed by JavaScript (i.e. not HTTP-only cookies) can be stolen by Cross-Site Scripting or Man-in-the-middle attacks for use in replay attacks. In the case of HTML5 mobile apps, if cookies are used for authentication, they are likely not going to be HTTP-only because the JavaScript side of the client may need access to information to authenticate the client (especially for REST requests).</w:t>
+              <w:t xml:space="preserve">Cons: </w:t>
+            </w:r>
+            <w:proofErr w:type="gramStart"/>
+            <w:r>
+              <w:rPr>
+                <w:rFonts w:ascii="Georgia" w:hAnsi="Georgia"/>
+                <w:color w:val="auto"/>
+                <w:sz w:val="24"/>
+              </w:rPr>
+              <w:t>Cookies that can be accessed by JavaScript (i.e. not HTTP-only cookies) can be stolen by Cross-Site Scripting</w:t>
+            </w:r>
+            <w:proofErr w:type="gramEnd"/>
+            <w:r>
+              <w:rPr>
+                <w:rFonts w:ascii="Georgia" w:hAnsi="Georgia"/>
+                <w:color w:val="auto"/>
+                <w:sz w:val="24"/>
+              </w:rPr>
+              <w:t xml:space="preserve"> or Man-in-the-middle attacks for use in replay attacks. In the case of HTML5 mobile apps, if cookies are used for authentication, they are likely not going to be HTTP-only because the JavaScript side of the client may need access to information to authenticate the client (especially for REST requests).</w:t>
             </w:r>
           </w:p>
           <w:p>
@@ -4090,6 +5082,7 @@
                 <w:sz w:val="24"/>
               </w:rPr>
             </w:pPr>
+            <w:proofErr w:type="spellStart"/>
             <w:r>
               <w:rPr>
                 <w:rFonts w:ascii="Georgia" w:hAnsi="Georgia"/>
@@ -4099,6 +5092,7 @@
               </w:rPr>
               <w:t>OAuth</w:t>
             </w:r>
+            <w:proofErr w:type="spellEnd"/>
           </w:p>
         </w:tc>
       </w:tr>
@@ -4147,7 +5141,25 @@
                 <w:color w:val="auto"/>
                 <w:sz w:val="24"/>
               </w:rPr>
-              <w:t>Cons: Much harder to implement. User must leave the app to visit the login page on the actual site to authenticate (otherwise it’ll violate the “not share credentials” part). In OAuth 2.0 authentication cannot be done via AJAX because the user must visit the site in the intermediate step.</w:t>
+              <w:t xml:space="preserve">Cons: Much harder to implement. User must leave the app to visit the login page on the actual site to authenticate (otherwise it’ll violate the “not share credentials” part). In </w:t>
+            </w:r>
+            <w:proofErr w:type="spellStart"/>
+            <w:r>
+              <w:rPr>
+                <w:rFonts w:ascii="Georgia" w:hAnsi="Georgia"/>
+                <w:color w:val="auto"/>
+                <w:sz w:val="24"/>
+              </w:rPr>
+              <w:t>OAuth</w:t>
+            </w:r>
+            <w:proofErr w:type="spellEnd"/>
+            <w:r>
+              <w:rPr>
+                <w:rFonts w:ascii="Georgia" w:hAnsi="Georgia"/>
+                <w:color w:val="auto"/>
+                <w:sz w:val="24"/>
+              </w:rPr>
+              <w:t xml:space="preserve"> 2.0 authentication cannot be done via AJAX because the user must visit the site in the intermediate step.</w:t>
             </w:r>
           </w:p>
         </w:tc>
@@ -4178,7 +5190,25 @@
           <w:color w:val="auto"/>
           <w:sz w:val="24"/>
         </w:rPr>
-        <w:t>We are using Facebook OAuth b</w:t>
+        <w:t xml:space="preserve">We are using Facebook </w:t>
+      </w:r>
+      <w:proofErr w:type="spellStart"/>
+      <w:r>
+        <w:rPr>
+          <w:rFonts w:ascii="Georgia" w:hAnsi="Georgia"/>
+          <w:color w:val="auto"/>
+          <w:sz w:val="24"/>
+        </w:rPr>
+        <w:t>OAuth</w:t>
+      </w:r>
+      <w:proofErr w:type="spellEnd"/>
+      <w:r>
+        <w:rPr>
+          <w:rFonts w:ascii="Georgia" w:hAnsi="Georgia"/>
+          <w:color w:val="auto"/>
+          <w:sz w:val="24"/>
+        </w:rPr>
+        <w:t xml:space="preserve"> b</w:t>
       </w:r>
       <w:r>
         <w:rPr>
@@ -4222,14 +5252,116 @@
           <w:sz w:val="24"/>
         </w:rPr>
       </w:pPr>
-      <w:r>
-        <w:rPr>
-          <w:rFonts w:ascii="Georgia" w:hAnsi="Georgia"/>
-          <w:color w:val="auto"/>
-          <w:sz w:val="24"/>
-        </w:rPr>
-        <w:t xml:space="preserve">1. OAuth is generally considered secure by the experts and practitioners. OAuth outsources authentication to a authorized third-party such as Google, Facebook etc., thus leverages established authentication process of those organizations. It does not </w:t>
-      </w:r>
+      <w:proofErr w:type="gramStart"/>
+      <w:r>
+        <w:rPr>
+          <w:rFonts w:ascii="Georgia" w:hAnsi="Georgia"/>
+          <w:color w:val="auto"/>
+          <w:sz w:val="24"/>
+        </w:rPr>
+        <w:t xml:space="preserve">1. </w:t>
+      </w:r>
+      <w:proofErr w:type="spellStart"/>
+      <w:r>
+        <w:rPr>
+          <w:rFonts w:ascii="Georgia" w:hAnsi="Georgia"/>
+          <w:color w:val="auto"/>
+          <w:sz w:val="24"/>
+        </w:rPr>
+        <w:t>OAuth</w:t>
+      </w:r>
+      <w:proofErr w:type="spellEnd"/>
+      <w:r>
+        <w:rPr>
+          <w:rFonts w:ascii="Georgia" w:hAnsi="Georgia"/>
+          <w:color w:val="auto"/>
+          <w:sz w:val="24"/>
+        </w:rPr>
+        <w:t xml:space="preserve"> is generally considered secure by the experts and practitioners</w:t>
+      </w:r>
+      <w:proofErr w:type="gramEnd"/>
+      <w:r>
+        <w:rPr>
+          <w:rFonts w:ascii="Georgia" w:hAnsi="Georgia"/>
+          <w:color w:val="auto"/>
+          <w:sz w:val="24"/>
+        </w:rPr>
+        <w:t xml:space="preserve">. </w:t>
+      </w:r>
+      <w:proofErr w:type="spellStart"/>
+      <w:r>
+        <w:rPr>
+          <w:rFonts w:ascii="Georgia" w:hAnsi="Georgia"/>
+          <w:color w:val="auto"/>
+          <w:sz w:val="24"/>
+        </w:rPr>
+        <w:t>OAuth</w:t>
+      </w:r>
+      <w:proofErr w:type="spellEnd"/>
+      <w:r>
+        <w:rPr>
+          <w:rFonts w:ascii="Georgia" w:hAnsi="Georgia"/>
+          <w:color w:val="auto"/>
+          <w:sz w:val="24"/>
+        </w:rPr>
+        <w:t xml:space="preserve"> outsources authentication to </w:t>
+      </w:r>
+      <w:proofErr w:type="gramStart"/>
+      <w:r>
+        <w:rPr>
+          <w:rFonts w:ascii="Georgia" w:hAnsi="Georgia"/>
+          <w:color w:val="auto"/>
+          <w:sz w:val="24"/>
+        </w:rPr>
+        <w:t>a</w:t>
+      </w:r>
+      <w:proofErr w:type="gramEnd"/>
+      <w:r>
+        <w:rPr>
+          <w:rFonts w:ascii="Georgia" w:hAnsi="Georgia"/>
+          <w:color w:val="auto"/>
+          <w:sz w:val="24"/>
+        </w:rPr>
+        <w:t xml:space="preserve"> authorized third-party such as Google, Facebook etc., thus leverages established authentication process of those organizations. It does not involving storing user credential or password in our database, but only an authentication token provided by the third-party of choice.</w:t>
+      </w:r>
+    </w:p>
+    <w:p>
+      <w:pPr>
+        <w:pStyle w:val="Normal1"/>
+        <w:rPr>
+          <w:rFonts w:ascii="Georgia" w:hAnsi="Georgia"/>
+          <w:color w:val="auto"/>
+          <w:sz w:val="24"/>
+        </w:rPr>
+      </w:pPr>
+      <w:r>
+        <w:rPr>
+          <w:rFonts w:ascii="Georgia" w:hAnsi="Georgia"/>
+          <w:color w:val="auto"/>
+          <w:sz w:val="24"/>
+        </w:rPr>
+        <w:t>For the initial login, one-time code provided by Facebook is used for instead of token, which has an expiry time of several thousand minutes. Also, we are storing both the user id and the code into database and local storage. In subsequent authentications, we compare the user id and token inside local storage with the pair inside database to ensure authenticity and consistency. These methods improve the security. They also provide cross-device usability since the third-party we are using, Facebook, is accessible in many devices and provides the same methods.</w:t>
+      </w:r>
+    </w:p>
+    <w:p>
+      <w:pPr>
+        <w:pStyle w:val="Normal1"/>
+        <w:rPr>
+          <w:rFonts w:ascii="Georgia" w:hAnsi="Georgia"/>
+          <w:color w:val="auto"/>
+          <w:sz w:val="24"/>
+        </w:rPr>
+      </w:pPr>
+    </w:p>
+    <w:p>
+      <w:pPr>
+        <w:pStyle w:val="Normal1"/>
+        <w:rPr>
+          <w:rFonts w:ascii="Georgia" w:hAnsi="Georgia"/>
+          <w:color w:val="auto"/>
+          <w:sz w:val="24"/>
+        </w:rPr>
+      </w:pPr>
       <w:r>
         <w:rPr>
           <w:rFonts w:ascii="Georgia" w:hAnsi="Georgia"/>
@@ -4237,53 +5369,43 @@
           <w:sz w:val="24"/>
         </w:rPr>
         <w:lastRenderedPageBreak/>
-        <w:t>involving storing user credential or password in our database, but only an authentication token provided by the third-party of choice.</w:t>
-      </w:r>
-    </w:p>
-    <w:p>
-      <w:pPr>
-        <w:pStyle w:val="Normal1"/>
-        <w:rPr>
-          <w:rFonts w:ascii="Georgia" w:hAnsi="Georgia"/>
-          <w:color w:val="auto"/>
-          <w:sz w:val="24"/>
-        </w:rPr>
-      </w:pPr>
-      <w:r>
-        <w:rPr>
-          <w:rFonts w:ascii="Georgia" w:hAnsi="Georgia"/>
-          <w:color w:val="auto"/>
-          <w:sz w:val="24"/>
-        </w:rPr>
-        <w:t>For the initial login, one-time code provided by Facebook is used for instead of token, which has an expiry time of several thousand minutes. Also, we are storing both the user id and the code into database and local storage. In subsequent authentications, we compare the user id and token inside local storage with the pair inside database to ensure authenticity and consistency. These methods improve the security. They also provide cross-device usability since the third-party we are using, Facebook, is accessible in many devices and provides the same methods.</w:t>
-      </w:r>
-    </w:p>
-    <w:p>
-      <w:pPr>
-        <w:pStyle w:val="Normal1"/>
-        <w:rPr>
-          <w:rFonts w:ascii="Georgia" w:hAnsi="Georgia"/>
-          <w:color w:val="auto"/>
-          <w:sz w:val="24"/>
-        </w:rPr>
-      </w:pPr>
-    </w:p>
-    <w:p>
-      <w:pPr>
-        <w:pStyle w:val="Normal1"/>
-        <w:rPr>
-          <w:rFonts w:ascii="Georgia" w:hAnsi="Georgia"/>
-          <w:color w:val="auto"/>
-          <w:sz w:val="24"/>
-        </w:rPr>
-      </w:pPr>
-      <w:r>
-        <w:rPr>
-          <w:rFonts w:ascii="Georgia" w:hAnsi="Georgia"/>
-          <w:color w:val="auto"/>
-          <w:sz w:val="24"/>
-        </w:rPr>
-        <w:t>2. OAuth is convenient for the user. If the user has logged into the third-party website already (in the case of Facebook, the chance is high), the authentication process will be as easy as a single click and a few automatic redirection for the user. This is the case even for the initial login. As such, OAuth ensures a smooth authentication process for the user and saves the hassle of typing username and password.</w:t>
+        <w:t xml:space="preserve">2. </w:t>
+      </w:r>
+      <w:proofErr w:type="spellStart"/>
+      <w:r>
+        <w:rPr>
+          <w:rFonts w:ascii="Georgia" w:hAnsi="Georgia"/>
+          <w:color w:val="auto"/>
+          <w:sz w:val="24"/>
+        </w:rPr>
+        <w:t>OAuth</w:t>
+      </w:r>
+      <w:proofErr w:type="spellEnd"/>
+      <w:r>
+        <w:rPr>
+          <w:rFonts w:ascii="Georgia" w:hAnsi="Georgia"/>
+          <w:color w:val="auto"/>
+          <w:sz w:val="24"/>
+        </w:rPr>
+        <w:t xml:space="preserve"> is convenient for the user. If the user has logged into the third-party website already (in the case of Facebook, the chance is high), the authentication process will be as easy as a single click and a few automatic redirection for the user. This is the case even for the initial login. As such, </w:t>
+      </w:r>
+      <w:proofErr w:type="spellStart"/>
+      <w:r>
+        <w:rPr>
+          <w:rFonts w:ascii="Georgia" w:hAnsi="Georgia"/>
+          <w:color w:val="auto"/>
+          <w:sz w:val="24"/>
+        </w:rPr>
+        <w:t>OAuth</w:t>
+      </w:r>
+      <w:proofErr w:type="spellEnd"/>
+      <w:r>
+        <w:rPr>
+          <w:rFonts w:ascii="Georgia" w:hAnsi="Georgia"/>
+          <w:color w:val="auto"/>
+          <w:sz w:val="24"/>
+        </w:rPr>
+        <w:t xml:space="preserve"> ensures a smooth authentication process for the user and saves the hassle of typing username and password.</w:t>
       </w:r>
     </w:p>
     <w:p>
@@ -4331,7 +5453,25 @@
           <w:sz w:val="24"/>
         </w:rPr>
         <w:br/>
-        <w:t>For the Taak app, we have made our UI feel right as if you were managing real sticky notes.</w:t>
+        <w:t xml:space="preserve">For the </w:t>
+      </w:r>
+      <w:proofErr w:type="spellStart"/>
+      <w:r>
+        <w:rPr>
+          <w:rFonts w:ascii="Georgia" w:hAnsi="Georgia"/>
+          <w:color w:val="auto"/>
+          <w:sz w:val="24"/>
+        </w:rPr>
+        <w:t>Taak</w:t>
+      </w:r>
+      <w:proofErr w:type="spellEnd"/>
+      <w:r>
+        <w:rPr>
+          <w:rFonts w:ascii="Georgia" w:hAnsi="Georgia"/>
+          <w:color w:val="auto"/>
+          <w:sz w:val="24"/>
+        </w:rPr>
+        <w:t xml:space="preserve"> app, we have made our UI feel right as if you were managing real sticky notes.</w:t>
       </w:r>
     </w:p>
     <w:p>
@@ -4471,7 +5611,25 @@
           <w:color w:val="auto"/>
           <w:sz w:val="24"/>
         </w:rPr>
-        <w:t>On that same selection, a bar also appears to allow you to change the color of the sticky note, so that you can change it's color scheme and "affiliation", without having to rewrite everything on it. Something that you can't do in real life.</w:t>
+        <w:t xml:space="preserve">On that same selection, a bar also appears to allow you to change the color of the sticky note, so that you can change </w:t>
+      </w:r>
+      <w:proofErr w:type="gramStart"/>
+      <w:r>
+        <w:rPr>
+          <w:rFonts w:ascii="Georgia" w:hAnsi="Georgia"/>
+          <w:color w:val="auto"/>
+          <w:sz w:val="24"/>
+        </w:rPr>
+        <w:t>it's</w:t>
+      </w:r>
+      <w:proofErr w:type="gramEnd"/>
+      <w:r>
+        <w:rPr>
+          <w:rFonts w:ascii="Georgia" w:hAnsi="Georgia"/>
+          <w:color w:val="auto"/>
+          <w:sz w:val="24"/>
+        </w:rPr>
+        <w:t xml:space="preserve"> color scheme and "affiliation", without having to rewrite everything on it. Something that you can't do in real life.</w:t>
       </w:r>
     </w:p>
     <w:p>
@@ -4537,6 +5695,71 @@
         </w:rPr>
         <w:t xml:space="preserve"> The image shown below is the screenshot of the traffic statistics.</w:t>
       </w:r>
+    </w:p>
+    <w:p>
+      <w:pPr>
+        <w:pStyle w:val="Normal1"/>
+        <w:rPr>
+          <w:rFonts w:ascii="Georgia" w:hAnsi="Georgia"/>
+          <w:color w:val="auto"/>
+          <w:sz w:val="24"/>
+        </w:rPr>
+      </w:pPr>
+    </w:p>
+    <w:p>
+      <w:pPr>
+        <w:pStyle w:val="Normal1"/>
+        <w:pBdr>
+          <w:top w:val="single" w:sz="6" w:space="1" w:color="auto"/>
+          <w:bottom w:val="single" w:sz="6" w:space="1" w:color="auto"/>
+        </w:pBdr>
+        <w:rPr>
+          <w:rFonts w:ascii="Georgia" w:hAnsi="Georgia"/>
+          <w:color w:val="auto"/>
+          <w:sz w:val="18"/>
+          <w:szCs w:val="18"/>
+        </w:rPr>
+      </w:pPr>
+      <w:r>
+        <w:rPr>
+          <w:rFonts w:ascii="Georgia" w:hAnsi="Georgia"/>
+          <w:b/>
+          <w:color w:val="auto"/>
+          <w:sz w:val="18"/>
+          <w:szCs w:val="18"/>
+        </w:rPr>
+        <w:t>Figure 3:</w:t>
+      </w:r>
+      <w:r>
+        <w:rPr>
+          <w:rFonts w:ascii="Georgia" w:hAnsi="Georgia"/>
+          <w:color w:val="auto"/>
+          <w:sz w:val="18"/>
+          <w:szCs w:val="18"/>
+        </w:rPr>
+        <w:t xml:space="preserve"> Google Analytics for </w:t>
+      </w:r>
+      <w:proofErr w:type="spellStart"/>
+      <w:r>
+        <w:rPr>
+          <w:rFonts w:ascii="Georgia" w:hAnsi="Georgia"/>
+          <w:color w:val="auto"/>
+          <w:sz w:val="18"/>
+          <w:szCs w:val="18"/>
+        </w:rPr>
+        <w:t>Taak</w:t>
+      </w:r>
+      <w:proofErr w:type="spellEnd"/>
+    </w:p>
+    <w:p>
+      <w:pPr>
+        <w:pStyle w:val="Normal1"/>
+        <w:rPr>
+          <w:rFonts w:ascii="Georgia" w:hAnsi="Georgia"/>
+          <w:color w:val="auto"/>
+          <w:sz w:val="24"/>
+        </w:rPr>
+      </w:pPr>
     </w:p>
     <w:p>
       <w:pPr>
@@ -4615,6 +5838,19 @@
     <w:p>
       <w:pPr>
         <w:pStyle w:val="Normal1"/>
+        <w:pBdr>
+          <w:bottom w:val="single" w:sz="6" w:space="1" w:color="auto"/>
+        </w:pBdr>
+        <w:rPr>
+          <w:rFonts w:ascii="Georgia" w:hAnsi="Georgia"/>
+          <w:color w:val="auto"/>
+          <w:sz w:val="24"/>
+        </w:rPr>
+      </w:pPr>
+    </w:p>
+    <w:p>
+      <w:pPr>
+        <w:pStyle w:val="Normal1"/>
         <w:rPr>
           <w:rFonts w:ascii="Georgia" w:hAnsi="Georgia"/>
           <w:color w:val="auto"/>
@@ -4666,7 +5902,43 @@
           <w:color w:val="auto"/>
           <w:sz w:val="24"/>
         </w:rPr>
-        <w:t xml:space="preserve">While Taak doesn't use social plugins or even the Facebook SDK, we did actually have a login system that uses the Facebook platform. We chose Facebook because it is a well-established OAuth authentication provider. </w:t>
+        <w:t xml:space="preserve">While </w:t>
+      </w:r>
+      <w:proofErr w:type="spellStart"/>
+      <w:r>
+        <w:rPr>
+          <w:rFonts w:ascii="Georgia" w:hAnsi="Georgia"/>
+          <w:color w:val="auto"/>
+          <w:sz w:val="24"/>
+        </w:rPr>
+        <w:t>Taak</w:t>
+      </w:r>
+      <w:proofErr w:type="spellEnd"/>
+      <w:r>
+        <w:rPr>
+          <w:rFonts w:ascii="Georgia" w:hAnsi="Georgia"/>
+          <w:color w:val="auto"/>
+          <w:sz w:val="24"/>
+        </w:rPr>
+        <w:t xml:space="preserve"> doesn't use social plugins or even the Facebook SDK, we did actually have a login system that uses the Facebook platform. We chose Facebook because it is a well-established </w:t>
+      </w:r>
+      <w:proofErr w:type="spellStart"/>
+      <w:r>
+        <w:rPr>
+          <w:rFonts w:ascii="Georgia" w:hAnsi="Georgia"/>
+          <w:color w:val="auto"/>
+          <w:sz w:val="24"/>
+        </w:rPr>
+        <w:t>OAuth</w:t>
+      </w:r>
+      <w:proofErr w:type="spellEnd"/>
+      <w:r>
+        <w:rPr>
+          <w:rFonts w:ascii="Georgia" w:hAnsi="Georgia"/>
+          <w:color w:val="auto"/>
+          <w:sz w:val="24"/>
+        </w:rPr>
+        <w:t xml:space="preserve"> authentication provider. </w:t>
       </w:r>
       <w:r>
         <w:rPr>
@@ -4712,6 +5984,26 @@
           <w:sz w:val="24"/>
         </w:rPr>
       </w:pPr>
+    </w:p>
+    <w:p>
+      <w:pPr>
+        <w:pStyle w:val="Normal1"/>
+        <w:rPr>
+          <w:rFonts w:ascii="Georgia" w:hAnsi="Georgia"/>
+          <w:color w:val="auto"/>
+          <w:sz w:val="24"/>
+        </w:rPr>
+      </w:pPr>
+    </w:p>
+    <w:p>
+      <w:pPr>
+        <w:pStyle w:val="Normal1"/>
+        <w:rPr>
+          <w:rFonts w:ascii="Georgia" w:hAnsi="Georgia"/>
+          <w:color w:val="auto"/>
+          <w:sz w:val="24"/>
+        </w:rPr>
+      </w:pPr>
       <w:r>
         <w:rPr>
           <w:rFonts w:ascii="Georgia" w:hAnsi="Georgia"/>
@@ -4719,57 +6011,20 @@
           <w:color w:val="auto"/>
           <w:sz w:val="24"/>
         </w:rPr>
-        <w:t>Milestone 16: Make use of the Geolocation API in your application. Plot it with Bing or Google Maps or even draw out possible routes for the convenience of your user. (Optional)</w:t>
-      </w:r>
-    </w:p>
-    <w:p>
-      <w:pPr>
-        <w:pStyle w:val="Normal1"/>
-        <w:rPr>
-          <w:rFonts w:ascii="Georgia" w:hAnsi="Georgia"/>
-          <w:color w:val="auto"/>
-          <w:sz w:val="24"/>
-        </w:rPr>
-      </w:pPr>
-    </w:p>
-    <w:p>
-      <w:pPr>
-        <w:pStyle w:val="Normal1"/>
-        <w:rPr>
-          <w:rFonts w:ascii="Georgia" w:hAnsi="Georgia"/>
-          <w:color w:val="auto"/>
-          <w:sz w:val="24"/>
-        </w:rPr>
-      </w:pPr>
-      <w:r>
-        <w:rPr>
-          <w:rFonts w:ascii="Georgia" w:hAnsi="Georgia"/>
-          <w:color w:val="auto"/>
-          <w:sz w:val="24"/>
-        </w:rPr>
-        <w:t>The use cases of our app do not depend on location. Hence this milestone is unsuitable for our app. It would be redundant to add geolocation in, so we left it out.</w:t>
-      </w:r>
-    </w:p>
-    <w:p>
-      <w:pPr>
-        <w:pStyle w:val="Normal1"/>
-        <w:rPr>
-          <w:rFonts w:ascii="Georgia" w:hAnsi="Georgia"/>
-          <w:color w:val="auto"/>
-          <w:sz w:val="24"/>
-        </w:rPr>
-      </w:pPr>
-    </w:p>
-    <w:p>
-      <w:pPr>
-        <w:pStyle w:val="Normal1"/>
+        <w:lastRenderedPageBreak/>
+        <w:t xml:space="preserve">Milestone 16: Make use of the </w:t>
+      </w:r>
+      <w:proofErr w:type="spellStart"/>
+      <w:r>
         <w:rPr>
           <w:rFonts w:ascii="Georgia" w:hAnsi="Georgia"/>
           <w:b/>
           <w:color w:val="auto"/>
           <w:sz w:val="24"/>
         </w:rPr>
-      </w:pPr>
+        <w:t>Geolocation</w:t>
+      </w:r>
+      <w:proofErr w:type="spellEnd"/>
       <w:r>
         <w:rPr>
           <w:rFonts w:ascii="Georgia" w:hAnsi="Georgia"/>
@@ -4777,54 +6032,295 @@
           <w:color w:val="auto"/>
           <w:sz w:val="24"/>
         </w:rPr>
-        <w:lastRenderedPageBreak/>
-        <w:t>Milestone 17: Justify your choice of framework/library by comparing it against others. Explain why the one you have chosen best fulfils your needs. (Optional)</w:t>
-      </w:r>
-    </w:p>
-    <w:p>
-      <w:pPr>
-        <w:pStyle w:val="Normal1"/>
-        <w:rPr>
-          <w:rFonts w:ascii="Georgia" w:hAnsi="Georgia"/>
-          <w:color w:val="auto"/>
-          <w:sz w:val="24"/>
-        </w:rPr>
-      </w:pPr>
-    </w:p>
-    <w:p>
-      <w:pPr>
-        <w:pStyle w:val="Normal1"/>
-        <w:rPr>
-          <w:rFonts w:ascii="Georgia" w:hAnsi="Georgia"/>
-          <w:color w:val="auto"/>
-          <w:sz w:val="24"/>
-        </w:rPr>
-      </w:pPr>
-      <w:r>
-        <w:rPr>
-          <w:rFonts w:ascii="Georgia" w:hAnsi="Georgia"/>
-          <w:color w:val="auto"/>
-          <w:sz w:val="24"/>
-        </w:rPr>
-        <w:t>We have used jQuery TouchPunch and jQuery UI to allow us to support drag-and-drop operations on touch devices.</w:t>
-      </w:r>
-    </w:p>
-    <w:p>
-      <w:pPr>
-        <w:pStyle w:val="Normal1"/>
-        <w:rPr>
-          <w:rFonts w:ascii="Georgia" w:hAnsi="Georgia"/>
-          <w:color w:val="auto"/>
-          <w:sz w:val="24"/>
-        </w:rPr>
-      </w:pPr>
-      <w:r>
-        <w:rPr>
-          <w:rFonts w:ascii="Georgia" w:hAnsi="Georgia"/>
-          <w:color w:val="auto"/>
-          <w:sz w:val="24"/>
-        </w:rPr>
-        <w:t>jQuery UI is a curated set of user interface interactions, effects, widgets, and themes built on top of the jQuery JavaScript Library. It provides features that are much needed in highly interactive web applications. Specifically, we make use of its draggables, droppables and resizables interaction sets to achieve the desired manipulations in our app.</w:t>
+        <w:t xml:space="preserve"> API in your application. Plot it with Bing or Google Maps or even draw out possible routes for the convenience of your user. (Optional)</w:t>
+      </w:r>
+    </w:p>
+    <w:p>
+      <w:pPr>
+        <w:pStyle w:val="Normal1"/>
+        <w:rPr>
+          <w:rFonts w:ascii="Georgia" w:hAnsi="Georgia"/>
+          <w:color w:val="auto"/>
+          <w:sz w:val="24"/>
+        </w:rPr>
+      </w:pPr>
+    </w:p>
+    <w:p>
+      <w:pPr>
+        <w:pStyle w:val="Normal1"/>
+        <w:rPr>
+          <w:rFonts w:ascii="Georgia" w:hAnsi="Georgia"/>
+          <w:color w:val="auto"/>
+          <w:sz w:val="24"/>
+        </w:rPr>
+      </w:pPr>
+      <w:r>
+        <w:rPr>
+          <w:rFonts w:ascii="Georgia" w:hAnsi="Georgia"/>
+          <w:color w:val="auto"/>
+          <w:sz w:val="24"/>
+        </w:rPr>
+        <w:t xml:space="preserve">The use cases of our app do not depend on location. Hence this milestone is unsuitable for our app. It would be redundant to add </w:t>
+      </w:r>
+      <w:proofErr w:type="spellStart"/>
+      <w:r>
+        <w:rPr>
+          <w:rFonts w:ascii="Georgia" w:hAnsi="Georgia"/>
+          <w:color w:val="auto"/>
+          <w:sz w:val="24"/>
+        </w:rPr>
+        <w:t>G</w:t>
+      </w:r>
+      <w:r>
+        <w:rPr>
+          <w:rFonts w:ascii="Georgia" w:hAnsi="Georgia"/>
+          <w:color w:val="auto"/>
+          <w:sz w:val="24"/>
+        </w:rPr>
+        <w:t>eolocation</w:t>
+      </w:r>
+      <w:proofErr w:type="spellEnd"/>
+      <w:r>
+        <w:rPr>
+          <w:rFonts w:ascii="Georgia" w:hAnsi="Georgia"/>
+          <w:color w:val="auto"/>
+          <w:sz w:val="24"/>
+        </w:rPr>
+        <w:t xml:space="preserve"> in, so we left it out.</w:t>
+      </w:r>
+    </w:p>
+    <w:p>
+      <w:pPr>
+        <w:pStyle w:val="Normal1"/>
+        <w:rPr>
+          <w:rFonts w:ascii="Georgia" w:hAnsi="Georgia"/>
+          <w:color w:val="auto"/>
+          <w:sz w:val="24"/>
+        </w:rPr>
+      </w:pPr>
+    </w:p>
+    <w:p>
+      <w:pPr>
+        <w:pStyle w:val="Normal1"/>
+        <w:rPr>
+          <w:rFonts w:ascii="Georgia" w:hAnsi="Georgia"/>
+          <w:b/>
+          <w:color w:val="auto"/>
+          <w:sz w:val="24"/>
+        </w:rPr>
+      </w:pPr>
+      <w:r>
+        <w:rPr>
+          <w:rFonts w:ascii="Georgia" w:hAnsi="Georgia"/>
+          <w:b/>
+          <w:color w:val="auto"/>
+          <w:sz w:val="24"/>
+        </w:rPr>
+        <w:t xml:space="preserve">Milestone 17: Justify your choice of framework/library by comparing it against others. Explain why the one you have chosen best </w:t>
+      </w:r>
+      <w:proofErr w:type="spellStart"/>
+      <w:r>
+        <w:rPr>
+          <w:rFonts w:ascii="Georgia" w:hAnsi="Georgia"/>
+          <w:b/>
+          <w:color w:val="auto"/>
+          <w:sz w:val="24"/>
+        </w:rPr>
+        <w:t>fulfils</w:t>
+      </w:r>
+      <w:proofErr w:type="spellEnd"/>
+      <w:r>
+        <w:rPr>
+          <w:rFonts w:ascii="Georgia" w:hAnsi="Georgia"/>
+          <w:b/>
+          <w:color w:val="auto"/>
+          <w:sz w:val="24"/>
+        </w:rPr>
+        <w:t xml:space="preserve"> your needs. (Optional)</w:t>
+      </w:r>
+    </w:p>
+    <w:p>
+      <w:pPr>
+        <w:pStyle w:val="Normal1"/>
+        <w:rPr>
+          <w:rFonts w:ascii="Georgia" w:hAnsi="Georgia"/>
+          <w:color w:val="auto"/>
+          <w:sz w:val="24"/>
+        </w:rPr>
+      </w:pPr>
+    </w:p>
+    <w:p>
+      <w:pPr>
+        <w:pStyle w:val="Normal1"/>
+        <w:rPr>
+          <w:rFonts w:ascii="Georgia" w:hAnsi="Georgia"/>
+          <w:color w:val="auto"/>
+          <w:sz w:val="24"/>
+        </w:rPr>
+      </w:pPr>
+      <w:r>
+        <w:rPr>
+          <w:rFonts w:ascii="Georgia" w:hAnsi="Georgia"/>
+          <w:color w:val="auto"/>
+          <w:sz w:val="24"/>
+        </w:rPr>
+        <w:t xml:space="preserve">We have used </w:t>
+      </w:r>
+      <w:proofErr w:type="spellStart"/>
+      <w:r>
+        <w:rPr>
+          <w:rFonts w:ascii="Georgia" w:hAnsi="Georgia"/>
+          <w:color w:val="auto"/>
+          <w:sz w:val="24"/>
+        </w:rPr>
+        <w:t>jQuery</w:t>
+      </w:r>
+      <w:proofErr w:type="spellEnd"/>
+      <w:r>
+        <w:rPr>
+          <w:rFonts w:ascii="Georgia" w:hAnsi="Georgia"/>
+          <w:color w:val="auto"/>
+          <w:sz w:val="24"/>
+        </w:rPr>
+        <w:t xml:space="preserve"> </w:t>
+      </w:r>
+      <w:proofErr w:type="spellStart"/>
+      <w:r>
+        <w:rPr>
+          <w:rFonts w:ascii="Georgia" w:hAnsi="Georgia"/>
+          <w:color w:val="auto"/>
+          <w:sz w:val="24"/>
+        </w:rPr>
+        <w:t>TouchPunch</w:t>
+      </w:r>
+      <w:proofErr w:type="spellEnd"/>
+      <w:r>
+        <w:rPr>
+          <w:rFonts w:ascii="Georgia" w:hAnsi="Georgia"/>
+          <w:color w:val="auto"/>
+          <w:sz w:val="24"/>
+        </w:rPr>
+        <w:t xml:space="preserve"> and </w:t>
+      </w:r>
+      <w:proofErr w:type="spellStart"/>
+      <w:r>
+        <w:rPr>
+          <w:rFonts w:ascii="Georgia" w:hAnsi="Georgia"/>
+          <w:color w:val="auto"/>
+          <w:sz w:val="24"/>
+        </w:rPr>
+        <w:t>jQuery</w:t>
+      </w:r>
+      <w:proofErr w:type="spellEnd"/>
+      <w:r>
+        <w:rPr>
+          <w:rFonts w:ascii="Georgia" w:hAnsi="Georgia"/>
+          <w:color w:val="auto"/>
+          <w:sz w:val="24"/>
+        </w:rPr>
+        <w:t xml:space="preserve"> UI to allow us to support drag-and-drop operations on touch devices.</w:t>
+      </w:r>
+    </w:p>
+    <w:p>
+      <w:pPr>
+        <w:pStyle w:val="Normal1"/>
+        <w:rPr>
+          <w:rFonts w:ascii="Georgia" w:hAnsi="Georgia"/>
+          <w:color w:val="auto"/>
+          <w:sz w:val="24"/>
+        </w:rPr>
+      </w:pPr>
+      <w:proofErr w:type="spellStart"/>
+      <w:proofErr w:type="gramStart"/>
+      <w:r>
+        <w:rPr>
+          <w:rFonts w:ascii="Georgia" w:hAnsi="Georgia"/>
+          <w:color w:val="auto"/>
+          <w:sz w:val="24"/>
+        </w:rPr>
+        <w:t>jQuery</w:t>
+      </w:r>
+      <w:proofErr w:type="spellEnd"/>
+      <w:proofErr w:type="gramEnd"/>
+      <w:r>
+        <w:rPr>
+          <w:rFonts w:ascii="Georgia" w:hAnsi="Georgia"/>
+          <w:color w:val="auto"/>
+          <w:sz w:val="24"/>
+        </w:rPr>
+        <w:t xml:space="preserve"> UI is a curated set of user interface interactions, effects, widgets, and themes built on top of the </w:t>
+      </w:r>
+      <w:proofErr w:type="spellStart"/>
+      <w:r>
+        <w:rPr>
+          <w:rFonts w:ascii="Georgia" w:hAnsi="Georgia"/>
+          <w:color w:val="auto"/>
+          <w:sz w:val="24"/>
+        </w:rPr>
+        <w:t>jQuery</w:t>
+      </w:r>
+      <w:proofErr w:type="spellEnd"/>
+      <w:r>
+        <w:rPr>
+          <w:rFonts w:ascii="Georgia" w:hAnsi="Georgia"/>
+          <w:color w:val="auto"/>
+          <w:sz w:val="24"/>
+        </w:rPr>
+        <w:t xml:space="preserve"> JavaScript Library. It provides features that are much needed in highly interactive web applications. Specifically, we make use of its </w:t>
+      </w:r>
+      <w:proofErr w:type="spellStart"/>
+      <w:r>
+        <w:rPr>
+          <w:rFonts w:ascii="Georgia" w:hAnsi="Georgia"/>
+          <w:color w:val="auto"/>
+          <w:sz w:val="24"/>
+        </w:rPr>
+        <w:t>draggables</w:t>
+      </w:r>
+      <w:proofErr w:type="spellEnd"/>
+      <w:r>
+        <w:rPr>
+          <w:rFonts w:ascii="Georgia" w:hAnsi="Georgia"/>
+          <w:color w:val="auto"/>
+          <w:sz w:val="24"/>
+        </w:rPr>
+        <w:t xml:space="preserve">, </w:t>
+      </w:r>
+      <w:proofErr w:type="spellStart"/>
+      <w:r>
+        <w:rPr>
+          <w:rFonts w:ascii="Georgia" w:hAnsi="Georgia"/>
+          <w:color w:val="auto"/>
+          <w:sz w:val="24"/>
+        </w:rPr>
+        <w:t>droppables</w:t>
+      </w:r>
+      <w:proofErr w:type="spellEnd"/>
+      <w:r>
+        <w:rPr>
+          <w:rFonts w:ascii="Georgia" w:hAnsi="Georgia"/>
+          <w:color w:val="auto"/>
+          <w:sz w:val="24"/>
+        </w:rPr>
+        <w:t xml:space="preserve"> and </w:t>
+      </w:r>
+      <w:proofErr w:type="spellStart"/>
+      <w:r>
+        <w:rPr>
+          <w:rFonts w:ascii="Georgia" w:hAnsi="Georgia"/>
+          <w:color w:val="auto"/>
+          <w:sz w:val="24"/>
+        </w:rPr>
+        <w:t>resizables</w:t>
+      </w:r>
+      <w:proofErr w:type="spellEnd"/>
+      <w:r>
+        <w:rPr>
+          <w:rFonts w:ascii="Georgia" w:hAnsi="Georgia"/>
+          <w:color w:val="auto"/>
+          <w:sz w:val="24"/>
+        </w:rPr>
+        <w:t xml:space="preserve"> interaction sets to achieve the desired manipulations in our app.</w:t>
       </w:r>
     </w:p>
     <w:p>
@@ -4850,7 +6346,97 @@
           <w:color w:val="auto"/>
           <w:sz w:val="24"/>
         </w:rPr>
-        <w:t xml:space="preserve">he TouchPunch library is a helper library for the popular jQuery UI that allows us to use jQuery UI features such as draggables and resizables in touch devices, without needing to add additional code. </w:t>
+        <w:t xml:space="preserve">he </w:t>
+      </w:r>
+      <w:proofErr w:type="spellStart"/>
+      <w:r>
+        <w:rPr>
+          <w:rFonts w:ascii="Georgia" w:hAnsi="Georgia"/>
+          <w:color w:val="auto"/>
+          <w:sz w:val="24"/>
+        </w:rPr>
+        <w:t>TouchPunch</w:t>
+      </w:r>
+      <w:proofErr w:type="spellEnd"/>
+      <w:r>
+        <w:rPr>
+          <w:rFonts w:ascii="Georgia" w:hAnsi="Georgia"/>
+          <w:color w:val="auto"/>
+          <w:sz w:val="24"/>
+        </w:rPr>
+        <w:t xml:space="preserve"> library is a helper library for the popular </w:t>
+      </w:r>
+      <w:proofErr w:type="spellStart"/>
+      <w:r>
+        <w:rPr>
+          <w:rFonts w:ascii="Georgia" w:hAnsi="Georgia"/>
+          <w:color w:val="auto"/>
+          <w:sz w:val="24"/>
+        </w:rPr>
+        <w:t>jQuery</w:t>
+      </w:r>
+      <w:proofErr w:type="spellEnd"/>
+      <w:r>
+        <w:rPr>
+          <w:rFonts w:ascii="Georgia" w:hAnsi="Georgia"/>
+          <w:color w:val="auto"/>
+          <w:sz w:val="24"/>
+        </w:rPr>
+        <w:t xml:space="preserve"> UI that allows us to use </w:t>
+      </w:r>
+      <w:proofErr w:type="spellStart"/>
+      <w:r>
+        <w:rPr>
+          <w:rFonts w:ascii="Georgia" w:hAnsi="Georgia"/>
+          <w:color w:val="auto"/>
+          <w:sz w:val="24"/>
+        </w:rPr>
+        <w:t>jQuery</w:t>
+      </w:r>
+      <w:proofErr w:type="spellEnd"/>
+      <w:r>
+        <w:rPr>
+          <w:rFonts w:ascii="Georgia" w:hAnsi="Georgia"/>
+          <w:color w:val="auto"/>
+          <w:sz w:val="24"/>
+        </w:rPr>
+        <w:t xml:space="preserve"> UI features such as </w:t>
+      </w:r>
+      <w:proofErr w:type="spellStart"/>
+      <w:r>
+        <w:rPr>
+          <w:rFonts w:ascii="Georgia" w:hAnsi="Georgia"/>
+          <w:color w:val="auto"/>
+          <w:sz w:val="24"/>
+        </w:rPr>
+        <w:t>draggables</w:t>
+      </w:r>
+      <w:proofErr w:type="spellEnd"/>
+      <w:r>
+        <w:rPr>
+          <w:rFonts w:ascii="Georgia" w:hAnsi="Georgia"/>
+          <w:color w:val="auto"/>
+          <w:sz w:val="24"/>
+        </w:rPr>
+        <w:t xml:space="preserve"> and </w:t>
+      </w:r>
+      <w:proofErr w:type="spellStart"/>
+      <w:r>
+        <w:rPr>
+          <w:rFonts w:ascii="Georgia" w:hAnsi="Georgia"/>
+          <w:color w:val="auto"/>
+          <w:sz w:val="24"/>
+        </w:rPr>
+        <w:t>resizables</w:t>
+      </w:r>
+      <w:proofErr w:type="spellEnd"/>
+      <w:r>
+        <w:rPr>
+          <w:rFonts w:ascii="Georgia" w:hAnsi="Georgia"/>
+          <w:color w:val="auto"/>
+          <w:sz w:val="24"/>
+        </w:rPr>
+        <w:t xml:space="preserve"> in touch devices, without needing to add additional code. </w:t>
       </w:r>
       <w:r>
         <w:rPr>

</xml_diff>